<commit_message>
Início da alteração geração embossing Banpará
</commit_message>
<xml_diff>
--- a/documentacao/embossing/IntelcavBanpara/Especificação Embossing Banpará.docx
+++ b/documentacao/embossing/IntelcavBanpara/Especificação Embossing Banpará.docx
@@ -22,7 +22,7 @@
                 <wp:positionV relativeFrom="paragraph">
                   <wp:posOffset>8255</wp:posOffset>
                 </wp:positionV>
-                <wp:extent cx="1644015" cy="8194040"/>
+                <wp:extent cx="1644650" cy="8194675"/>
                 <wp:effectExtent l="0" t="0" r="0" b="0"/>
                 <wp:wrapNone/>
                 <wp:docPr id="1" name="figura1"/>
@@ -33,7 +33,7 @@
                       <wps:spPr>
                         <a:xfrm>
                           <a:off x="0" y="0"/>
-                          <a:ext cx="1643400" cy="8193240"/>
+                          <a:ext cx="1644120" cy="8193960"/>
                         </a:xfrm>
                         <a:prstGeom prst="rect">
                           <a:avLst/>
@@ -60,7 +60,7 @@
           </mc:Choice>
           <mc:Fallback>
             <w:pict>
-              <v:rect id="shape_0" ID="figura1" fillcolor="#990000" stroked="f" style="position:absolute;margin-left:0.95pt;margin-top:0.65pt;width:129.35pt;height:645.1pt">
+              <v:rect id="shape_0" ID="figura1" fillcolor="#990000" stroked="f" style="position:absolute;margin-left:0.95pt;margin-top:0.65pt;width:129.4pt;height:645.15pt">
                 <w10:wrap type="none"/>
                 <v:fill o:detectmouseclick="t" type="solid" color2="#66ffff"/>
                 <v:stroke color="#3465a4" joinstyle="round" endcap="flat"/>
@@ -72,36 +72,6 @@
       <w:r>
         <w:rPr/>
         <w:tab/>
-      </w:r>
-    </w:p>
-    <w:p>
-      <w:pPr>
-        <w:pStyle w:val="Normal"/>
-        <w:jc w:val="both"/>
-        <w:rPr/>
-      </w:pPr>
-      <w:r>
-        <w:rPr/>
-      </w:r>
-    </w:p>
-    <w:p>
-      <w:pPr>
-        <w:pStyle w:val="Normal"/>
-        <w:jc w:val="both"/>
-        <w:rPr/>
-      </w:pPr>
-      <w:r>
-        <w:rPr/>
-      </w:r>
-    </w:p>
-    <w:p>
-      <w:pPr>
-        <w:pStyle w:val="Normal"/>
-        <w:jc w:val="both"/>
-        <w:rPr/>
-      </w:pPr>
-      <w:r>
-        <w:rPr/>
       </w:r>
     </w:p>
     <w:p>
@@ -181,9 +151,9 @@
                   <wp:posOffset>1663065</wp:posOffset>
                 </wp:positionH>
                 <wp:positionV relativeFrom="paragraph">
-                  <wp:posOffset>1270</wp:posOffset>
+                  <wp:posOffset>167005</wp:posOffset>
                 </wp:positionV>
-                <wp:extent cx="4958715" cy="3044190"/>
+                <wp:extent cx="4959350" cy="3449955"/>
                 <wp:effectExtent l="0" t="0" r="0" b="0"/>
                 <wp:wrapNone/>
                 <wp:docPr id="2" name="figura2"/>
@@ -194,7 +164,7 @@
                       <wps:spPr>
                         <a:xfrm>
                           <a:off x="0" y="0"/>
-                          <a:ext cx="4957920" cy="3043440"/>
+                          <a:ext cx="4958640" cy="3449160"/>
                         </a:xfrm>
                         <a:prstGeom prst="rect">
                           <a:avLst/>
@@ -217,37 +187,37 @@
                           <w:p>
                             <w:pPr>
                               <w:pStyle w:val="Contedodoquadro"/>
-                              <w:overflowPunct w:val="true"/>
+                              <w:overflowPunct w:val="false"/>
                               <w:bidi w:val="0"/>
                               <w:jc w:val="center"/>
                               <w:rPr>
-                                <w:color w:val="00000A"/>
-                                <w:sz w:val="80"/>
-                                <w:szCs w:val="80"/>
+                                <w:sz w:val="72"/>
+                                <w:szCs w:val="72"/>
                               </w:rPr>
                             </w:pPr>
                             <w:r>
                               <w:rPr>
                                 <w:rFonts w:ascii="Arial Black" w:hAnsi="Arial Black"/>
                                 <w:color w:val="00000A"/>
-                                <w:sz w:val="80"/>
-                                <w:szCs w:val="80"/>
+                                <w:sz w:val="72"/>
+                                <w:szCs w:val="72"/>
                               </w:rPr>
-                              <w:t>Especificação de Arquivo de Embossing de Cartões</w:t>
+                              <w:t>Especificação de Arquivo de Embossing de Cartõe</w:t>
                             </w:r>
                             <w:r>
                               <w:rPr>
+                                <w:rFonts w:ascii="Arial Black" w:hAnsi="Arial Black"/>
                                 <w:color w:val="00000A"/>
-                                <w:sz w:val="80"/>
-                                <w:szCs w:val="80"/>
+                                <w:sz w:val="72"/>
+                                <w:szCs w:val="72"/>
                               </w:rPr>
-                              <w:t xml:space="preserve"> </w:t>
+                              <w:t xml:space="preserve">s Gestão Frota Banpará   </w:t>
                             </w:r>
                           </w:p>
                           <w:p>
                             <w:pPr>
                               <w:pStyle w:val="Contedodoquadro"/>
-                              <w:overflowPunct w:val="true"/>
+                              <w:overflowPunct w:val="false"/>
                               <w:bidi w:val="0"/>
                               <w:jc w:val="left"/>
                               <w:rPr/>
@@ -269,7 +239,7 @@
           </mc:Choice>
           <mc:Fallback>
             <w:pict>
-              <v:rect id="shape_0" ID="figura2" fillcolor="white" stroked="f" style="position:absolute;margin-left:130.95pt;margin-top:0.1pt;width:390.35pt;height:239.6pt">
+              <v:rect id="shape_0" ID="figura2" fillcolor="white" stroked="f" style="position:absolute;margin-left:130.95pt;margin-top:13.15pt;width:390.4pt;height:271.55pt">
                 <w10:wrap type="square"/>
                 <v:fill o:detectmouseclick="t" type="solid" color2="black"/>
                 <v:stroke color="#3465a4" joinstyle="round" endcap="flat"/>
@@ -278,37 +248,37 @@
                     <w:p>
                       <w:pPr>
                         <w:pStyle w:val="Contedodoquadro"/>
-                        <w:overflowPunct w:val="true"/>
+                        <w:overflowPunct w:val="false"/>
                         <w:bidi w:val="0"/>
                         <w:jc w:val="center"/>
                         <w:rPr>
-                          <w:color w:val="00000A"/>
-                          <w:sz w:val="80"/>
-                          <w:szCs w:val="80"/>
+                          <w:sz w:val="72"/>
+                          <w:szCs w:val="72"/>
                         </w:rPr>
                       </w:pPr>
                       <w:r>
                         <w:rPr>
                           <w:rFonts w:ascii="Arial Black" w:hAnsi="Arial Black"/>
                           <w:color w:val="00000A"/>
-                          <w:sz w:val="80"/>
-                          <w:szCs w:val="80"/>
+                          <w:sz w:val="72"/>
+                          <w:szCs w:val="72"/>
                         </w:rPr>
-                        <w:t>Especificação de Arquivo de Embossing de Cartões</w:t>
+                        <w:t>Especificação de Arquivo de Embossing de Cartõe</w:t>
                       </w:r>
                       <w:r>
                         <w:rPr>
+                          <w:rFonts w:ascii="Arial Black" w:hAnsi="Arial Black"/>
                           <w:color w:val="00000A"/>
-                          <w:sz w:val="80"/>
-                          <w:szCs w:val="80"/>
+                          <w:sz w:val="72"/>
+                          <w:szCs w:val="72"/>
                         </w:rPr>
-                        <w:t xml:space="preserve"> </w:t>
+                        <w:t xml:space="preserve">s Gestão Frota Banpará   </w:t>
                       </w:r>
                     </w:p>
                     <w:p>
                       <w:pPr>
                         <w:pStyle w:val="Contedodoquadro"/>
-                        <w:overflowPunct w:val="true"/>
+                        <w:overflowPunct w:val="false"/>
                         <w:bidi w:val="0"/>
                         <w:jc w:val="left"/>
                         <w:rPr/>
@@ -323,6 +293,36 @@
             </w:pict>
           </mc:Fallback>
         </mc:AlternateContent>
+      </w:r>
+    </w:p>
+    <w:p>
+      <w:pPr>
+        <w:pStyle w:val="Normal"/>
+        <w:jc w:val="both"/>
+        <w:rPr/>
+      </w:pPr>
+      <w:r>
+        <w:rPr/>
+      </w:r>
+    </w:p>
+    <w:p>
+      <w:pPr>
+        <w:pStyle w:val="Normal"/>
+        <w:jc w:val="both"/>
+        <w:rPr/>
+      </w:pPr>
+      <w:r>
+        <w:rPr/>
+      </w:r>
+    </w:p>
+    <w:p>
+      <w:pPr>
+        <w:pStyle w:val="Normal"/>
+        <w:jc w:val="both"/>
+        <w:rPr/>
+      </w:pPr>
+      <w:r>
+        <w:rPr/>
       </w:r>
     </w:p>
     <w:p>
@@ -712,7 +712,7 @@
                 <wp:positionV relativeFrom="paragraph">
                   <wp:posOffset>171450</wp:posOffset>
                 </wp:positionV>
-                <wp:extent cx="2874645" cy="445770"/>
+                <wp:extent cx="2875280" cy="446405"/>
                 <wp:effectExtent l="0" t="0" r="0" b="0"/>
                 <wp:wrapNone/>
                 <wp:docPr id="5" name="figura3"/>
@@ -723,7 +723,7 @@
                       <wps:spPr>
                         <a:xfrm>
                           <a:off x="0" y="0"/>
-                          <a:ext cx="2873880" cy="444960"/>
+                          <a:ext cx="2874600" cy="445680"/>
                         </a:xfrm>
                         <a:prstGeom prst="rect">
                           <a:avLst/>
@@ -746,7 +746,7 @@
                           <w:p>
                             <w:pPr>
                               <w:pStyle w:val="Contedodoquadro"/>
-                              <w:overflowPunct w:val="true"/>
+                              <w:overflowPunct w:val="false"/>
                               <w:bidi w:val="0"/>
                               <w:jc w:val="center"/>
                               <w:rPr/>
@@ -765,7 +765,7 @@
                           <w:p>
                             <w:pPr>
                               <w:pStyle w:val="Contedodoquadro"/>
-                              <w:overflowPunct w:val="true"/>
+                              <w:overflowPunct w:val="false"/>
                               <w:bidi w:val="0"/>
                               <w:jc w:val="center"/>
                               <w:rPr/>
@@ -794,7 +794,7 @@
           </mc:Choice>
           <mc:Fallback>
             <w:pict>
-              <v:rect id="shape_0" ID="figura3" fillcolor="white" stroked="f" style="position:absolute;margin-left:205pt;margin-top:13.5pt;width:226.25pt;height:35pt">
+              <v:rect id="shape_0" ID="figura3" fillcolor="white" stroked="f" style="position:absolute;margin-left:205pt;margin-top:13.5pt;width:226.3pt;height:35.05pt">
                 <w10:wrap type="square"/>
                 <v:fill o:detectmouseclick="t" type="solid" color2="black"/>
                 <v:stroke color="#3465a4" joinstyle="round" endcap="flat"/>
@@ -803,7 +803,7 @@
                     <w:p>
                       <w:pPr>
                         <w:pStyle w:val="Contedodoquadro"/>
-                        <w:overflowPunct w:val="true"/>
+                        <w:overflowPunct w:val="false"/>
                         <w:bidi w:val="0"/>
                         <w:jc w:val="center"/>
                         <w:rPr/>
@@ -822,7 +822,7 @@
                     <w:p>
                       <w:pPr>
                         <w:pStyle w:val="Contedodoquadro"/>
-                        <w:overflowPunct w:val="true"/>
+                        <w:overflowPunct w:val="false"/>
                         <w:bidi w:val="0"/>
                         <w:jc w:val="center"/>
                         <w:rPr/>
@@ -1140,15 +1140,13 @@
             <w:pPr>
               <w:pStyle w:val="Contedodetabela"/>
               <w:jc w:val="both"/>
+              <w:rPr/>
+            </w:pPr>
+            <w:r>
               <w:rPr>
                 <w:color w:val="00000A"/>
               </w:rPr>
-            </w:pPr>
-            <w:r>
-              <w:rPr>
-                <w:color w:val="00000A"/>
-              </w:rPr>
-              <w:t>18/03/2004</w:t>
+              <w:t>13/12/2020</w:t>
             </w:r>
           </w:p>
         </w:tc>
@@ -3464,6 +3462,7 @@
           <w:tcPr>
             <w:tcW w:w="1370" w:type="dxa"/>
             <w:tcBorders>
+              <w:top w:val="single" w:sz="2" w:space="0" w:color="000001"/>
               <w:left w:val="single" w:sz="2" w:space="0" w:color="000001"/>
               <w:bottom w:val="single" w:sz="2" w:space="0" w:color="000001"/>
               <w:insideH w:val="single" w:sz="2" w:space="0" w:color="000001"/>
@@ -3487,6 +3486,7 @@
           <w:tcPr>
             <w:tcW w:w="713" w:type="dxa"/>
             <w:tcBorders>
+              <w:top w:val="single" w:sz="2" w:space="0" w:color="000001"/>
               <w:left w:val="single" w:sz="2" w:space="0" w:color="000001"/>
               <w:bottom w:val="single" w:sz="2" w:space="0" w:color="000001"/>
               <w:insideH w:val="single" w:sz="2" w:space="0" w:color="000001"/>
@@ -3509,6 +3509,7 @@
           <w:tcPr>
             <w:tcW w:w="564" w:type="dxa"/>
             <w:tcBorders>
+              <w:top w:val="single" w:sz="2" w:space="0" w:color="000001"/>
               <w:left w:val="single" w:sz="2" w:space="0" w:color="000001"/>
               <w:bottom w:val="single" w:sz="2" w:space="0" w:color="000001"/>
               <w:insideH w:val="single" w:sz="2" w:space="0" w:color="000001"/>
@@ -3531,6 +3532,7 @@
           <w:tcPr>
             <w:tcW w:w="582" w:type="dxa"/>
             <w:tcBorders>
+              <w:top w:val="single" w:sz="2" w:space="0" w:color="000001"/>
               <w:left w:val="single" w:sz="2" w:space="0" w:color="000001"/>
               <w:bottom w:val="single" w:sz="2" w:space="0" w:color="000001"/>
               <w:insideH w:val="single" w:sz="2" w:space="0" w:color="000001"/>
@@ -3554,6 +3556,7 @@
           <w:tcPr>
             <w:tcW w:w="1615" w:type="dxa"/>
             <w:tcBorders>
+              <w:top w:val="single" w:sz="2" w:space="0" w:color="000001"/>
               <w:left w:val="single" w:sz="2" w:space="0" w:color="000001"/>
               <w:bottom w:val="single" w:sz="2" w:space="0" w:color="000001"/>
               <w:insideH w:val="single" w:sz="2" w:space="0" w:color="000001"/>
@@ -3577,6 +3580,7 @@
           <w:tcPr>
             <w:tcW w:w="3415" w:type="dxa"/>
             <w:tcBorders>
+              <w:top w:val="single" w:sz="2" w:space="0" w:color="000001"/>
               <w:left w:val="single" w:sz="2" w:space="0" w:color="000001"/>
               <w:bottom w:val="single" w:sz="2" w:space="0" w:color="000001"/>
               <w:insideH w:val="single" w:sz="2" w:space="0" w:color="000001"/>
@@ -3607,6 +3611,7 @@
           <w:tcPr>
             <w:tcW w:w="1376" w:type="dxa"/>
             <w:tcBorders>
+              <w:top w:val="single" w:sz="2" w:space="0" w:color="000001"/>
               <w:left w:val="single" w:sz="2" w:space="0" w:color="000001"/>
               <w:bottom w:val="single" w:sz="2" w:space="0" w:color="000001"/>
               <w:right w:val="single" w:sz="2" w:space="0" w:color="000001"/>
@@ -3636,6 +3641,7 @@
           <w:tcPr>
             <w:tcW w:w="1370" w:type="dxa"/>
             <w:tcBorders>
+              <w:top w:val="single" w:sz="2" w:space="0" w:color="000001"/>
               <w:left w:val="single" w:sz="2" w:space="0" w:color="000001"/>
               <w:bottom w:val="single" w:sz="2" w:space="0" w:color="000001"/>
               <w:insideH w:val="single" w:sz="2" w:space="0" w:color="000001"/>
@@ -3659,6 +3665,7 @@
           <w:tcPr>
             <w:tcW w:w="713" w:type="dxa"/>
             <w:tcBorders>
+              <w:top w:val="single" w:sz="2" w:space="0" w:color="000001"/>
               <w:left w:val="single" w:sz="2" w:space="0" w:color="000001"/>
               <w:bottom w:val="single" w:sz="2" w:space="0" w:color="000001"/>
               <w:insideH w:val="single" w:sz="2" w:space="0" w:color="000001"/>
@@ -3681,6 +3688,7 @@
           <w:tcPr>
             <w:tcW w:w="564" w:type="dxa"/>
             <w:tcBorders>
+              <w:top w:val="single" w:sz="2" w:space="0" w:color="000001"/>
               <w:left w:val="single" w:sz="2" w:space="0" w:color="000001"/>
               <w:bottom w:val="single" w:sz="2" w:space="0" w:color="000001"/>
               <w:insideH w:val="single" w:sz="2" w:space="0" w:color="000001"/>
@@ -3703,6 +3711,7 @@
           <w:tcPr>
             <w:tcW w:w="582" w:type="dxa"/>
             <w:tcBorders>
+              <w:top w:val="single" w:sz="2" w:space="0" w:color="000001"/>
               <w:left w:val="single" w:sz="2" w:space="0" w:color="000001"/>
               <w:bottom w:val="single" w:sz="2" w:space="0" w:color="000001"/>
               <w:insideH w:val="single" w:sz="2" w:space="0" w:color="000001"/>
@@ -3726,6 +3735,7 @@
           <w:tcPr>
             <w:tcW w:w="1615" w:type="dxa"/>
             <w:tcBorders>
+              <w:top w:val="single" w:sz="2" w:space="0" w:color="000001"/>
               <w:left w:val="single" w:sz="2" w:space="0" w:color="000001"/>
               <w:bottom w:val="single" w:sz="2" w:space="0" w:color="000001"/>
               <w:insideH w:val="single" w:sz="2" w:space="0" w:color="000001"/>
@@ -3749,6 +3759,7 @@
           <w:tcPr>
             <w:tcW w:w="3415" w:type="dxa"/>
             <w:tcBorders>
+              <w:top w:val="single" w:sz="2" w:space="0" w:color="000001"/>
               <w:left w:val="single" w:sz="2" w:space="0" w:color="000001"/>
               <w:bottom w:val="single" w:sz="2" w:space="0" w:color="000001"/>
               <w:insideH w:val="single" w:sz="2" w:space="0" w:color="000001"/>
@@ -3779,6 +3790,7 @@
           <w:tcPr>
             <w:tcW w:w="1376" w:type="dxa"/>
             <w:tcBorders>
+              <w:top w:val="single" w:sz="2" w:space="0" w:color="000001"/>
               <w:left w:val="single" w:sz="2" w:space="0" w:color="000001"/>
               <w:bottom w:val="single" w:sz="2" w:space="0" w:color="000001"/>
               <w:right w:val="single" w:sz="2" w:space="0" w:color="000001"/>
@@ -3808,6 +3820,7 @@
           <w:tcPr>
             <w:tcW w:w="1370" w:type="dxa"/>
             <w:tcBorders>
+              <w:top w:val="single" w:sz="2" w:space="0" w:color="000001"/>
               <w:left w:val="single" w:sz="2" w:space="0" w:color="000001"/>
               <w:bottom w:val="single" w:sz="2" w:space="0" w:color="000001"/>
               <w:insideH w:val="single" w:sz="2" w:space="0" w:color="000001"/>
@@ -3831,6 +3844,7 @@
           <w:tcPr>
             <w:tcW w:w="713" w:type="dxa"/>
             <w:tcBorders>
+              <w:top w:val="single" w:sz="2" w:space="0" w:color="000001"/>
               <w:left w:val="single" w:sz="2" w:space="0" w:color="000001"/>
               <w:bottom w:val="single" w:sz="2" w:space="0" w:color="000001"/>
               <w:insideH w:val="single" w:sz="2" w:space="0" w:color="000001"/>
@@ -3853,6 +3867,7 @@
           <w:tcPr>
             <w:tcW w:w="564" w:type="dxa"/>
             <w:tcBorders>
+              <w:top w:val="single" w:sz="2" w:space="0" w:color="000001"/>
               <w:left w:val="single" w:sz="2" w:space="0" w:color="000001"/>
               <w:bottom w:val="single" w:sz="2" w:space="0" w:color="000001"/>
               <w:insideH w:val="single" w:sz="2" w:space="0" w:color="000001"/>
@@ -3875,6 +3890,7 @@
           <w:tcPr>
             <w:tcW w:w="582" w:type="dxa"/>
             <w:tcBorders>
+              <w:top w:val="single" w:sz="2" w:space="0" w:color="000001"/>
               <w:left w:val="single" w:sz="2" w:space="0" w:color="000001"/>
               <w:bottom w:val="single" w:sz="2" w:space="0" w:color="000001"/>
               <w:insideH w:val="single" w:sz="2" w:space="0" w:color="000001"/>
@@ -3898,6 +3914,7 @@
           <w:tcPr>
             <w:tcW w:w="1615" w:type="dxa"/>
             <w:tcBorders>
+              <w:top w:val="single" w:sz="2" w:space="0" w:color="000001"/>
               <w:left w:val="single" w:sz="2" w:space="0" w:color="000001"/>
               <w:bottom w:val="single" w:sz="2" w:space="0" w:color="000001"/>
               <w:insideH w:val="single" w:sz="2" w:space="0" w:color="000001"/>
@@ -3921,6 +3938,7 @@
           <w:tcPr>
             <w:tcW w:w="3415" w:type="dxa"/>
             <w:tcBorders>
+              <w:top w:val="single" w:sz="2" w:space="0" w:color="000001"/>
               <w:left w:val="single" w:sz="2" w:space="0" w:color="000001"/>
               <w:bottom w:val="single" w:sz="2" w:space="0" w:color="000001"/>
               <w:insideH w:val="single" w:sz="2" w:space="0" w:color="000001"/>
@@ -3944,6 +3962,7 @@
           <w:tcPr>
             <w:tcW w:w="1376" w:type="dxa"/>
             <w:tcBorders>
+              <w:top w:val="single" w:sz="2" w:space="0" w:color="000001"/>
               <w:left w:val="single" w:sz="2" w:space="0" w:color="000001"/>
               <w:bottom w:val="single" w:sz="2" w:space="0" w:color="000001"/>
               <w:right w:val="single" w:sz="2" w:space="0" w:color="000001"/>
@@ -3973,6 +3992,7 @@
           <w:tcPr>
             <w:tcW w:w="1370" w:type="dxa"/>
             <w:tcBorders>
+              <w:top w:val="single" w:sz="2" w:space="0" w:color="000001"/>
               <w:left w:val="single" w:sz="2" w:space="0" w:color="000001"/>
               <w:bottom w:val="single" w:sz="2" w:space="0" w:color="000001"/>
               <w:insideH w:val="single" w:sz="2" w:space="0" w:color="000001"/>
@@ -3996,6 +4016,7 @@
           <w:tcPr>
             <w:tcW w:w="713" w:type="dxa"/>
             <w:tcBorders>
+              <w:top w:val="single" w:sz="2" w:space="0" w:color="000001"/>
               <w:left w:val="single" w:sz="2" w:space="0" w:color="000001"/>
               <w:bottom w:val="single" w:sz="2" w:space="0" w:color="000001"/>
               <w:insideH w:val="single" w:sz="2" w:space="0" w:color="000001"/>
@@ -4018,6 +4039,7 @@
           <w:tcPr>
             <w:tcW w:w="564" w:type="dxa"/>
             <w:tcBorders>
+              <w:top w:val="single" w:sz="2" w:space="0" w:color="000001"/>
               <w:left w:val="single" w:sz="2" w:space="0" w:color="000001"/>
               <w:bottom w:val="single" w:sz="2" w:space="0" w:color="000001"/>
               <w:insideH w:val="single" w:sz="2" w:space="0" w:color="000001"/>
@@ -4040,6 +4062,7 @@
           <w:tcPr>
             <w:tcW w:w="582" w:type="dxa"/>
             <w:tcBorders>
+              <w:top w:val="single" w:sz="2" w:space="0" w:color="000001"/>
               <w:left w:val="single" w:sz="2" w:space="0" w:color="000001"/>
               <w:bottom w:val="single" w:sz="2" w:space="0" w:color="000001"/>
               <w:insideH w:val="single" w:sz="2" w:space="0" w:color="000001"/>
@@ -4063,6 +4086,7 @@
           <w:tcPr>
             <w:tcW w:w="1615" w:type="dxa"/>
             <w:tcBorders>
+              <w:top w:val="single" w:sz="2" w:space="0" w:color="000001"/>
               <w:left w:val="single" w:sz="2" w:space="0" w:color="000001"/>
               <w:bottom w:val="single" w:sz="2" w:space="0" w:color="000001"/>
               <w:insideH w:val="single" w:sz="2" w:space="0" w:color="000001"/>
@@ -4086,6 +4110,7 @@
           <w:tcPr>
             <w:tcW w:w="3415" w:type="dxa"/>
             <w:tcBorders>
+              <w:top w:val="single" w:sz="2" w:space="0" w:color="000001"/>
               <w:left w:val="single" w:sz="2" w:space="0" w:color="000001"/>
               <w:bottom w:val="single" w:sz="2" w:space="0" w:color="000001"/>
               <w:insideH w:val="single" w:sz="2" w:space="0" w:color="000001"/>
@@ -4109,6 +4134,7 @@
           <w:tcPr>
             <w:tcW w:w="1376" w:type="dxa"/>
             <w:tcBorders>
+              <w:top w:val="single" w:sz="2" w:space="0" w:color="000001"/>
               <w:left w:val="single" w:sz="2" w:space="0" w:color="000001"/>
               <w:bottom w:val="single" w:sz="2" w:space="0" w:color="000001"/>
               <w:right w:val="single" w:sz="2" w:space="0" w:color="000001"/>
@@ -4138,6 +4164,7 @@
           <w:tcPr>
             <w:tcW w:w="1370" w:type="dxa"/>
             <w:tcBorders>
+              <w:top w:val="single" w:sz="2" w:space="0" w:color="000001"/>
               <w:left w:val="single" w:sz="2" w:space="0" w:color="000001"/>
               <w:bottom w:val="single" w:sz="2" w:space="0" w:color="000001"/>
               <w:insideH w:val="single" w:sz="2" w:space="0" w:color="000001"/>
@@ -4161,6 +4188,7 @@
           <w:tcPr>
             <w:tcW w:w="713" w:type="dxa"/>
             <w:tcBorders>
+              <w:top w:val="single" w:sz="2" w:space="0" w:color="000001"/>
               <w:left w:val="single" w:sz="2" w:space="0" w:color="000001"/>
               <w:bottom w:val="single" w:sz="2" w:space="0" w:color="000001"/>
               <w:insideH w:val="single" w:sz="2" w:space="0" w:color="000001"/>
@@ -4184,6 +4212,7 @@
           <w:tcPr>
             <w:tcW w:w="564" w:type="dxa"/>
             <w:tcBorders>
+              <w:top w:val="single" w:sz="2" w:space="0" w:color="000001"/>
               <w:left w:val="single" w:sz="2" w:space="0" w:color="000001"/>
               <w:bottom w:val="single" w:sz="2" w:space="0" w:color="000001"/>
               <w:insideH w:val="single" w:sz="2" w:space="0" w:color="000001"/>
@@ -4207,6 +4236,7 @@
           <w:tcPr>
             <w:tcW w:w="582" w:type="dxa"/>
             <w:tcBorders>
+              <w:top w:val="single" w:sz="2" w:space="0" w:color="000001"/>
               <w:left w:val="single" w:sz="2" w:space="0" w:color="000001"/>
               <w:bottom w:val="single" w:sz="2" w:space="0" w:color="000001"/>
               <w:insideH w:val="single" w:sz="2" w:space="0" w:color="000001"/>
@@ -4230,6 +4260,7 @@
           <w:tcPr>
             <w:tcW w:w="1615" w:type="dxa"/>
             <w:tcBorders>
+              <w:top w:val="single" w:sz="2" w:space="0" w:color="000001"/>
               <w:left w:val="single" w:sz="2" w:space="0" w:color="000001"/>
               <w:bottom w:val="single" w:sz="2" w:space="0" w:color="000001"/>
               <w:insideH w:val="single" w:sz="2" w:space="0" w:color="000001"/>
@@ -4253,6 +4284,7 @@
           <w:tcPr>
             <w:tcW w:w="3415" w:type="dxa"/>
             <w:tcBorders>
+              <w:top w:val="single" w:sz="2" w:space="0" w:color="000001"/>
               <w:left w:val="single" w:sz="2" w:space="0" w:color="000001"/>
               <w:bottom w:val="single" w:sz="2" w:space="0" w:color="000001"/>
               <w:insideH w:val="single" w:sz="2" w:space="0" w:color="000001"/>
@@ -4276,6 +4308,7 @@
           <w:tcPr>
             <w:tcW w:w="1376" w:type="dxa"/>
             <w:tcBorders>
+              <w:top w:val="single" w:sz="2" w:space="0" w:color="000001"/>
               <w:left w:val="single" w:sz="2" w:space="0" w:color="000001"/>
               <w:bottom w:val="single" w:sz="2" w:space="0" w:color="000001"/>
               <w:right w:val="single" w:sz="2" w:space="0" w:color="000001"/>
@@ -4300,6 +4333,163 @@
         </w:tc>
       </w:tr>
     </w:tbl>
+    <w:p>
+      <w:pPr>
+        <w:pStyle w:val="Corpodetexto"/>
+        <w:numPr>
+          <w:ilvl w:val="1"/>
+          <w:numId w:val="1"/>
+        </w:numPr>
+        <w:rPr/>
+      </w:pPr>
+      <w:r>
+        <w:rPr/>
+      </w:r>
+    </w:p>
+    <w:p>
+      <w:pPr>
+        <w:pStyle w:val="Corpodetexto"/>
+        <w:numPr>
+          <w:ilvl w:val="1"/>
+          <w:numId w:val="1"/>
+        </w:numPr>
+        <w:rPr/>
+      </w:pPr>
+      <w:r>
+        <w:rPr/>
+      </w:r>
+    </w:p>
+    <w:p>
+      <w:pPr>
+        <w:pStyle w:val="Corpodetexto"/>
+        <w:numPr>
+          <w:ilvl w:val="1"/>
+          <w:numId w:val="1"/>
+        </w:numPr>
+        <w:rPr/>
+      </w:pPr>
+      <w:r>
+        <w:rPr/>
+      </w:r>
+    </w:p>
+    <w:p>
+      <w:pPr>
+        <w:pStyle w:val="Corpodetexto"/>
+        <w:numPr>
+          <w:ilvl w:val="1"/>
+          <w:numId w:val="1"/>
+        </w:numPr>
+        <w:rPr/>
+      </w:pPr>
+      <w:r>
+        <w:rPr/>
+      </w:r>
+    </w:p>
+    <w:p>
+      <w:pPr>
+        <w:pStyle w:val="Corpodetexto"/>
+        <w:numPr>
+          <w:ilvl w:val="1"/>
+          <w:numId w:val="1"/>
+        </w:numPr>
+        <w:rPr/>
+      </w:pPr>
+      <w:r>
+        <w:rPr/>
+      </w:r>
+    </w:p>
+    <w:p>
+      <w:pPr>
+        <w:pStyle w:val="Corpodetexto"/>
+        <w:rPr/>
+      </w:pPr>
+      <w:r>
+        <w:rPr/>
+      </w:r>
+    </w:p>
+    <w:p>
+      <w:pPr>
+        <w:pStyle w:val="Corpodetexto"/>
+        <w:rPr/>
+      </w:pPr>
+      <w:r>
+        <w:rPr/>
+      </w:r>
+    </w:p>
+    <w:p>
+      <w:pPr>
+        <w:pStyle w:val="Corpodetexto"/>
+        <w:rPr/>
+      </w:pPr>
+      <w:r>
+        <w:rPr/>
+      </w:r>
+    </w:p>
+    <w:p>
+      <w:pPr>
+        <w:pStyle w:val="Corpodetexto"/>
+        <w:numPr>
+          <w:ilvl w:val="1"/>
+          <w:numId w:val="1"/>
+        </w:numPr>
+        <w:rPr/>
+      </w:pPr>
+      <w:r>
+        <w:rPr/>
+      </w:r>
+    </w:p>
+    <w:p>
+      <w:pPr>
+        <w:pStyle w:val="Corpodetexto"/>
+        <w:numPr>
+          <w:ilvl w:val="1"/>
+          <w:numId w:val="1"/>
+        </w:numPr>
+        <w:rPr/>
+      </w:pPr>
+      <w:r>
+        <w:rPr/>
+      </w:r>
+    </w:p>
+    <w:p>
+      <w:pPr>
+        <w:pStyle w:val="Corpodetexto"/>
+        <w:numPr>
+          <w:ilvl w:val="1"/>
+          <w:numId w:val="1"/>
+        </w:numPr>
+        <w:rPr/>
+      </w:pPr>
+      <w:r>
+        <w:rPr/>
+      </w:r>
+    </w:p>
+    <w:p>
+      <w:pPr>
+        <w:pStyle w:val="Corpodetexto"/>
+        <w:numPr>
+          <w:ilvl w:val="1"/>
+          <w:numId w:val="1"/>
+        </w:numPr>
+        <w:rPr/>
+      </w:pPr>
+      <w:r>
+        <w:rPr/>
+      </w:r>
+    </w:p>
+    <w:p>
+      <w:pPr>
+        <w:pStyle w:val="Corpodetexto"/>
+        <w:numPr>
+          <w:ilvl w:val="1"/>
+          <w:numId w:val="1"/>
+        </w:numPr>
+        <w:rPr/>
+      </w:pPr>
+      <w:r>
+        <w:rPr/>
+      </w:r>
+    </w:p>
     <w:p>
       <w:pPr>
         <w:pStyle w:val="Ttulo2"/>
@@ -4307,293 +4497,6 @@
           <w:ilvl w:val="1"/>
           <w:numId w:val="1"/>
         </w:numPr>
-        <w:spacing w:lineRule="auto" w:line="360"/>
-        <w:jc w:val="both"/>
-        <w:rPr/>
-      </w:pPr>
-      <w:r>
-        <w:rPr/>
-      </w:r>
-    </w:p>
-    <w:p>
-      <w:pPr>
-        <w:pStyle w:val="Ttulo2"/>
-        <w:numPr>
-          <w:ilvl w:val="1"/>
-          <w:numId w:val="1"/>
-        </w:numPr>
-        <w:spacing w:lineRule="auto" w:line="360"/>
-        <w:jc w:val="both"/>
-        <w:rPr/>
-      </w:pPr>
-      <w:r>
-        <w:rPr/>
-      </w:r>
-    </w:p>
-    <w:p>
-      <w:pPr>
-        <w:pStyle w:val="Ttulo2"/>
-        <w:numPr>
-          <w:ilvl w:val="1"/>
-          <w:numId w:val="1"/>
-        </w:numPr>
-        <w:spacing w:lineRule="auto" w:line="360"/>
-        <w:jc w:val="both"/>
-        <w:rPr/>
-      </w:pPr>
-      <w:r>
-        <w:rPr/>
-      </w:r>
-    </w:p>
-    <w:p>
-      <w:pPr>
-        <w:pStyle w:val="Ttulo2"/>
-        <w:numPr>
-          <w:ilvl w:val="1"/>
-          <w:numId w:val="1"/>
-        </w:numPr>
-        <w:spacing w:lineRule="auto" w:line="360"/>
-        <w:jc w:val="both"/>
-        <w:rPr/>
-      </w:pPr>
-      <w:r>
-        <w:rPr/>
-      </w:r>
-    </w:p>
-    <w:p>
-      <w:pPr>
-        <w:pStyle w:val="Ttulo2"/>
-        <w:numPr>
-          <w:ilvl w:val="1"/>
-          <w:numId w:val="1"/>
-        </w:numPr>
-        <w:spacing w:lineRule="auto" w:line="360"/>
-        <w:jc w:val="both"/>
-        <w:rPr/>
-      </w:pPr>
-      <w:r>
-        <w:rPr/>
-      </w:r>
-    </w:p>
-    <w:p>
-      <w:pPr>
-        <w:pStyle w:val="Ttulo2"/>
-        <w:numPr>
-          <w:ilvl w:val="1"/>
-          <w:numId w:val="1"/>
-        </w:numPr>
-        <w:spacing w:lineRule="auto" w:line="360"/>
-        <w:jc w:val="both"/>
-        <w:rPr/>
-      </w:pPr>
-      <w:r>
-        <w:rPr/>
-      </w:r>
-    </w:p>
-    <w:p>
-      <w:pPr>
-        <w:pStyle w:val="Ttulo2"/>
-        <w:numPr>
-          <w:ilvl w:val="1"/>
-          <w:numId w:val="1"/>
-        </w:numPr>
-        <w:spacing w:lineRule="auto" w:line="360"/>
-        <w:jc w:val="both"/>
-        <w:rPr/>
-      </w:pPr>
-      <w:r>
-        <w:rPr/>
-      </w:r>
-    </w:p>
-    <w:p>
-      <w:pPr>
-        <w:pStyle w:val="Ttulo2"/>
-        <w:numPr>
-          <w:ilvl w:val="1"/>
-          <w:numId w:val="1"/>
-        </w:numPr>
-        <w:spacing w:lineRule="auto" w:line="360"/>
-        <w:jc w:val="both"/>
-        <w:rPr/>
-      </w:pPr>
-      <w:r>
-        <w:rPr/>
-      </w:r>
-    </w:p>
-    <w:p>
-      <w:pPr>
-        <w:pStyle w:val="Ttulo2"/>
-        <w:numPr>
-          <w:ilvl w:val="1"/>
-          <w:numId w:val="1"/>
-        </w:numPr>
-        <w:spacing w:lineRule="auto" w:line="360"/>
-        <w:jc w:val="both"/>
-        <w:rPr/>
-      </w:pPr>
-      <w:r>
-        <w:rPr/>
-      </w:r>
-    </w:p>
-    <w:p>
-      <w:pPr>
-        <w:pStyle w:val="Ttulo2"/>
-        <w:numPr>
-          <w:ilvl w:val="1"/>
-          <w:numId w:val="1"/>
-        </w:numPr>
-        <w:spacing w:lineRule="auto" w:line="360"/>
-        <w:jc w:val="both"/>
-        <w:rPr/>
-      </w:pPr>
-      <w:r>
-        <w:rPr/>
-      </w:r>
-    </w:p>
-    <w:p>
-      <w:pPr>
-        <w:pStyle w:val="Ttulo2"/>
-        <w:numPr>
-          <w:ilvl w:val="1"/>
-          <w:numId w:val="1"/>
-        </w:numPr>
-        <w:spacing w:lineRule="auto" w:line="360"/>
-        <w:jc w:val="both"/>
-        <w:rPr/>
-      </w:pPr>
-      <w:r>
-        <w:rPr/>
-      </w:r>
-    </w:p>
-    <w:p>
-      <w:pPr>
-        <w:pStyle w:val="Ttulo2"/>
-        <w:numPr>
-          <w:ilvl w:val="1"/>
-          <w:numId w:val="1"/>
-        </w:numPr>
-        <w:spacing w:lineRule="auto" w:line="360"/>
-        <w:jc w:val="both"/>
-        <w:rPr/>
-      </w:pPr>
-      <w:r>
-        <w:rPr/>
-      </w:r>
-    </w:p>
-    <w:p>
-      <w:pPr>
-        <w:pStyle w:val="Ttulo2"/>
-        <w:numPr>
-          <w:ilvl w:val="1"/>
-          <w:numId w:val="1"/>
-        </w:numPr>
-        <w:spacing w:lineRule="auto" w:line="360"/>
-        <w:jc w:val="both"/>
-        <w:rPr/>
-      </w:pPr>
-      <w:r>
-        <w:rPr/>
-      </w:r>
-    </w:p>
-    <w:p>
-      <w:pPr>
-        <w:pStyle w:val="Ttulo2"/>
-        <w:numPr>
-          <w:ilvl w:val="1"/>
-          <w:numId w:val="1"/>
-        </w:numPr>
-        <w:spacing w:lineRule="auto" w:line="360"/>
-        <w:jc w:val="both"/>
-        <w:rPr/>
-      </w:pPr>
-      <w:r>
-        <w:rPr/>
-      </w:r>
-    </w:p>
-    <w:p>
-      <w:pPr>
-        <w:pStyle w:val="Ttulo2"/>
-        <w:numPr>
-          <w:ilvl w:val="1"/>
-          <w:numId w:val="1"/>
-        </w:numPr>
-        <w:spacing w:lineRule="auto" w:line="360"/>
-        <w:jc w:val="both"/>
-        <w:rPr/>
-      </w:pPr>
-      <w:r>
-        <w:rPr/>
-      </w:r>
-    </w:p>
-    <w:p>
-      <w:pPr>
-        <w:pStyle w:val="Ttulo2"/>
-        <w:numPr>
-          <w:ilvl w:val="1"/>
-          <w:numId w:val="1"/>
-        </w:numPr>
-        <w:spacing w:lineRule="auto" w:line="360"/>
-        <w:jc w:val="both"/>
-        <w:rPr/>
-      </w:pPr>
-      <w:r>
-        <w:rPr/>
-      </w:r>
-    </w:p>
-    <w:p>
-      <w:pPr>
-        <w:pStyle w:val="Ttulo2"/>
-        <w:numPr>
-          <w:ilvl w:val="1"/>
-          <w:numId w:val="1"/>
-        </w:numPr>
-        <w:spacing w:lineRule="auto" w:line="360"/>
-        <w:jc w:val="both"/>
-        <w:rPr/>
-      </w:pPr>
-      <w:r>
-        <w:rPr/>
-      </w:r>
-    </w:p>
-    <w:p>
-      <w:pPr>
-        <w:pStyle w:val="Ttulo2"/>
-        <w:numPr>
-          <w:ilvl w:val="1"/>
-          <w:numId w:val="1"/>
-        </w:numPr>
-        <w:spacing w:lineRule="auto" w:line="360"/>
-        <w:jc w:val="both"/>
-        <w:rPr/>
-      </w:pPr>
-      <w:r>
-        <w:rPr/>
-      </w:r>
-    </w:p>
-    <w:p>
-      <w:pPr>
-        <w:pStyle w:val="Ttulo2"/>
-        <w:numPr>
-          <w:ilvl w:val="1"/>
-          <w:numId w:val="1"/>
-        </w:numPr>
-        <w:spacing w:lineRule="auto" w:line="360"/>
-        <w:jc w:val="both"/>
-        <w:rPr/>
-      </w:pPr>
-      <w:r>
-        <w:rPr/>
-      </w:r>
-    </w:p>
-    <w:p>
-      <w:pPr>
-        <w:pStyle w:val="Ttulo2"/>
-        <w:numPr>
-          <w:ilvl w:val="1"/>
-          <w:numId w:val="1"/>
-        </w:numPr>
-        <w:spacing w:lineRule="auto" w:line="360"/>
-        <w:jc w:val="both"/>
         <w:rPr/>
       </w:pPr>
       <w:r>
@@ -4622,7 +4525,7 @@
       <w:tblGrid>
         <w:gridCol w:w="1755"/>
         <w:gridCol w:w="690"/>
-        <w:gridCol w:w="555"/>
+        <w:gridCol w:w="554"/>
         <w:gridCol w:w="630"/>
         <w:gridCol w:w="1185"/>
         <w:gridCol w:w="3975"/>
@@ -4694,7 +4597,7 @@
         </w:tc>
         <w:tc>
           <w:tcPr>
-            <w:tcW w:w="555" w:type="dxa"/>
+            <w:tcW w:w="554" w:type="dxa"/>
             <w:tcBorders>
               <w:top w:val="single" w:sz="2" w:space="0" w:color="000001"/>
               <w:left w:val="single" w:sz="2" w:space="0" w:color="000001"/>
@@ -4903,7 +4806,7 @@
         </w:tc>
         <w:tc>
           <w:tcPr>
-            <w:tcW w:w="555" w:type="dxa"/>
+            <w:tcW w:w="554" w:type="dxa"/>
             <w:tcBorders>
               <w:top w:val="single" w:sz="2" w:space="0" w:color="000001"/>
               <w:left w:val="single" w:sz="2" w:space="0" w:color="000001"/>
@@ -5088,7 +4991,7 @@
         </w:tc>
         <w:tc>
           <w:tcPr>
-            <w:tcW w:w="555" w:type="dxa"/>
+            <w:tcW w:w="554" w:type="dxa"/>
             <w:tcBorders>
               <w:top w:val="single" w:sz="2" w:space="0" w:color="000001"/>
               <w:left w:val="single" w:sz="2" w:space="0" w:color="000001"/>
@@ -5272,7 +5175,7 @@
         </w:tc>
         <w:tc>
           <w:tcPr>
-            <w:tcW w:w="555" w:type="dxa"/>
+            <w:tcW w:w="554" w:type="dxa"/>
             <w:tcBorders>
               <w:top w:val="single" w:sz="2" w:space="0" w:color="000001"/>
               <w:left w:val="single" w:sz="2" w:space="0" w:color="000001"/>
@@ -5368,21 +5271,7 @@
                 <w:b/>
                 <w:bCs/>
               </w:rPr>
-              <w:t>“</w:t>
-            </w:r>
-            <w:r>
-              <w:rPr>
-                <w:b/>
-                <w:bCs/>
-              </w:rPr>
-              <w:t>&gt;</w:t>
-            </w:r>
-            <w:r>
-              <w:rPr>
-                <w:b/>
-                <w:bCs/>
-              </w:rPr>
-              <w:t>”</w:t>
+              <w:t>“&gt;”</w:t>
             </w:r>
             <w:r>
               <w:rPr/>
@@ -5481,7 +5370,7 @@
         </w:tc>
         <w:tc>
           <w:tcPr>
-            <w:tcW w:w="555" w:type="dxa"/>
+            <w:tcW w:w="554" w:type="dxa"/>
             <w:tcBorders>
               <w:top w:val="single" w:sz="2" w:space="0" w:color="000001"/>
               <w:left w:val="single" w:sz="2" w:space="0" w:color="000001"/>
@@ -5605,6 +5494,7 @@
           <w:tcPr>
             <w:tcW w:w="1755" w:type="dxa"/>
             <w:tcBorders>
+              <w:top w:val="single" w:sz="2" w:space="0" w:color="000001"/>
               <w:left w:val="single" w:sz="2" w:space="0" w:color="000001"/>
               <w:bottom w:val="single" w:sz="2" w:space="0" w:color="000001"/>
               <w:insideH w:val="single" w:sz="2" w:space="0" w:color="000001"/>
@@ -5628,28 +5518,30 @@
           <w:tcPr>
             <w:tcW w:w="690" w:type="dxa"/>
             <w:tcBorders>
-              <w:left w:val="single" w:sz="2" w:space="0" w:color="000001"/>
-              <w:bottom w:val="single" w:sz="2" w:space="0" w:color="000001"/>
-              <w:insideH w:val="single" w:sz="2" w:space="0" w:color="000001"/>
-            </w:tcBorders>
-            <w:shd w:fill="FFFFFF" w:val="clear"/>
-          </w:tcPr>
-          <w:p>
-            <w:pPr>
-              <w:pStyle w:val="Contedodatabela"/>
-              <w:spacing w:lineRule="auto" w:line="360"/>
-              <w:jc w:val="both"/>
-              <w:rPr/>
-            </w:pPr>
-            <w:r>
-              <w:rPr/>
-            </w:r>
-          </w:p>
-        </w:tc>
-        <w:tc>
-          <w:tcPr>
-            <w:tcW w:w="555" w:type="dxa"/>
-            <w:tcBorders>
+              <w:top w:val="single" w:sz="2" w:space="0" w:color="000001"/>
+              <w:left w:val="single" w:sz="2" w:space="0" w:color="000001"/>
+              <w:bottom w:val="single" w:sz="2" w:space="0" w:color="000001"/>
+              <w:insideH w:val="single" w:sz="2" w:space="0" w:color="000001"/>
+            </w:tcBorders>
+            <w:shd w:fill="FFFFFF" w:val="clear"/>
+          </w:tcPr>
+          <w:p>
+            <w:pPr>
+              <w:pStyle w:val="Contedodatabela"/>
+              <w:spacing w:lineRule="auto" w:line="360"/>
+              <w:jc w:val="both"/>
+              <w:rPr/>
+            </w:pPr>
+            <w:r>
+              <w:rPr/>
+            </w:r>
+          </w:p>
+        </w:tc>
+        <w:tc>
+          <w:tcPr>
+            <w:tcW w:w="554" w:type="dxa"/>
+            <w:tcBorders>
+              <w:top w:val="single" w:sz="2" w:space="0" w:color="000001"/>
               <w:left w:val="single" w:sz="2" w:space="0" w:color="000001"/>
               <w:bottom w:val="single" w:sz="2" w:space="0" w:color="000001"/>
               <w:insideH w:val="single" w:sz="2" w:space="0" w:color="000001"/>
@@ -5672,6 +5564,7 @@
           <w:tcPr>
             <w:tcW w:w="630" w:type="dxa"/>
             <w:tcBorders>
+              <w:top w:val="single" w:sz="2" w:space="0" w:color="000001"/>
               <w:left w:val="single" w:sz="2" w:space="0" w:color="000001"/>
               <w:bottom w:val="single" w:sz="2" w:space="0" w:color="000001"/>
               <w:insideH w:val="single" w:sz="2" w:space="0" w:color="000001"/>
@@ -5695,6 +5588,7 @@
           <w:tcPr>
             <w:tcW w:w="1185" w:type="dxa"/>
             <w:tcBorders>
+              <w:top w:val="single" w:sz="2" w:space="0" w:color="000001"/>
               <w:left w:val="single" w:sz="2" w:space="0" w:color="000001"/>
               <w:bottom w:val="single" w:sz="2" w:space="0" w:color="000001"/>
               <w:insideH w:val="single" w:sz="2" w:space="0" w:color="000001"/>
@@ -5718,6 +5612,7 @@
           <w:tcPr>
             <w:tcW w:w="3975" w:type="dxa"/>
             <w:tcBorders>
+              <w:top w:val="single" w:sz="2" w:space="0" w:color="000001"/>
               <w:left w:val="single" w:sz="2" w:space="0" w:color="000001"/>
               <w:bottom w:val="single" w:sz="2" w:space="0" w:color="000001"/>
               <w:insideH w:val="single" w:sz="2" w:space="0" w:color="000001"/>
@@ -5741,6 +5636,7 @@
           <w:tcPr>
             <w:tcW w:w="840" w:type="dxa"/>
             <w:tcBorders>
+              <w:top w:val="single" w:sz="2" w:space="0" w:color="000001"/>
               <w:left w:val="single" w:sz="2" w:space="0" w:color="000001"/>
               <w:bottom w:val="single" w:sz="2" w:space="0" w:color="000001"/>
               <w:right w:val="single" w:sz="2" w:space="0" w:color="000001"/>
@@ -5770,6 +5666,7 @@
           <w:tcPr>
             <w:tcW w:w="1755" w:type="dxa"/>
             <w:tcBorders>
+              <w:top w:val="single" w:sz="2" w:space="0" w:color="000001"/>
               <w:left w:val="single" w:sz="2" w:space="0" w:color="000001"/>
               <w:bottom w:val="single" w:sz="2" w:space="0" w:color="000001"/>
               <w:insideH w:val="single" w:sz="2" w:space="0" w:color="000001"/>
@@ -5793,28 +5690,30 @@
           <w:tcPr>
             <w:tcW w:w="690" w:type="dxa"/>
             <w:tcBorders>
-              <w:left w:val="single" w:sz="2" w:space="0" w:color="000001"/>
-              <w:bottom w:val="single" w:sz="2" w:space="0" w:color="000001"/>
-              <w:insideH w:val="single" w:sz="2" w:space="0" w:color="000001"/>
-            </w:tcBorders>
-            <w:shd w:fill="FFFFFF" w:val="clear"/>
-          </w:tcPr>
-          <w:p>
-            <w:pPr>
-              <w:pStyle w:val="Contedodatabela"/>
-              <w:spacing w:lineRule="auto" w:line="360"/>
-              <w:jc w:val="both"/>
-              <w:rPr/>
-            </w:pPr>
-            <w:r>
-              <w:rPr/>
-            </w:r>
-          </w:p>
-        </w:tc>
-        <w:tc>
-          <w:tcPr>
-            <w:tcW w:w="555" w:type="dxa"/>
-            <w:tcBorders>
+              <w:top w:val="single" w:sz="2" w:space="0" w:color="000001"/>
+              <w:left w:val="single" w:sz="2" w:space="0" w:color="000001"/>
+              <w:bottom w:val="single" w:sz="2" w:space="0" w:color="000001"/>
+              <w:insideH w:val="single" w:sz="2" w:space="0" w:color="000001"/>
+            </w:tcBorders>
+            <w:shd w:fill="FFFFFF" w:val="clear"/>
+          </w:tcPr>
+          <w:p>
+            <w:pPr>
+              <w:pStyle w:val="Contedodatabela"/>
+              <w:spacing w:lineRule="auto" w:line="360"/>
+              <w:jc w:val="both"/>
+              <w:rPr/>
+            </w:pPr>
+            <w:r>
+              <w:rPr/>
+            </w:r>
+          </w:p>
+        </w:tc>
+        <w:tc>
+          <w:tcPr>
+            <w:tcW w:w="554" w:type="dxa"/>
+            <w:tcBorders>
+              <w:top w:val="single" w:sz="2" w:space="0" w:color="000001"/>
               <w:left w:val="single" w:sz="2" w:space="0" w:color="000001"/>
               <w:bottom w:val="single" w:sz="2" w:space="0" w:color="000001"/>
               <w:insideH w:val="single" w:sz="2" w:space="0" w:color="000001"/>
@@ -5837,6 +5736,7 @@
           <w:tcPr>
             <w:tcW w:w="630" w:type="dxa"/>
             <w:tcBorders>
+              <w:top w:val="single" w:sz="2" w:space="0" w:color="000001"/>
               <w:left w:val="single" w:sz="2" w:space="0" w:color="000001"/>
               <w:bottom w:val="single" w:sz="2" w:space="0" w:color="000001"/>
               <w:insideH w:val="single" w:sz="2" w:space="0" w:color="000001"/>
@@ -5860,6 +5760,7 @@
           <w:tcPr>
             <w:tcW w:w="1185" w:type="dxa"/>
             <w:tcBorders>
+              <w:top w:val="single" w:sz="2" w:space="0" w:color="000001"/>
               <w:left w:val="single" w:sz="2" w:space="0" w:color="000001"/>
               <w:bottom w:val="single" w:sz="2" w:space="0" w:color="000001"/>
               <w:insideH w:val="single" w:sz="2" w:space="0" w:color="000001"/>
@@ -5883,6 +5784,7 @@
           <w:tcPr>
             <w:tcW w:w="3975" w:type="dxa"/>
             <w:tcBorders>
+              <w:top w:val="single" w:sz="2" w:space="0" w:color="000001"/>
               <w:left w:val="single" w:sz="2" w:space="0" w:color="000001"/>
               <w:bottom w:val="single" w:sz="2" w:space="0" w:color="000001"/>
               <w:insideH w:val="single" w:sz="2" w:space="0" w:color="000001"/>
@@ -5905,21 +5807,7 @@
                 <w:b/>
                 <w:bCs/>
               </w:rPr>
-              <w:t>“</w:t>
-            </w:r>
-            <w:r>
-              <w:rPr>
-                <w:b/>
-                <w:bCs/>
-              </w:rPr>
-              <w:t>&gt;</w:t>
-            </w:r>
-            <w:r>
-              <w:rPr>
-                <w:b/>
-                <w:bCs/>
-              </w:rPr>
-              <w:t>”</w:t>
+              <w:t>“&gt;”</w:t>
             </w:r>
             <w:r>
               <w:rPr/>
@@ -5935,15 +5823,7 @@
             </w:pPr>
             <w:r>
               <w:rPr/>
-              <w:t xml:space="preserve">Indica o início da </w:t>
-            </w:r>
-            <w:r>
-              <w:rPr/>
-              <w:t>segunda</w:t>
-            </w:r>
-            <w:r>
-              <w:rPr/>
-              <w:t xml:space="preserve"> linha de embossing (PAN)</w:t>
+              <w:t>Indica o início da segunda linha de embossing (PAN)</w:t>
             </w:r>
           </w:p>
         </w:tc>
@@ -5951,6 +5831,7 @@
           <w:tcPr>
             <w:tcW w:w="840" w:type="dxa"/>
             <w:tcBorders>
+              <w:top w:val="single" w:sz="2" w:space="0" w:color="000001"/>
               <w:left w:val="single" w:sz="2" w:space="0" w:color="000001"/>
               <w:bottom w:val="single" w:sz="2" w:space="0" w:color="000001"/>
               <w:right w:val="single" w:sz="2" w:space="0" w:color="000001"/>
@@ -5980,6 +5861,7 @@
           <w:tcPr>
             <w:tcW w:w="1755" w:type="dxa"/>
             <w:tcBorders>
+              <w:top w:val="single" w:sz="2" w:space="0" w:color="000001"/>
               <w:left w:val="single" w:sz="2" w:space="0" w:color="000001"/>
               <w:bottom w:val="single" w:sz="2" w:space="0" w:color="000001"/>
               <w:insideH w:val="single" w:sz="2" w:space="0" w:color="000001"/>
@@ -6003,28 +5885,30 @@
           <w:tcPr>
             <w:tcW w:w="690" w:type="dxa"/>
             <w:tcBorders>
-              <w:left w:val="single" w:sz="2" w:space="0" w:color="000001"/>
-              <w:bottom w:val="single" w:sz="2" w:space="0" w:color="000001"/>
-              <w:insideH w:val="single" w:sz="2" w:space="0" w:color="000001"/>
-            </w:tcBorders>
-            <w:shd w:fill="FFFFFF" w:val="clear"/>
-          </w:tcPr>
-          <w:p>
-            <w:pPr>
-              <w:pStyle w:val="Contedodatabela"/>
-              <w:spacing w:lineRule="auto" w:line="360"/>
-              <w:jc w:val="both"/>
-              <w:rPr/>
-            </w:pPr>
-            <w:r>
-              <w:rPr/>
-            </w:r>
-          </w:p>
-        </w:tc>
-        <w:tc>
-          <w:tcPr>
-            <w:tcW w:w="555" w:type="dxa"/>
-            <w:tcBorders>
+              <w:top w:val="single" w:sz="2" w:space="0" w:color="000001"/>
+              <w:left w:val="single" w:sz="2" w:space="0" w:color="000001"/>
+              <w:bottom w:val="single" w:sz="2" w:space="0" w:color="000001"/>
+              <w:insideH w:val="single" w:sz="2" w:space="0" w:color="000001"/>
+            </w:tcBorders>
+            <w:shd w:fill="FFFFFF" w:val="clear"/>
+          </w:tcPr>
+          <w:p>
+            <w:pPr>
+              <w:pStyle w:val="Contedodatabela"/>
+              <w:spacing w:lineRule="auto" w:line="360"/>
+              <w:jc w:val="both"/>
+              <w:rPr/>
+            </w:pPr>
+            <w:r>
+              <w:rPr/>
+            </w:r>
+          </w:p>
+        </w:tc>
+        <w:tc>
+          <w:tcPr>
+            <w:tcW w:w="554" w:type="dxa"/>
+            <w:tcBorders>
+              <w:top w:val="single" w:sz="2" w:space="0" w:color="000001"/>
               <w:left w:val="single" w:sz="2" w:space="0" w:color="000001"/>
               <w:bottom w:val="single" w:sz="2" w:space="0" w:color="000001"/>
               <w:insideH w:val="single" w:sz="2" w:space="0" w:color="000001"/>
@@ -6047,21 +5931,23 @@
           <w:tcPr>
             <w:tcW w:w="630" w:type="dxa"/>
             <w:tcBorders>
-              <w:left w:val="single" w:sz="2" w:space="0" w:color="000001"/>
-              <w:bottom w:val="single" w:sz="2" w:space="0" w:color="000001"/>
-              <w:insideH w:val="single" w:sz="2" w:space="0" w:color="000001"/>
-            </w:tcBorders>
-            <w:shd w:fill="FFFFFF" w:val="clear"/>
-          </w:tcPr>
-          <w:p>
-            <w:pPr>
-              <w:pStyle w:val="Contedodatabela"/>
-              <w:spacing w:lineRule="auto" w:line="360"/>
-              <w:jc w:val="both"/>
-              <w:rPr/>
-            </w:pPr>
-            <w:r>
-              <w:rPr/>
+              <w:top w:val="single" w:sz="2" w:space="0" w:color="000001"/>
+              <w:left w:val="single" w:sz="2" w:space="0" w:color="000001"/>
+              <w:bottom w:val="single" w:sz="2" w:space="0" w:color="000001"/>
+              <w:insideH w:val="single" w:sz="2" w:space="0" w:color="000001"/>
+            </w:tcBorders>
+            <w:shd w:fill="FFFFFF" w:val="clear"/>
+          </w:tcPr>
+          <w:p>
+            <w:pPr>
+              <w:pStyle w:val="Contedodatabela"/>
+              <w:spacing w:lineRule="auto" w:line="360"/>
+              <w:jc w:val="both"/>
+              <w:rPr/>
+            </w:pPr>
+            <w:r>
+              <w:rPr/>
+              <w:t>10</w:t>
             </w:r>
           </w:p>
         </w:tc>
@@ -6069,6 +5955,7 @@
           <w:tcPr>
             <w:tcW w:w="1185" w:type="dxa"/>
             <w:tcBorders>
+              <w:top w:val="single" w:sz="2" w:space="0" w:color="000001"/>
               <w:left w:val="single" w:sz="2" w:space="0" w:color="000001"/>
               <w:bottom w:val="single" w:sz="2" w:space="0" w:color="000001"/>
               <w:insideH w:val="single" w:sz="2" w:space="0" w:color="000001"/>
@@ -6092,6 +5979,7 @@
           <w:tcPr>
             <w:tcW w:w="3975" w:type="dxa"/>
             <w:tcBorders>
+              <w:top w:val="single" w:sz="2" w:space="0" w:color="000001"/>
               <w:left w:val="single" w:sz="2" w:space="0" w:color="000001"/>
               <w:bottom w:val="single" w:sz="2" w:space="0" w:color="000001"/>
               <w:insideH w:val="single" w:sz="2" w:space="0" w:color="000001"/>
@@ -6115,6 +6003,7 @@
           <w:tcPr>
             <w:tcW w:w="840" w:type="dxa"/>
             <w:tcBorders>
+              <w:top w:val="single" w:sz="2" w:space="0" w:color="000001"/>
               <w:left w:val="single" w:sz="2" w:space="0" w:color="000001"/>
               <w:bottom w:val="single" w:sz="2" w:space="0" w:color="000001"/>
               <w:right w:val="single" w:sz="2" w:space="0" w:color="000001"/>
@@ -6133,6 +6022,7 @@
             </w:pPr>
             <w:r>
               <w:rPr/>
+              <w:t>X</w:t>
             </w:r>
           </w:p>
         </w:tc>
@@ -6143,22 +6033,23 @@
           <w:tcPr>
             <w:tcW w:w="1755" w:type="dxa"/>
             <w:tcBorders>
-              <w:left w:val="single" w:sz="2" w:space="0" w:color="000001"/>
-              <w:bottom w:val="single" w:sz="2" w:space="0" w:color="000001"/>
-              <w:insideH w:val="single" w:sz="2" w:space="0" w:color="000001"/>
-            </w:tcBorders>
-            <w:shd w:fill="FFFFFF" w:val="clear"/>
-          </w:tcPr>
-          <w:p>
-            <w:pPr>
-              <w:pStyle w:val="Contedodatabela"/>
-              <w:spacing w:lineRule="auto" w:line="360"/>
-              <w:jc w:val="both"/>
-              <w:rPr/>
-            </w:pPr>
-            <w:r>
-              <w:rPr/>
-              <w:t>EMB1_PAN</w:t>
+              <w:top w:val="single" w:sz="2" w:space="0" w:color="000001"/>
+              <w:left w:val="single" w:sz="2" w:space="0" w:color="000001"/>
+              <w:bottom w:val="single" w:sz="2" w:space="0" w:color="000001"/>
+              <w:insideH w:val="single" w:sz="2" w:space="0" w:color="000001"/>
+            </w:tcBorders>
+            <w:shd w:fill="FFFFFF" w:val="clear"/>
+          </w:tcPr>
+          <w:p>
+            <w:pPr>
+              <w:pStyle w:val="Contedodatabela"/>
+              <w:spacing w:lineRule="auto" w:line="360"/>
+              <w:jc w:val="both"/>
+              <w:rPr/>
+            </w:pPr>
+            <w:r>
+              <w:rPr/>
+              <w:t>Filler</w:t>
             </w:r>
           </w:p>
         </w:tc>
@@ -6166,6 +6057,53 @@
           <w:tcPr>
             <w:tcW w:w="690" w:type="dxa"/>
             <w:tcBorders>
+              <w:top w:val="single" w:sz="2" w:space="0" w:color="000001"/>
+              <w:left w:val="single" w:sz="2" w:space="0" w:color="000001"/>
+              <w:bottom w:val="single" w:sz="2" w:space="0" w:color="000001"/>
+              <w:insideH w:val="single" w:sz="2" w:space="0" w:color="000001"/>
+            </w:tcBorders>
+            <w:shd w:fill="FFFFFF" w:val="clear"/>
+          </w:tcPr>
+          <w:p>
+            <w:pPr>
+              <w:pStyle w:val="Contedodatabela"/>
+              <w:spacing w:lineRule="auto" w:line="360"/>
+              <w:jc w:val="both"/>
+              <w:rPr/>
+            </w:pPr>
+            <w:r>
+              <w:rPr/>
+            </w:r>
+          </w:p>
+        </w:tc>
+        <w:tc>
+          <w:tcPr>
+            <w:tcW w:w="554" w:type="dxa"/>
+            <w:tcBorders>
+              <w:top w:val="single" w:sz="2" w:space="0" w:color="000001"/>
+              <w:left w:val="single" w:sz="2" w:space="0" w:color="000001"/>
+              <w:bottom w:val="single" w:sz="2" w:space="0" w:color="000001"/>
+              <w:insideH w:val="single" w:sz="2" w:space="0" w:color="000001"/>
+            </w:tcBorders>
+            <w:shd w:fill="FFFFFF" w:val="clear"/>
+          </w:tcPr>
+          <w:p>
+            <w:pPr>
+              <w:pStyle w:val="Contedodatabela"/>
+              <w:spacing w:lineRule="auto" w:line="360"/>
+              <w:jc w:val="both"/>
+              <w:rPr/>
+            </w:pPr>
+            <w:r>
+              <w:rPr/>
+            </w:r>
+          </w:p>
+        </w:tc>
+        <w:tc>
+          <w:tcPr>
+            <w:tcW w:w="630" w:type="dxa"/>
+            <w:tcBorders>
+              <w:top w:val="single" w:sz="2" w:space="0" w:color="000001"/>
               <w:left w:val="single" w:sz="2" w:space="0" w:color="000001"/>
               <w:bottom w:val="single" w:sz="2" w:space="0" w:color="000001"/>
               <w:insideH w:val="single" w:sz="2" w:space="0" w:color="000001"/>
@@ -6187,54 +6125,9 @@
         </w:tc>
         <w:tc>
           <w:tcPr>
-            <w:tcW w:w="555" w:type="dxa"/>
-            <w:tcBorders>
-              <w:left w:val="single" w:sz="2" w:space="0" w:color="000001"/>
-              <w:bottom w:val="single" w:sz="2" w:space="0" w:color="000001"/>
-              <w:insideH w:val="single" w:sz="2" w:space="0" w:color="000001"/>
-            </w:tcBorders>
-            <w:shd w:fill="FFFFFF" w:val="clear"/>
-          </w:tcPr>
-          <w:p>
-            <w:pPr>
-              <w:pStyle w:val="Contedodatabela"/>
-              <w:spacing w:lineRule="auto" w:line="360"/>
-              <w:jc w:val="both"/>
-              <w:rPr/>
-            </w:pPr>
-            <w:r>
-              <w:rPr/>
-              <w:t>34</w:t>
-            </w:r>
-          </w:p>
-        </w:tc>
-        <w:tc>
-          <w:tcPr>
-            <w:tcW w:w="630" w:type="dxa"/>
-            <w:tcBorders>
-              <w:left w:val="single" w:sz="2" w:space="0" w:color="000001"/>
-              <w:bottom w:val="single" w:sz="2" w:space="0" w:color="000001"/>
-              <w:insideH w:val="single" w:sz="2" w:space="0" w:color="000001"/>
-            </w:tcBorders>
-            <w:shd w:fill="FFFFFF" w:val="clear"/>
-          </w:tcPr>
-          <w:p>
-            <w:pPr>
-              <w:pStyle w:val="Contedodatabela"/>
-              <w:spacing w:lineRule="auto" w:line="360"/>
-              <w:jc w:val="both"/>
-              <w:rPr/>
-            </w:pPr>
-            <w:r>
-              <w:rPr/>
-              <w:t>23</w:t>
-            </w:r>
-          </w:p>
-        </w:tc>
-        <w:tc>
-          <w:tcPr>
             <w:tcW w:w="1185" w:type="dxa"/>
             <w:tcBorders>
+              <w:top w:val="single" w:sz="2" w:space="0" w:color="000001"/>
               <w:left w:val="single" w:sz="2" w:space="0" w:color="000001"/>
               <w:bottom w:val="single" w:sz="2" w:space="0" w:color="000001"/>
               <w:insideH w:val="single" w:sz="2" w:space="0" w:color="000001"/>
@@ -6258,33 +6151,22 @@
           <w:tcPr>
             <w:tcW w:w="3975" w:type="dxa"/>
             <w:tcBorders>
-              <w:left w:val="single" w:sz="2" w:space="0" w:color="000001"/>
-              <w:bottom w:val="single" w:sz="2" w:space="0" w:color="000001"/>
-              <w:insideH w:val="single" w:sz="2" w:space="0" w:color="000001"/>
-            </w:tcBorders>
-            <w:shd w:fill="FFFFFF" w:val="clear"/>
-          </w:tcPr>
-          <w:p>
-            <w:pPr>
-              <w:pStyle w:val="Contedodatabela"/>
-              <w:spacing w:lineRule="auto" w:line="360"/>
-              <w:jc w:val="both"/>
-              <w:rPr/>
-            </w:pPr>
-            <w:r>
-              <w:rPr/>
-              <w:t>Número do cartão com 19 dígitos que será impresso na primeira linha do embossing. O conteúdo do campo deve ser exatamente como o número deverá ser impresso no plástico. Por exemplo: “</w:t>
-            </w:r>
-            <w:r>
-              <w:rPr>
-                <w:b/>
-                <w:bCs/>
-              </w:rPr>
-              <w:t>6274 8160 0010 1234 561</w:t>
-            </w:r>
-            <w:r>
-              <w:rPr/>
-              <w:t xml:space="preserve">”  </w:t>
+              <w:top w:val="single" w:sz="2" w:space="0" w:color="000001"/>
+              <w:left w:val="single" w:sz="2" w:space="0" w:color="000001"/>
+              <w:bottom w:val="single" w:sz="2" w:space="0" w:color="000001"/>
+              <w:insideH w:val="single" w:sz="2" w:space="0" w:color="000001"/>
+            </w:tcBorders>
+            <w:shd w:fill="FFFFFF" w:val="clear"/>
+          </w:tcPr>
+          <w:p>
+            <w:pPr>
+              <w:pStyle w:val="Contedodatabela"/>
+              <w:spacing w:lineRule="auto" w:line="360"/>
+              <w:jc w:val="both"/>
+              <w:rPr/>
+            </w:pPr>
+            <w:r>
+              <w:rPr/>
             </w:r>
           </w:p>
         </w:tc>
@@ -6292,6 +6174,7 @@
           <w:tcPr>
             <w:tcW w:w="840" w:type="dxa"/>
             <w:tcBorders>
+              <w:top w:val="single" w:sz="2" w:space="0" w:color="000001"/>
               <w:left w:val="single" w:sz="2" w:space="0" w:color="000001"/>
               <w:bottom w:val="single" w:sz="2" w:space="0" w:color="000001"/>
               <w:right w:val="single" w:sz="2" w:space="0" w:color="000001"/>
@@ -6310,7 +6193,6 @@
             </w:pPr>
             <w:r>
               <w:rPr/>
-              <w:t>X</w:t>
             </w:r>
           </w:p>
         </w:tc>
@@ -6321,23 +6203,22 @@
           <w:tcPr>
             <w:tcW w:w="1755" w:type="dxa"/>
             <w:tcBorders>
-              <w:top w:val="single" w:sz="2" w:space="0" w:color="000001"/>
-              <w:left w:val="single" w:sz="2" w:space="0" w:color="000001"/>
-              <w:bottom w:val="single" w:sz="2" w:space="0" w:color="000001"/>
-              <w:insideH w:val="single" w:sz="2" w:space="0" w:color="000001"/>
-            </w:tcBorders>
-            <w:shd w:fill="FFFFFF" w:val="clear"/>
-          </w:tcPr>
-          <w:p>
-            <w:pPr>
-              <w:pStyle w:val="Contedodatabela"/>
-              <w:spacing w:lineRule="auto" w:line="360"/>
-              <w:jc w:val="both"/>
-              <w:rPr/>
-            </w:pPr>
-            <w:r>
-              <w:rPr/>
-              <w:t>Fixo</w:t>
+              <w:left w:val="single" w:sz="2" w:space="0" w:color="000001"/>
+              <w:bottom w:val="single" w:sz="2" w:space="0" w:color="000001"/>
+              <w:insideH w:val="single" w:sz="2" w:space="0" w:color="000001"/>
+            </w:tcBorders>
+            <w:shd w:fill="FFFFFF" w:val="clear"/>
+          </w:tcPr>
+          <w:p>
+            <w:pPr>
+              <w:pStyle w:val="Contedodatabela"/>
+              <w:spacing w:lineRule="auto" w:line="360"/>
+              <w:jc w:val="both"/>
+              <w:rPr/>
+            </w:pPr>
+            <w:r>
+              <w:rPr/>
+              <w:t>Indicação Terceira Linha</w:t>
             </w:r>
           </w:p>
         </w:tc>
@@ -6345,47 +6226,43 @@
           <w:tcPr>
             <w:tcW w:w="690" w:type="dxa"/>
             <w:tcBorders>
-              <w:top w:val="single" w:sz="2" w:space="0" w:color="000001"/>
-              <w:left w:val="single" w:sz="2" w:space="0" w:color="000001"/>
-              <w:bottom w:val="single" w:sz="2" w:space="0" w:color="000001"/>
-              <w:insideH w:val="single" w:sz="2" w:space="0" w:color="000001"/>
-            </w:tcBorders>
-            <w:shd w:fill="FFFFFF" w:val="clear"/>
-          </w:tcPr>
-          <w:p>
-            <w:pPr>
-              <w:pStyle w:val="Contedodatabela"/>
-              <w:spacing w:lineRule="auto" w:line="360"/>
-              <w:jc w:val="both"/>
-              <w:rPr/>
-            </w:pPr>
-            <w:r>
-              <w:rPr/>
-              <w:t>34</w:t>
-            </w:r>
-          </w:p>
-        </w:tc>
-        <w:tc>
-          <w:tcPr>
-            <w:tcW w:w="555" w:type="dxa"/>
-            <w:tcBorders>
-              <w:top w:val="single" w:sz="2" w:space="0" w:color="000001"/>
-              <w:left w:val="single" w:sz="2" w:space="0" w:color="000001"/>
-              <w:bottom w:val="single" w:sz="2" w:space="0" w:color="000001"/>
-              <w:insideH w:val="single" w:sz="2" w:space="0" w:color="000001"/>
-            </w:tcBorders>
-            <w:shd w:fill="FFFFFF" w:val="clear"/>
-          </w:tcPr>
-          <w:p>
-            <w:pPr>
-              <w:pStyle w:val="Contedodatabela"/>
-              <w:spacing w:lineRule="auto" w:line="360"/>
-              <w:jc w:val="both"/>
-              <w:rPr/>
-            </w:pPr>
-            <w:r>
-              <w:rPr/>
-              <w:t>35</w:t>
+              <w:left w:val="single" w:sz="2" w:space="0" w:color="000001"/>
+              <w:bottom w:val="single" w:sz="2" w:space="0" w:color="000001"/>
+              <w:insideH w:val="single" w:sz="2" w:space="0" w:color="000001"/>
+            </w:tcBorders>
+            <w:shd w:fill="FFFFFF" w:val="clear"/>
+          </w:tcPr>
+          <w:p>
+            <w:pPr>
+              <w:pStyle w:val="Contedodatabela"/>
+              <w:spacing w:lineRule="auto" w:line="360"/>
+              <w:jc w:val="both"/>
+              <w:rPr/>
+            </w:pPr>
+            <w:r>
+              <w:rPr/>
+            </w:r>
+          </w:p>
+        </w:tc>
+        <w:tc>
+          <w:tcPr>
+            <w:tcW w:w="554" w:type="dxa"/>
+            <w:tcBorders>
+              <w:left w:val="single" w:sz="2" w:space="0" w:color="000001"/>
+              <w:bottom w:val="single" w:sz="2" w:space="0" w:color="000001"/>
+              <w:insideH w:val="single" w:sz="2" w:space="0" w:color="000001"/>
+            </w:tcBorders>
+            <w:shd w:fill="FFFFFF" w:val="clear"/>
+          </w:tcPr>
+          <w:p>
+            <w:pPr>
+              <w:pStyle w:val="Contedodatabela"/>
+              <w:spacing w:lineRule="auto" w:line="360"/>
+              <w:jc w:val="both"/>
+              <w:rPr/>
+            </w:pPr>
+            <w:r>
+              <w:rPr/>
             </w:r>
           </w:p>
         </w:tc>
@@ -6393,23 +6270,21 @@
           <w:tcPr>
             <w:tcW w:w="630" w:type="dxa"/>
             <w:tcBorders>
-              <w:top w:val="single" w:sz="2" w:space="0" w:color="000001"/>
-              <w:left w:val="single" w:sz="2" w:space="0" w:color="000001"/>
-              <w:bottom w:val="single" w:sz="2" w:space="0" w:color="000001"/>
-              <w:insideH w:val="single" w:sz="2" w:space="0" w:color="000001"/>
-            </w:tcBorders>
-            <w:shd w:fill="FFFFFF" w:val="clear"/>
-          </w:tcPr>
-          <w:p>
-            <w:pPr>
-              <w:pStyle w:val="Contedodatabela"/>
-              <w:spacing w:lineRule="auto" w:line="360"/>
-              <w:jc w:val="both"/>
-              <w:rPr/>
-            </w:pPr>
-            <w:r>
-              <w:rPr/>
-              <w:t>1</w:t>
+              <w:left w:val="single" w:sz="2" w:space="0" w:color="000001"/>
+              <w:bottom w:val="single" w:sz="2" w:space="0" w:color="000001"/>
+              <w:insideH w:val="single" w:sz="2" w:space="0" w:color="000001"/>
+            </w:tcBorders>
+            <w:shd w:fill="FFFFFF" w:val="clear"/>
+          </w:tcPr>
+          <w:p>
+            <w:pPr>
+              <w:pStyle w:val="Contedodatabela"/>
+              <w:spacing w:lineRule="auto" w:line="360"/>
+              <w:jc w:val="both"/>
+              <w:rPr/>
+            </w:pPr>
+            <w:r>
+              <w:rPr/>
             </w:r>
           </w:p>
         </w:tc>
@@ -6417,23 +6292,21 @@
           <w:tcPr>
             <w:tcW w:w="1185" w:type="dxa"/>
             <w:tcBorders>
-              <w:top w:val="single" w:sz="2" w:space="0" w:color="000001"/>
-              <w:left w:val="single" w:sz="2" w:space="0" w:color="000001"/>
-              <w:bottom w:val="single" w:sz="2" w:space="0" w:color="000001"/>
-              <w:insideH w:val="single" w:sz="2" w:space="0" w:color="000001"/>
-            </w:tcBorders>
-            <w:shd w:fill="FFFFFF" w:val="clear"/>
-          </w:tcPr>
-          <w:p>
-            <w:pPr>
-              <w:pStyle w:val="Contedodatabela"/>
-              <w:spacing w:lineRule="auto" w:line="360"/>
-              <w:jc w:val="both"/>
-              <w:rPr/>
-            </w:pPr>
-            <w:r>
-              <w:rPr/>
-              <w:t>Texto</w:t>
+              <w:left w:val="single" w:sz="2" w:space="0" w:color="000001"/>
+              <w:bottom w:val="single" w:sz="2" w:space="0" w:color="000001"/>
+              <w:insideH w:val="single" w:sz="2" w:space="0" w:color="000001"/>
+            </w:tcBorders>
+            <w:shd w:fill="FFFFFF" w:val="clear"/>
+          </w:tcPr>
+          <w:p>
+            <w:pPr>
+              <w:pStyle w:val="Contedodatabela"/>
+              <w:spacing w:lineRule="auto" w:line="360"/>
+              <w:jc w:val="both"/>
+              <w:rPr/>
+            </w:pPr>
+            <w:r>
+              <w:rPr/>
             </w:r>
           </w:p>
         </w:tc>
@@ -6441,34 +6314,53 @@
           <w:tcPr>
             <w:tcW w:w="3975" w:type="dxa"/>
             <w:tcBorders>
-              <w:top w:val="single" w:sz="2" w:space="0" w:color="000001"/>
-              <w:left w:val="single" w:sz="2" w:space="0" w:color="000001"/>
-              <w:bottom w:val="single" w:sz="2" w:space="0" w:color="000001"/>
-              <w:insideH w:val="single" w:sz="2" w:space="0" w:color="000001"/>
-            </w:tcBorders>
-            <w:shd w:fill="FFFFFF" w:val="clear"/>
-          </w:tcPr>
-          <w:p>
-            <w:pPr>
-              <w:pStyle w:val="Contedodatabela"/>
-              <w:spacing w:lineRule="auto" w:line="360"/>
-              <w:jc w:val="both"/>
-              <w:rPr/>
-            </w:pPr>
-            <w:r>
-              <w:rPr/>
-              <w:t>Valor fixo: “</w:t>
+              <w:left w:val="single" w:sz="2" w:space="0" w:color="000001"/>
+              <w:bottom w:val="single" w:sz="2" w:space="0" w:color="000001"/>
+              <w:insideH w:val="single" w:sz="2" w:space="0" w:color="000001"/>
+            </w:tcBorders>
+            <w:shd w:fill="FFFFFF" w:val="clear"/>
+          </w:tcPr>
+          <w:p>
+            <w:pPr>
+              <w:pStyle w:val="Contedodatabela"/>
+              <w:spacing w:lineRule="auto" w:line="360"/>
+              <w:jc w:val="both"/>
+              <w:rPr/>
+            </w:pPr>
+            <w:r>
+              <w:rPr/>
+              <w:t xml:space="preserve">Valor fixo: </w:t>
             </w:r>
             <w:r>
               <w:rPr>
                 <w:b/>
                 <w:bCs/>
               </w:rPr>
-              <w:t>*</w:t>
-            </w:r>
-            <w:r>
-              <w:rPr/>
-              <w:t>” indicando o ínicio da segunda linha de embossing</w:t>
+              <w:t>“&gt;”</w:t>
+            </w:r>
+            <w:r>
+              <w:rPr/>
+              <w:t xml:space="preserve">. </w:t>
+            </w:r>
+          </w:p>
+          <w:p>
+            <w:pPr>
+              <w:pStyle w:val="Contedodatabela"/>
+              <w:spacing w:lineRule="auto" w:line="360"/>
+              <w:jc w:val="both"/>
+              <w:rPr/>
+            </w:pPr>
+            <w:r>
+              <w:rPr/>
+              <w:t xml:space="preserve">Indica o início da </w:t>
+            </w:r>
+            <w:r>
+              <w:rPr/>
+              <w:t>terceira</w:t>
+            </w:r>
+            <w:r>
+              <w:rPr/>
+              <w:t xml:space="preserve"> linha de embossing (PAN)</w:t>
             </w:r>
           </w:p>
         </w:tc>
@@ -6476,7 +6368,6 @@
           <w:tcPr>
             <w:tcW w:w="840" w:type="dxa"/>
             <w:tcBorders>
-              <w:top w:val="single" w:sz="2" w:space="0" w:color="000001"/>
               <w:left w:val="single" w:sz="2" w:space="0" w:color="000001"/>
               <w:bottom w:val="single" w:sz="2" w:space="0" w:color="000001"/>
               <w:right w:val="single" w:sz="2" w:space="0" w:color="000001"/>
@@ -6506,23 +6397,22 @@
           <w:tcPr>
             <w:tcW w:w="1755" w:type="dxa"/>
             <w:tcBorders>
-              <w:top w:val="single" w:sz="2" w:space="0" w:color="000001"/>
-              <w:left w:val="single" w:sz="2" w:space="0" w:color="000001"/>
-              <w:bottom w:val="single" w:sz="2" w:space="0" w:color="000001"/>
-              <w:insideH w:val="single" w:sz="2" w:space="0" w:color="000001"/>
-            </w:tcBorders>
-            <w:shd w:fill="FFFFFF" w:val="clear"/>
-          </w:tcPr>
-          <w:p>
-            <w:pPr>
-              <w:pStyle w:val="Contedodatabela"/>
-              <w:spacing w:lineRule="auto" w:line="360"/>
-              <w:jc w:val="both"/>
-              <w:rPr/>
-            </w:pPr>
-            <w:r>
-              <w:rPr/>
-              <w:t>EMB2_ExpDate</w:t>
+              <w:left w:val="single" w:sz="2" w:space="0" w:color="000001"/>
+              <w:bottom w:val="single" w:sz="2" w:space="0" w:color="000001"/>
+              <w:insideH w:val="single" w:sz="2" w:space="0" w:color="000001"/>
+            </w:tcBorders>
+            <w:shd w:fill="FFFFFF" w:val="clear"/>
+          </w:tcPr>
+          <w:p>
+            <w:pPr>
+              <w:pStyle w:val="Contedodatabela"/>
+              <w:spacing w:lineRule="auto" w:line="360"/>
+              <w:jc w:val="both"/>
+              <w:rPr/>
+            </w:pPr>
+            <w:r>
+              <w:rPr/>
+              <w:t>Marca</w:t>
             </w:r>
           </w:p>
         </w:tc>
@@ -6530,47 +6420,43 @@
           <w:tcPr>
             <w:tcW w:w="690" w:type="dxa"/>
             <w:tcBorders>
-              <w:top w:val="single" w:sz="2" w:space="0" w:color="000001"/>
-              <w:left w:val="single" w:sz="2" w:space="0" w:color="000001"/>
-              <w:bottom w:val="single" w:sz="2" w:space="0" w:color="000001"/>
-              <w:insideH w:val="single" w:sz="2" w:space="0" w:color="000001"/>
-            </w:tcBorders>
-            <w:shd w:fill="FFFFFF" w:val="clear"/>
-          </w:tcPr>
-          <w:p>
-            <w:pPr>
-              <w:pStyle w:val="Contedodatabela"/>
-              <w:spacing w:lineRule="auto" w:line="360"/>
-              <w:jc w:val="both"/>
-              <w:rPr/>
-            </w:pPr>
-            <w:r>
-              <w:rPr/>
-              <w:t>35</w:t>
-            </w:r>
-          </w:p>
-        </w:tc>
-        <w:tc>
-          <w:tcPr>
-            <w:tcW w:w="555" w:type="dxa"/>
-            <w:tcBorders>
-              <w:top w:val="single" w:sz="2" w:space="0" w:color="000001"/>
-              <w:left w:val="single" w:sz="2" w:space="0" w:color="000001"/>
-              <w:bottom w:val="single" w:sz="2" w:space="0" w:color="000001"/>
-              <w:insideH w:val="single" w:sz="2" w:space="0" w:color="000001"/>
-            </w:tcBorders>
-            <w:shd w:fill="FFFFFF" w:val="clear"/>
-          </w:tcPr>
-          <w:p>
-            <w:pPr>
-              <w:pStyle w:val="Contedodatabela"/>
-              <w:spacing w:lineRule="auto" w:line="360"/>
-              <w:jc w:val="both"/>
-              <w:rPr/>
-            </w:pPr>
-            <w:r>
-              <w:rPr/>
-              <w:t>40</w:t>
+              <w:left w:val="single" w:sz="2" w:space="0" w:color="000001"/>
+              <w:bottom w:val="single" w:sz="2" w:space="0" w:color="000001"/>
+              <w:insideH w:val="single" w:sz="2" w:space="0" w:color="000001"/>
+            </w:tcBorders>
+            <w:shd w:fill="FFFFFF" w:val="clear"/>
+          </w:tcPr>
+          <w:p>
+            <w:pPr>
+              <w:pStyle w:val="Contedodatabela"/>
+              <w:spacing w:lineRule="auto" w:line="360"/>
+              <w:jc w:val="both"/>
+              <w:rPr/>
+            </w:pPr>
+            <w:r>
+              <w:rPr/>
+            </w:r>
+          </w:p>
+        </w:tc>
+        <w:tc>
+          <w:tcPr>
+            <w:tcW w:w="554" w:type="dxa"/>
+            <w:tcBorders>
+              <w:left w:val="single" w:sz="2" w:space="0" w:color="000001"/>
+              <w:bottom w:val="single" w:sz="2" w:space="0" w:color="000001"/>
+              <w:insideH w:val="single" w:sz="2" w:space="0" w:color="000001"/>
+            </w:tcBorders>
+            <w:shd w:fill="FFFFFF" w:val="clear"/>
+          </w:tcPr>
+          <w:p>
+            <w:pPr>
+              <w:pStyle w:val="Contedodatabela"/>
+              <w:spacing w:lineRule="auto" w:line="360"/>
+              <w:jc w:val="both"/>
+              <w:rPr/>
+            </w:pPr>
+            <w:r>
+              <w:rPr/>
             </w:r>
           </w:p>
         </w:tc>
@@ -6578,23 +6464,22 @@
           <w:tcPr>
             <w:tcW w:w="630" w:type="dxa"/>
             <w:tcBorders>
-              <w:top w:val="single" w:sz="2" w:space="0" w:color="000001"/>
-              <w:left w:val="single" w:sz="2" w:space="0" w:color="000001"/>
-              <w:bottom w:val="single" w:sz="2" w:space="0" w:color="000001"/>
-              <w:insideH w:val="single" w:sz="2" w:space="0" w:color="000001"/>
-            </w:tcBorders>
-            <w:shd w:fill="FFFFFF" w:val="clear"/>
-          </w:tcPr>
-          <w:p>
-            <w:pPr>
-              <w:pStyle w:val="Contedodatabela"/>
-              <w:spacing w:lineRule="auto" w:line="360"/>
-              <w:jc w:val="both"/>
-              <w:rPr/>
-            </w:pPr>
-            <w:r>
-              <w:rPr/>
-              <w:t>5</w:t>
+              <w:left w:val="single" w:sz="2" w:space="0" w:color="000001"/>
+              <w:bottom w:val="single" w:sz="2" w:space="0" w:color="000001"/>
+              <w:insideH w:val="single" w:sz="2" w:space="0" w:color="000001"/>
+            </w:tcBorders>
+            <w:shd w:fill="FFFFFF" w:val="clear"/>
+          </w:tcPr>
+          <w:p>
+            <w:pPr>
+              <w:pStyle w:val="Contedodatabela"/>
+              <w:spacing w:lineRule="auto" w:line="360"/>
+              <w:jc w:val="both"/>
+              <w:rPr/>
+            </w:pPr>
+            <w:r>
+              <w:rPr/>
+              <w:t>10</w:t>
             </w:r>
           </w:p>
         </w:tc>
@@ -6602,23 +6487,22 @@
           <w:tcPr>
             <w:tcW w:w="1185" w:type="dxa"/>
             <w:tcBorders>
-              <w:top w:val="single" w:sz="2" w:space="0" w:color="000001"/>
-              <w:left w:val="single" w:sz="2" w:space="0" w:color="000001"/>
-              <w:bottom w:val="single" w:sz="2" w:space="0" w:color="000001"/>
-              <w:insideH w:val="single" w:sz="2" w:space="0" w:color="000001"/>
-            </w:tcBorders>
-            <w:shd w:fill="FFFFFF" w:val="clear"/>
-          </w:tcPr>
-          <w:p>
-            <w:pPr>
-              <w:pStyle w:val="Contedodatabela"/>
-              <w:spacing w:lineRule="auto" w:line="360"/>
-              <w:jc w:val="both"/>
-              <w:rPr/>
-            </w:pPr>
-            <w:r>
-              <w:rPr/>
-              <w:t xml:space="preserve">Texto </w:t>
+              <w:left w:val="single" w:sz="2" w:space="0" w:color="000001"/>
+              <w:bottom w:val="single" w:sz="2" w:space="0" w:color="000001"/>
+              <w:insideH w:val="single" w:sz="2" w:space="0" w:color="000001"/>
+            </w:tcBorders>
+            <w:shd w:fill="FFFFFF" w:val="clear"/>
+          </w:tcPr>
+          <w:p>
+            <w:pPr>
+              <w:pStyle w:val="Contedodatabela"/>
+              <w:spacing w:lineRule="auto" w:line="360"/>
+              <w:jc w:val="both"/>
+              <w:rPr/>
+            </w:pPr>
+            <w:r>
+              <w:rPr/>
+              <w:t>Texto</w:t>
             </w:r>
           </w:p>
         </w:tc>
@@ -6626,34 +6510,22 @@
           <w:tcPr>
             <w:tcW w:w="3975" w:type="dxa"/>
             <w:tcBorders>
-              <w:top w:val="single" w:sz="2" w:space="0" w:color="000001"/>
-              <w:left w:val="single" w:sz="2" w:space="0" w:color="000001"/>
-              <w:bottom w:val="single" w:sz="2" w:space="0" w:color="000001"/>
-              <w:insideH w:val="single" w:sz="2" w:space="0" w:color="000001"/>
-            </w:tcBorders>
-            <w:shd w:fill="FFFFFF" w:val="clear"/>
-          </w:tcPr>
-          <w:p>
-            <w:pPr>
-              <w:pStyle w:val="Contedodatabela"/>
-              <w:spacing w:lineRule="auto" w:line="360"/>
-              <w:jc w:val="both"/>
-              <w:rPr>
-                <w:b/>
-                <w:b/>
-                <w:bCs/>
-              </w:rPr>
-            </w:pPr>
-            <w:r>
-              <w:rPr/>
-              <w:t xml:space="preserve">Data de expiração da validade do cartão no formato </w:t>
-            </w:r>
-            <w:r>
-              <w:rPr>
-                <w:b/>
-                <w:bCs/>
-              </w:rPr>
-              <w:t>MM/AA</w:t>
+              <w:left w:val="single" w:sz="2" w:space="0" w:color="000001"/>
+              <w:bottom w:val="single" w:sz="2" w:space="0" w:color="000001"/>
+              <w:insideH w:val="single" w:sz="2" w:space="0" w:color="000001"/>
+            </w:tcBorders>
+            <w:shd w:fill="FFFFFF" w:val="clear"/>
+          </w:tcPr>
+          <w:p>
+            <w:pPr>
+              <w:pStyle w:val="Contedodatabela"/>
+              <w:spacing w:lineRule="auto" w:line="360"/>
+              <w:jc w:val="both"/>
+              <w:rPr/>
+            </w:pPr>
+            <w:r>
+              <w:rPr/>
+              <w:t>Marca do veículo</w:t>
             </w:r>
           </w:p>
         </w:tc>
@@ -6661,7 +6533,6 @@
           <w:tcPr>
             <w:tcW w:w="840" w:type="dxa"/>
             <w:tcBorders>
-              <w:top w:val="single" w:sz="2" w:space="0" w:color="000001"/>
               <w:left w:val="single" w:sz="2" w:space="0" w:color="000001"/>
               <w:bottom w:val="single" w:sz="2" w:space="0" w:color="000001"/>
               <w:right w:val="single" w:sz="2" w:space="0" w:color="000001"/>
@@ -6691,23 +6562,22 @@
           <w:tcPr>
             <w:tcW w:w="1755" w:type="dxa"/>
             <w:tcBorders>
-              <w:top w:val="single" w:sz="2" w:space="0" w:color="000001"/>
-              <w:left w:val="single" w:sz="2" w:space="0" w:color="000001"/>
-              <w:bottom w:val="single" w:sz="2" w:space="0" w:color="000001"/>
-              <w:insideH w:val="single" w:sz="2" w:space="0" w:color="000001"/>
-            </w:tcBorders>
-            <w:shd w:fill="FFFFFF" w:val="clear"/>
-          </w:tcPr>
-          <w:p>
-            <w:pPr>
-              <w:pStyle w:val="Contedodatabela"/>
-              <w:spacing w:lineRule="auto" w:line="360"/>
-              <w:jc w:val="both"/>
-              <w:rPr/>
-            </w:pPr>
-            <w:r>
-              <w:rPr/>
-              <w:t>Fixo</w:t>
+              <w:left w:val="single" w:sz="2" w:space="0" w:color="000001"/>
+              <w:bottom w:val="single" w:sz="2" w:space="0" w:color="000001"/>
+              <w:insideH w:val="single" w:sz="2" w:space="0" w:color="000001"/>
+            </w:tcBorders>
+            <w:shd w:fill="FFFFFF" w:val="clear"/>
+          </w:tcPr>
+          <w:p>
+            <w:pPr>
+              <w:pStyle w:val="Contedodatabela"/>
+              <w:spacing w:lineRule="auto" w:line="360"/>
+              <w:jc w:val="both"/>
+              <w:rPr/>
+            </w:pPr>
+            <w:r>
+              <w:rPr/>
+              <w:t>Filler</w:t>
             </w:r>
           </w:p>
         </w:tc>
@@ -6715,47 +6585,43 @@
           <w:tcPr>
             <w:tcW w:w="690" w:type="dxa"/>
             <w:tcBorders>
-              <w:top w:val="single" w:sz="2" w:space="0" w:color="000001"/>
-              <w:left w:val="single" w:sz="2" w:space="0" w:color="000001"/>
-              <w:bottom w:val="single" w:sz="2" w:space="0" w:color="000001"/>
-              <w:insideH w:val="single" w:sz="2" w:space="0" w:color="000001"/>
-            </w:tcBorders>
-            <w:shd w:fill="FFFFFF" w:val="clear"/>
-          </w:tcPr>
-          <w:p>
-            <w:pPr>
-              <w:pStyle w:val="Contedodatabela"/>
-              <w:spacing w:lineRule="auto" w:line="360"/>
-              <w:jc w:val="both"/>
-              <w:rPr/>
-            </w:pPr>
-            <w:r>
-              <w:rPr/>
-              <w:t>40</w:t>
-            </w:r>
-          </w:p>
-        </w:tc>
-        <w:tc>
-          <w:tcPr>
-            <w:tcW w:w="555" w:type="dxa"/>
-            <w:tcBorders>
-              <w:top w:val="single" w:sz="2" w:space="0" w:color="000001"/>
-              <w:left w:val="single" w:sz="2" w:space="0" w:color="000001"/>
-              <w:bottom w:val="single" w:sz="2" w:space="0" w:color="000001"/>
-              <w:insideH w:val="single" w:sz="2" w:space="0" w:color="000001"/>
-            </w:tcBorders>
-            <w:shd w:fill="FFFFFF" w:val="clear"/>
-          </w:tcPr>
-          <w:p>
-            <w:pPr>
-              <w:pStyle w:val="Contedodatabela"/>
-              <w:spacing w:lineRule="auto" w:line="360"/>
-              <w:jc w:val="both"/>
-              <w:rPr/>
-            </w:pPr>
-            <w:r>
-              <w:rPr/>
-              <w:t>41</w:t>
+              <w:left w:val="single" w:sz="2" w:space="0" w:color="000001"/>
+              <w:bottom w:val="single" w:sz="2" w:space="0" w:color="000001"/>
+              <w:insideH w:val="single" w:sz="2" w:space="0" w:color="000001"/>
+            </w:tcBorders>
+            <w:shd w:fill="FFFFFF" w:val="clear"/>
+          </w:tcPr>
+          <w:p>
+            <w:pPr>
+              <w:pStyle w:val="Contedodatabela"/>
+              <w:spacing w:lineRule="auto" w:line="360"/>
+              <w:jc w:val="both"/>
+              <w:rPr/>
+            </w:pPr>
+            <w:r>
+              <w:rPr/>
+            </w:r>
+          </w:p>
+        </w:tc>
+        <w:tc>
+          <w:tcPr>
+            <w:tcW w:w="554" w:type="dxa"/>
+            <w:tcBorders>
+              <w:left w:val="single" w:sz="2" w:space="0" w:color="000001"/>
+              <w:bottom w:val="single" w:sz="2" w:space="0" w:color="000001"/>
+              <w:insideH w:val="single" w:sz="2" w:space="0" w:color="000001"/>
+            </w:tcBorders>
+            <w:shd w:fill="FFFFFF" w:val="clear"/>
+          </w:tcPr>
+          <w:p>
+            <w:pPr>
+              <w:pStyle w:val="Contedodatabela"/>
+              <w:spacing w:lineRule="auto" w:line="360"/>
+              <w:jc w:val="both"/>
+              <w:rPr/>
+            </w:pPr>
+            <w:r>
+              <w:rPr/>
             </w:r>
           </w:p>
         </w:tc>
@@ -6763,7 +6629,6 @@
           <w:tcPr>
             <w:tcW w:w="630" w:type="dxa"/>
             <w:tcBorders>
-              <w:top w:val="single" w:sz="2" w:space="0" w:color="000001"/>
               <w:left w:val="single" w:sz="2" w:space="0" w:color="000001"/>
               <w:bottom w:val="single" w:sz="2" w:space="0" w:color="000001"/>
               <w:insideH w:val="single" w:sz="2" w:space="0" w:color="000001"/>
@@ -6787,7 +6652,6 @@
           <w:tcPr>
             <w:tcW w:w="1185" w:type="dxa"/>
             <w:tcBorders>
-              <w:top w:val="single" w:sz="2" w:space="0" w:color="000001"/>
               <w:left w:val="single" w:sz="2" w:space="0" w:color="000001"/>
               <w:bottom w:val="single" w:sz="2" w:space="0" w:color="000001"/>
               <w:insideH w:val="single" w:sz="2" w:space="0" w:color="000001"/>
@@ -6811,34 +6675,21 @@
           <w:tcPr>
             <w:tcW w:w="3975" w:type="dxa"/>
             <w:tcBorders>
-              <w:top w:val="single" w:sz="2" w:space="0" w:color="000001"/>
-              <w:left w:val="single" w:sz="2" w:space="0" w:color="000001"/>
-              <w:bottom w:val="single" w:sz="2" w:space="0" w:color="000001"/>
-              <w:insideH w:val="single" w:sz="2" w:space="0" w:color="000001"/>
-            </w:tcBorders>
-            <w:shd w:fill="FFFFFF" w:val="clear"/>
-          </w:tcPr>
-          <w:p>
-            <w:pPr>
-              <w:pStyle w:val="Contedodatabela"/>
-              <w:spacing w:lineRule="auto" w:line="360"/>
-              <w:jc w:val="both"/>
-              <w:rPr/>
-            </w:pPr>
-            <w:r>
-              <w:rPr/>
-              <w:t>Valor fixo: “</w:t>
-            </w:r>
-            <w:r>
-              <w:rPr>
-                <w:b/>
-                <w:bCs/>
-              </w:rPr>
-              <w:t>%</w:t>
-            </w:r>
-            <w:r>
-              <w:rPr/>
-              <w:t>” indicando início da Trilha 1</w:t>
+              <w:left w:val="single" w:sz="2" w:space="0" w:color="000001"/>
+              <w:bottom w:val="single" w:sz="2" w:space="0" w:color="000001"/>
+              <w:insideH w:val="single" w:sz="2" w:space="0" w:color="000001"/>
+            </w:tcBorders>
+            <w:shd w:fill="FFFFFF" w:val="clear"/>
+          </w:tcPr>
+          <w:p>
+            <w:pPr>
+              <w:pStyle w:val="Contedodatabela"/>
+              <w:spacing w:lineRule="auto" w:line="360"/>
+              <w:jc w:val="both"/>
+              <w:rPr/>
+            </w:pPr>
+            <w:r>
+              <w:rPr/>
             </w:r>
           </w:p>
         </w:tc>
@@ -6846,7 +6697,6 @@
           <w:tcPr>
             <w:tcW w:w="840" w:type="dxa"/>
             <w:tcBorders>
-              <w:top w:val="single" w:sz="2" w:space="0" w:color="000001"/>
               <w:left w:val="single" w:sz="2" w:space="0" w:color="000001"/>
               <w:bottom w:val="single" w:sz="2" w:space="0" w:color="000001"/>
               <w:right w:val="single" w:sz="2" w:space="0" w:color="000001"/>
@@ -6865,7 +6715,6 @@
             </w:pPr>
             <w:r>
               <w:rPr/>
-              <w:t>X</w:t>
             </w:r>
           </w:p>
         </w:tc>
@@ -6876,6 +6725,1096 @@
           <w:tcPr>
             <w:tcW w:w="1755" w:type="dxa"/>
             <w:tcBorders>
+              <w:left w:val="single" w:sz="2" w:space="0" w:color="000001"/>
+              <w:bottom w:val="single" w:sz="2" w:space="0" w:color="000001"/>
+              <w:insideH w:val="single" w:sz="2" w:space="0" w:color="000001"/>
+            </w:tcBorders>
+            <w:shd w:fill="FFFFFF" w:val="clear"/>
+          </w:tcPr>
+          <w:p>
+            <w:pPr>
+              <w:pStyle w:val="Contedodatabela"/>
+              <w:spacing w:lineRule="auto" w:line="360"/>
+              <w:jc w:val="both"/>
+              <w:rPr/>
+            </w:pPr>
+            <w:r>
+              <w:rPr/>
+              <w:t>Modelo</w:t>
+            </w:r>
+          </w:p>
+        </w:tc>
+        <w:tc>
+          <w:tcPr>
+            <w:tcW w:w="690" w:type="dxa"/>
+            <w:tcBorders>
+              <w:left w:val="single" w:sz="2" w:space="0" w:color="000001"/>
+              <w:bottom w:val="single" w:sz="2" w:space="0" w:color="000001"/>
+              <w:insideH w:val="single" w:sz="2" w:space="0" w:color="000001"/>
+            </w:tcBorders>
+            <w:shd w:fill="FFFFFF" w:val="clear"/>
+          </w:tcPr>
+          <w:p>
+            <w:pPr>
+              <w:pStyle w:val="Contedodatabela"/>
+              <w:spacing w:lineRule="auto" w:line="360"/>
+              <w:jc w:val="both"/>
+              <w:rPr/>
+            </w:pPr>
+            <w:r>
+              <w:rPr/>
+            </w:r>
+          </w:p>
+        </w:tc>
+        <w:tc>
+          <w:tcPr>
+            <w:tcW w:w="554" w:type="dxa"/>
+            <w:tcBorders>
+              <w:left w:val="single" w:sz="2" w:space="0" w:color="000001"/>
+              <w:bottom w:val="single" w:sz="2" w:space="0" w:color="000001"/>
+              <w:insideH w:val="single" w:sz="2" w:space="0" w:color="000001"/>
+            </w:tcBorders>
+            <w:shd w:fill="FFFFFF" w:val="clear"/>
+          </w:tcPr>
+          <w:p>
+            <w:pPr>
+              <w:pStyle w:val="Contedodatabela"/>
+              <w:spacing w:lineRule="auto" w:line="360"/>
+              <w:jc w:val="both"/>
+              <w:rPr/>
+            </w:pPr>
+            <w:r>
+              <w:rPr/>
+            </w:r>
+          </w:p>
+        </w:tc>
+        <w:tc>
+          <w:tcPr>
+            <w:tcW w:w="630" w:type="dxa"/>
+            <w:tcBorders>
+              <w:left w:val="single" w:sz="2" w:space="0" w:color="000001"/>
+              <w:bottom w:val="single" w:sz="2" w:space="0" w:color="000001"/>
+              <w:insideH w:val="single" w:sz="2" w:space="0" w:color="000001"/>
+            </w:tcBorders>
+            <w:shd w:fill="FFFFFF" w:val="clear"/>
+          </w:tcPr>
+          <w:p>
+            <w:pPr>
+              <w:pStyle w:val="Contedodatabela"/>
+              <w:spacing w:lineRule="auto" w:line="360"/>
+              <w:jc w:val="both"/>
+              <w:rPr/>
+            </w:pPr>
+            <w:r>
+              <w:rPr/>
+            </w:r>
+          </w:p>
+        </w:tc>
+        <w:tc>
+          <w:tcPr>
+            <w:tcW w:w="1185" w:type="dxa"/>
+            <w:tcBorders>
+              <w:left w:val="single" w:sz="2" w:space="0" w:color="000001"/>
+              <w:bottom w:val="single" w:sz="2" w:space="0" w:color="000001"/>
+              <w:insideH w:val="single" w:sz="2" w:space="0" w:color="000001"/>
+            </w:tcBorders>
+            <w:shd w:fill="FFFFFF" w:val="clear"/>
+          </w:tcPr>
+          <w:p>
+            <w:pPr>
+              <w:pStyle w:val="Contedodatabela"/>
+              <w:spacing w:lineRule="auto" w:line="360"/>
+              <w:jc w:val="both"/>
+              <w:rPr/>
+            </w:pPr>
+            <w:r>
+              <w:rPr/>
+            </w:r>
+          </w:p>
+        </w:tc>
+        <w:tc>
+          <w:tcPr>
+            <w:tcW w:w="3975" w:type="dxa"/>
+            <w:tcBorders>
+              <w:left w:val="single" w:sz="2" w:space="0" w:color="000001"/>
+              <w:bottom w:val="single" w:sz="2" w:space="0" w:color="000001"/>
+              <w:insideH w:val="single" w:sz="2" w:space="0" w:color="000001"/>
+            </w:tcBorders>
+            <w:shd w:fill="FFFFFF" w:val="clear"/>
+          </w:tcPr>
+          <w:p>
+            <w:pPr>
+              <w:pStyle w:val="Contedodatabela"/>
+              <w:spacing w:lineRule="auto" w:line="360"/>
+              <w:jc w:val="both"/>
+              <w:rPr/>
+            </w:pPr>
+            <w:r>
+              <w:rPr/>
+              <w:t>Modelo do veículo</w:t>
+            </w:r>
+          </w:p>
+        </w:tc>
+        <w:tc>
+          <w:tcPr>
+            <w:tcW w:w="840" w:type="dxa"/>
+            <w:tcBorders>
+              <w:left w:val="single" w:sz="2" w:space="0" w:color="000001"/>
+              <w:bottom w:val="single" w:sz="2" w:space="0" w:color="000001"/>
+              <w:right w:val="single" w:sz="2" w:space="0" w:color="000001"/>
+              <w:insideH w:val="single" w:sz="2" w:space="0" w:color="000001"/>
+              <w:insideV w:val="single" w:sz="2" w:space="0" w:color="000001"/>
+            </w:tcBorders>
+            <w:shd w:fill="FFFFFF" w:val="clear"/>
+            <w:vAlign w:val="center"/>
+          </w:tcPr>
+          <w:p>
+            <w:pPr>
+              <w:pStyle w:val="Contedodatabela"/>
+              <w:spacing w:lineRule="auto" w:line="360"/>
+              <w:jc w:val="center"/>
+              <w:rPr/>
+            </w:pPr>
+            <w:r>
+              <w:rPr/>
+              <w:t>X</w:t>
+            </w:r>
+          </w:p>
+        </w:tc>
+      </w:tr>
+      <w:tr>
+        <w:trPr/>
+        <w:tc>
+          <w:tcPr>
+            <w:tcW w:w="1755" w:type="dxa"/>
+            <w:tcBorders>
+              <w:left w:val="single" w:sz="2" w:space="0" w:color="000001"/>
+              <w:bottom w:val="single" w:sz="2" w:space="0" w:color="000001"/>
+              <w:insideH w:val="single" w:sz="2" w:space="0" w:color="000001"/>
+            </w:tcBorders>
+            <w:shd w:fill="FFFFFF" w:val="clear"/>
+          </w:tcPr>
+          <w:p>
+            <w:pPr>
+              <w:pStyle w:val="Contedodatabela"/>
+              <w:spacing w:lineRule="auto" w:line="360"/>
+              <w:jc w:val="both"/>
+              <w:rPr/>
+            </w:pPr>
+            <w:r>
+              <w:rPr/>
+              <w:t>Indicação Quarta Linha</w:t>
+            </w:r>
+          </w:p>
+        </w:tc>
+        <w:tc>
+          <w:tcPr>
+            <w:tcW w:w="690" w:type="dxa"/>
+            <w:tcBorders>
+              <w:left w:val="single" w:sz="2" w:space="0" w:color="000001"/>
+              <w:bottom w:val="single" w:sz="2" w:space="0" w:color="000001"/>
+              <w:insideH w:val="single" w:sz="2" w:space="0" w:color="000001"/>
+            </w:tcBorders>
+            <w:shd w:fill="FFFFFF" w:val="clear"/>
+          </w:tcPr>
+          <w:p>
+            <w:pPr>
+              <w:pStyle w:val="Contedodatabela"/>
+              <w:spacing w:lineRule="auto" w:line="360"/>
+              <w:jc w:val="both"/>
+              <w:rPr/>
+            </w:pPr>
+            <w:r>
+              <w:rPr/>
+            </w:r>
+          </w:p>
+        </w:tc>
+        <w:tc>
+          <w:tcPr>
+            <w:tcW w:w="554" w:type="dxa"/>
+            <w:tcBorders>
+              <w:left w:val="single" w:sz="2" w:space="0" w:color="000001"/>
+              <w:bottom w:val="single" w:sz="2" w:space="0" w:color="000001"/>
+              <w:insideH w:val="single" w:sz="2" w:space="0" w:color="000001"/>
+            </w:tcBorders>
+            <w:shd w:fill="FFFFFF" w:val="clear"/>
+          </w:tcPr>
+          <w:p>
+            <w:pPr>
+              <w:pStyle w:val="Contedodatabela"/>
+              <w:spacing w:lineRule="auto" w:line="360"/>
+              <w:jc w:val="both"/>
+              <w:rPr/>
+            </w:pPr>
+            <w:r>
+              <w:rPr/>
+            </w:r>
+          </w:p>
+        </w:tc>
+        <w:tc>
+          <w:tcPr>
+            <w:tcW w:w="630" w:type="dxa"/>
+            <w:tcBorders>
+              <w:left w:val="single" w:sz="2" w:space="0" w:color="000001"/>
+              <w:bottom w:val="single" w:sz="2" w:space="0" w:color="000001"/>
+              <w:insideH w:val="single" w:sz="2" w:space="0" w:color="000001"/>
+            </w:tcBorders>
+            <w:shd w:fill="FFFFFF" w:val="clear"/>
+          </w:tcPr>
+          <w:p>
+            <w:pPr>
+              <w:pStyle w:val="Contedodatabela"/>
+              <w:spacing w:lineRule="auto" w:line="360"/>
+              <w:jc w:val="both"/>
+              <w:rPr/>
+            </w:pPr>
+            <w:r>
+              <w:rPr/>
+              <w:t>1</w:t>
+            </w:r>
+          </w:p>
+        </w:tc>
+        <w:tc>
+          <w:tcPr>
+            <w:tcW w:w="1185" w:type="dxa"/>
+            <w:tcBorders>
+              <w:left w:val="single" w:sz="2" w:space="0" w:color="000001"/>
+              <w:bottom w:val="single" w:sz="2" w:space="0" w:color="000001"/>
+              <w:insideH w:val="single" w:sz="2" w:space="0" w:color="000001"/>
+            </w:tcBorders>
+            <w:shd w:fill="FFFFFF" w:val="clear"/>
+          </w:tcPr>
+          <w:p>
+            <w:pPr>
+              <w:pStyle w:val="Contedodatabela"/>
+              <w:spacing w:lineRule="auto" w:line="360"/>
+              <w:jc w:val="both"/>
+              <w:rPr/>
+            </w:pPr>
+            <w:r>
+              <w:rPr/>
+            </w:r>
+          </w:p>
+        </w:tc>
+        <w:tc>
+          <w:tcPr>
+            <w:tcW w:w="3975" w:type="dxa"/>
+            <w:tcBorders>
+              <w:left w:val="single" w:sz="2" w:space="0" w:color="000001"/>
+              <w:bottom w:val="single" w:sz="2" w:space="0" w:color="000001"/>
+              <w:insideH w:val="single" w:sz="2" w:space="0" w:color="000001"/>
+            </w:tcBorders>
+            <w:shd w:fill="FFFFFF" w:val="clear"/>
+          </w:tcPr>
+          <w:p>
+            <w:pPr>
+              <w:pStyle w:val="Contedodatabela"/>
+              <w:spacing w:lineRule="auto" w:line="360"/>
+              <w:jc w:val="both"/>
+              <w:rPr/>
+            </w:pPr>
+            <w:r>
+              <w:rPr/>
+              <w:t xml:space="preserve">Valor fixo: </w:t>
+            </w:r>
+            <w:r>
+              <w:rPr>
+                <w:b/>
+                <w:bCs/>
+              </w:rPr>
+              <w:t>“&gt;”</w:t>
+            </w:r>
+            <w:r>
+              <w:rPr/>
+              <w:t xml:space="preserve">. </w:t>
+            </w:r>
+          </w:p>
+          <w:p>
+            <w:pPr>
+              <w:pStyle w:val="Contedodatabela"/>
+              <w:spacing w:lineRule="auto" w:line="360"/>
+              <w:jc w:val="both"/>
+              <w:rPr/>
+            </w:pPr>
+            <w:r>
+              <w:rPr/>
+              <w:t xml:space="preserve">Indica o início da </w:t>
+            </w:r>
+            <w:r>
+              <w:rPr/>
+              <w:t>quarta</w:t>
+            </w:r>
+            <w:r>
+              <w:rPr/>
+              <w:t xml:space="preserve"> linha de embossing (PAN)</w:t>
+            </w:r>
+          </w:p>
+        </w:tc>
+        <w:tc>
+          <w:tcPr>
+            <w:tcW w:w="840" w:type="dxa"/>
+            <w:tcBorders>
+              <w:left w:val="single" w:sz="2" w:space="0" w:color="000001"/>
+              <w:bottom w:val="single" w:sz="2" w:space="0" w:color="000001"/>
+              <w:right w:val="single" w:sz="2" w:space="0" w:color="000001"/>
+              <w:insideH w:val="single" w:sz="2" w:space="0" w:color="000001"/>
+              <w:insideV w:val="single" w:sz="2" w:space="0" w:color="000001"/>
+            </w:tcBorders>
+            <w:shd w:fill="FFFFFF" w:val="clear"/>
+            <w:vAlign w:val="center"/>
+          </w:tcPr>
+          <w:p>
+            <w:pPr>
+              <w:pStyle w:val="Contedodatabela"/>
+              <w:spacing w:lineRule="auto" w:line="360"/>
+              <w:jc w:val="center"/>
+              <w:rPr/>
+            </w:pPr>
+            <w:r>
+              <w:rPr/>
+            </w:r>
+          </w:p>
+        </w:tc>
+      </w:tr>
+      <w:tr>
+        <w:trPr/>
+        <w:tc>
+          <w:tcPr>
+            <w:tcW w:w="1755" w:type="dxa"/>
+            <w:tcBorders>
+              <w:left w:val="single" w:sz="2" w:space="0" w:color="000001"/>
+              <w:bottom w:val="single" w:sz="2" w:space="0" w:color="000001"/>
+              <w:insideH w:val="single" w:sz="2" w:space="0" w:color="000001"/>
+            </w:tcBorders>
+            <w:shd w:fill="FFFFFF" w:val="clear"/>
+          </w:tcPr>
+          <w:p>
+            <w:pPr>
+              <w:pStyle w:val="Contedodatabela"/>
+              <w:spacing w:lineRule="auto" w:line="360"/>
+              <w:jc w:val="both"/>
+              <w:rPr/>
+            </w:pPr>
+            <w:r>
+              <w:rPr/>
+              <w:t>EMB1_PAN</w:t>
+            </w:r>
+          </w:p>
+        </w:tc>
+        <w:tc>
+          <w:tcPr>
+            <w:tcW w:w="690" w:type="dxa"/>
+            <w:tcBorders>
+              <w:left w:val="single" w:sz="2" w:space="0" w:color="000001"/>
+              <w:bottom w:val="single" w:sz="2" w:space="0" w:color="000001"/>
+              <w:insideH w:val="single" w:sz="2" w:space="0" w:color="000001"/>
+            </w:tcBorders>
+            <w:shd w:fill="FFFFFF" w:val="clear"/>
+          </w:tcPr>
+          <w:p>
+            <w:pPr>
+              <w:pStyle w:val="Contedodatabela"/>
+              <w:spacing w:lineRule="auto" w:line="360"/>
+              <w:jc w:val="both"/>
+              <w:rPr/>
+            </w:pPr>
+            <w:r>
+              <w:rPr/>
+              <w:t>11</w:t>
+            </w:r>
+          </w:p>
+        </w:tc>
+        <w:tc>
+          <w:tcPr>
+            <w:tcW w:w="554" w:type="dxa"/>
+            <w:tcBorders>
+              <w:left w:val="single" w:sz="2" w:space="0" w:color="000001"/>
+              <w:bottom w:val="single" w:sz="2" w:space="0" w:color="000001"/>
+              <w:insideH w:val="single" w:sz="2" w:space="0" w:color="000001"/>
+            </w:tcBorders>
+            <w:shd w:fill="FFFFFF" w:val="clear"/>
+          </w:tcPr>
+          <w:p>
+            <w:pPr>
+              <w:pStyle w:val="Contedodatabela"/>
+              <w:spacing w:lineRule="auto" w:line="360"/>
+              <w:jc w:val="both"/>
+              <w:rPr/>
+            </w:pPr>
+            <w:r>
+              <w:rPr/>
+              <w:t>34</w:t>
+            </w:r>
+          </w:p>
+        </w:tc>
+        <w:tc>
+          <w:tcPr>
+            <w:tcW w:w="630" w:type="dxa"/>
+            <w:tcBorders>
+              <w:left w:val="single" w:sz="2" w:space="0" w:color="000001"/>
+              <w:bottom w:val="single" w:sz="2" w:space="0" w:color="000001"/>
+              <w:insideH w:val="single" w:sz="2" w:space="0" w:color="000001"/>
+            </w:tcBorders>
+            <w:shd w:fill="FFFFFF" w:val="clear"/>
+          </w:tcPr>
+          <w:p>
+            <w:pPr>
+              <w:pStyle w:val="Contedodatabela"/>
+              <w:spacing w:lineRule="auto" w:line="360"/>
+              <w:jc w:val="both"/>
+              <w:rPr/>
+            </w:pPr>
+            <w:r>
+              <w:rPr/>
+              <w:t>23</w:t>
+            </w:r>
+          </w:p>
+        </w:tc>
+        <w:tc>
+          <w:tcPr>
+            <w:tcW w:w="1185" w:type="dxa"/>
+            <w:tcBorders>
+              <w:left w:val="single" w:sz="2" w:space="0" w:color="000001"/>
+              <w:bottom w:val="single" w:sz="2" w:space="0" w:color="000001"/>
+              <w:insideH w:val="single" w:sz="2" w:space="0" w:color="000001"/>
+            </w:tcBorders>
+            <w:shd w:fill="FFFFFF" w:val="clear"/>
+          </w:tcPr>
+          <w:p>
+            <w:pPr>
+              <w:pStyle w:val="Contedodatabela"/>
+              <w:spacing w:lineRule="auto" w:line="360"/>
+              <w:jc w:val="both"/>
+              <w:rPr/>
+            </w:pPr>
+            <w:r>
+              <w:rPr/>
+              <w:t>Texto</w:t>
+            </w:r>
+          </w:p>
+        </w:tc>
+        <w:tc>
+          <w:tcPr>
+            <w:tcW w:w="3975" w:type="dxa"/>
+            <w:tcBorders>
+              <w:left w:val="single" w:sz="2" w:space="0" w:color="000001"/>
+              <w:bottom w:val="single" w:sz="2" w:space="0" w:color="000001"/>
+              <w:insideH w:val="single" w:sz="2" w:space="0" w:color="000001"/>
+            </w:tcBorders>
+            <w:shd w:fill="FFFFFF" w:val="clear"/>
+          </w:tcPr>
+          <w:p>
+            <w:pPr>
+              <w:pStyle w:val="Contedodatabela"/>
+              <w:spacing w:lineRule="auto" w:line="360"/>
+              <w:jc w:val="both"/>
+              <w:rPr/>
+            </w:pPr>
+            <w:r>
+              <w:rPr/>
+              <w:t>Número do cartão com 19 dígitos que será impresso na primeira linha do embossing. O conteúdo do campo deve ser exatamente como o número deverá ser impresso no plástico. Por exemplo: “</w:t>
+            </w:r>
+            <w:r>
+              <w:rPr>
+                <w:b/>
+                <w:bCs/>
+              </w:rPr>
+              <w:t>6274 8160 0010 1234 561</w:t>
+            </w:r>
+            <w:r>
+              <w:rPr/>
+              <w:t xml:space="preserve">”  </w:t>
+            </w:r>
+          </w:p>
+        </w:tc>
+        <w:tc>
+          <w:tcPr>
+            <w:tcW w:w="840" w:type="dxa"/>
+            <w:tcBorders>
+              <w:left w:val="single" w:sz="2" w:space="0" w:color="000001"/>
+              <w:bottom w:val="single" w:sz="2" w:space="0" w:color="000001"/>
+              <w:right w:val="single" w:sz="2" w:space="0" w:color="000001"/>
+              <w:insideH w:val="single" w:sz="2" w:space="0" w:color="000001"/>
+              <w:insideV w:val="single" w:sz="2" w:space="0" w:color="000001"/>
+            </w:tcBorders>
+            <w:shd w:fill="FFFFFF" w:val="clear"/>
+            <w:vAlign w:val="center"/>
+          </w:tcPr>
+          <w:p>
+            <w:pPr>
+              <w:pStyle w:val="Contedodatabela"/>
+              <w:spacing w:lineRule="auto" w:line="360"/>
+              <w:jc w:val="center"/>
+              <w:rPr/>
+            </w:pPr>
+            <w:r>
+              <w:rPr/>
+              <w:t>X</w:t>
+            </w:r>
+          </w:p>
+        </w:tc>
+      </w:tr>
+      <w:tr>
+        <w:trPr/>
+        <w:tc>
+          <w:tcPr>
+            <w:tcW w:w="1755" w:type="dxa"/>
+            <w:tcBorders>
+              <w:top w:val="single" w:sz="2" w:space="0" w:color="000001"/>
+              <w:left w:val="single" w:sz="2" w:space="0" w:color="000001"/>
+              <w:bottom w:val="single" w:sz="2" w:space="0" w:color="000001"/>
+              <w:insideH w:val="single" w:sz="2" w:space="0" w:color="000001"/>
+            </w:tcBorders>
+            <w:shd w:fill="FFFFFF" w:val="clear"/>
+          </w:tcPr>
+          <w:p>
+            <w:pPr>
+              <w:pStyle w:val="Contedodatabela"/>
+              <w:spacing w:lineRule="auto" w:line="360"/>
+              <w:jc w:val="both"/>
+              <w:rPr/>
+            </w:pPr>
+            <w:r>
+              <w:rPr/>
+              <w:t>Fixo</w:t>
+            </w:r>
+          </w:p>
+        </w:tc>
+        <w:tc>
+          <w:tcPr>
+            <w:tcW w:w="690" w:type="dxa"/>
+            <w:tcBorders>
+              <w:top w:val="single" w:sz="2" w:space="0" w:color="000001"/>
+              <w:left w:val="single" w:sz="2" w:space="0" w:color="000001"/>
+              <w:bottom w:val="single" w:sz="2" w:space="0" w:color="000001"/>
+              <w:insideH w:val="single" w:sz="2" w:space="0" w:color="000001"/>
+            </w:tcBorders>
+            <w:shd w:fill="FFFFFF" w:val="clear"/>
+          </w:tcPr>
+          <w:p>
+            <w:pPr>
+              <w:pStyle w:val="Contedodatabela"/>
+              <w:spacing w:lineRule="auto" w:line="360"/>
+              <w:jc w:val="both"/>
+              <w:rPr/>
+            </w:pPr>
+            <w:r>
+              <w:rPr/>
+              <w:t>34</w:t>
+            </w:r>
+          </w:p>
+        </w:tc>
+        <w:tc>
+          <w:tcPr>
+            <w:tcW w:w="554" w:type="dxa"/>
+            <w:tcBorders>
+              <w:top w:val="single" w:sz="2" w:space="0" w:color="000001"/>
+              <w:left w:val="single" w:sz="2" w:space="0" w:color="000001"/>
+              <w:bottom w:val="single" w:sz="2" w:space="0" w:color="000001"/>
+              <w:insideH w:val="single" w:sz="2" w:space="0" w:color="000001"/>
+            </w:tcBorders>
+            <w:shd w:fill="FFFFFF" w:val="clear"/>
+          </w:tcPr>
+          <w:p>
+            <w:pPr>
+              <w:pStyle w:val="Contedodatabela"/>
+              <w:spacing w:lineRule="auto" w:line="360"/>
+              <w:jc w:val="both"/>
+              <w:rPr/>
+            </w:pPr>
+            <w:r>
+              <w:rPr/>
+              <w:t>35</w:t>
+            </w:r>
+          </w:p>
+        </w:tc>
+        <w:tc>
+          <w:tcPr>
+            <w:tcW w:w="630" w:type="dxa"/>
+            <w:tcBorders>
+              <w:top w:val="single" w:sz="2" w:space="0" w:color="000001"/>
+              <w:left w:val="single" w:sz="2" w:space="0" w:color="000001"/>
+              <w:bottom w:val="single" w:sz="2" w:space="0" w:color="000001"/>
+              <w:insideH w:val="single" w:sz="2" w:space="0" w:color="000001"/>
+            </w:tcBorders>
+            <w:shd w:fill="FFFFFF" w:val="clear"/>
+          </w:tcPr>
+          <w:p>
+            <w:pPr>
+              <w:pStyle w:val="Contedodatabela"/>
+              <w:spacing w:lineRule="auto" w:line="360"/>
+              <w:jc w:val="both"/>
+              <w:rPr/>
+            </w:pPr>
+            <w:r>
+              <w:rPr/>
+              <w:t>1</w:t>
+            </w:r>
+          </w:p>
+        </w:tc>
+        <w:tc>
+          <w:tcPr>
+            <w:tcW w:w="1185" w:type="dxa"/>
+            <w:tcBorders>
+              <w:top w:val="single" w:sz="2" w:space="0" w:color="000001"/>
+              <w:left w:val="single" w:sz="2" w:space="0" w:color="000001"/>
+              <w:bottom w:val="single" w:sz="2" w:space="0" w:color="000001"/>
+              <w:insideH w:val="single" w:sz="2" w:space="0" w:color="000001"/>
+            </w:tcBorders>
+            <w:shd w:fill="FFFFFF" w:val="clear"/>
+          </w:tcPr>
+          <w:p>
+            <w:pPr>
+              <w:pStyle w:val="Contedodatabela"/>
+              <w:spacing w:lineRule="auto" w:line="360"/>
+              <w:jc w:val="both"/>
+              <w:rPr/>
+            </w:pPr>
+            <w:r>
+              <w:rPr/>
+              <w:t>Texto</w:t>
+            </w:r>
+          </w:p>
+        </w:tc>
+        <w:tc>
+          <w:tcPr>
+            <w:tcW w:w="3975" w:type="dxa"/>
+            <w:tcBorders>
+              <w:top w:val="single" w:sz="2" w:space="0" w:color="000001"/>
+              <w:left w:val="single" w:sz="2" w:space="0" w:color="000001"/>
+              <w:bottom w:val="single" w:sz="2" w:space="0" w:color="000001"/>
+              <w:insideH w:val="single" w:sz="2" w:space="0" w:color="000001"/>
+            </w:tcBorders>
+            <w:shd w:fill="FFFFFF" w:val="clear"/>
+          </w:tcPr>
+          <w:p>
+            <w:pPr>
+              <w:pStyle w:val="Contedodatabela"/>
+              <w:spacing w:lineRule="auto" w:line="360"/>
+              <w:jc w:val="both"/>
+              <w:rPr/>
+            </w:pPr>
+            <w:r>
+              <w:rPr/>
+              <w:t>Valor fixo: “</w:t>
+            </w:r>
+            <w:r>
+              <w:rPr>
+                <w:b/>
+                <w:bCs/>
+              </w:rPr>
+              <w:t>*</w:t>
+            </w:r>
+            <w:r>
+              <w:rPr/>
+              <w:t>” indicando o ínicio da segunda linha de embossing</w:t>
+            </w:r>
+          </w:p>
+        </w:tc>
+        <w:tc>
+          <w:tcPr>
+            <w:tcW w:w="840" w:type="dxa"/>
+            <w:tcBorders>
+              <w:top w:val="single" w:sz="2" w:space="0" w:color="000001"/>
+              <w:left w:val="single" w:sz="2" w:space="0" w:color="000001"/>
+              <w:bottom w:val="single" w:sz="2" w:space="0" w:color="000001"/>
+              <w:right w:val="single" w:sz="2" w:space="0" w:color="000001"/>
+              <w:insideH w:val="single" w:sz="2" w:space="0" w:color="000001"/>
+              <w:insideV w:val="single" w:sz="2" w:space="0" w:color="000001"/>
+            </w:tcBorders>
+            <w:shd w:fill="FFFFFF" w:val="clear"/>
+            <w:vAlign w:val="center"/>
+          </w:tcPr>
+          <w:p>
+            <w:pPr>
+              <w:pStyle w:val="Contedodatabela"/>
+              <w:spacing w:lineRule="auto" w:line="360"/>
+              <w:jc w:val="center"/>
+              <w:rPr/>
+            </w:pPr>
+            <w:r>
+              <w:rPr/>
+              <w:t>X</w:t>
+            </w:r>
+          </w:p>
+        </w:tc>
+      </w:tr>
+      <w:tr>
+        <w:trPr/>
+        <w:tc>
+          <w:tcPr>
+            <w:tcW w:w="1755" w:type="dxa"/>
+            <w:tcBorders>
+              <w:top w:val="single" w:sz="2" w:space="0" w:color="000001"/>
+              <w:left w:val="single" w:sz="2" w:space="0" w:color="000001"/>
+              <w:bottom w:val="single" w:sz="2" w:space="0" w:color="000001"/>
+              <w:insideH w:val="single" w:sz="2" w:space="0" w:color="000001"/>
+            </w:tcBorders>
+            <w:shd w:fill="FFFFFF" w:val="clear"/>
+          </w:tcPr>
+          <w:p>
+            <w:pPr>
+              <w:pStyle w:val="Contedodatabela"/>
+              <w:spacing w:lineRule="auto" w:line="360"/>
+              <w:jc w:val="both"/>
+              <w:rPr/>
+            </w:pPr>
+            <w:r>
+              <w:rPr/>
+              <w:t>EMB2_ExpDate</w:t>
+            </w:r>
+          </w:p>
+        </w:tc>
+        <w:tc>
+          <w:tcPr>
+            <w:tcW w:w="690" w:type="dxa"/>
+            <w:tcBorders>
+              <w:top w:val="single" w:sz="2" w:space="0" w:color="000001"/>
+              <w:left w:val="single" w:sz="2" w:space="0" w:color="000001"/>
+              <w:bottom w:val="single" w:sz="2" w:space="0" w:color="000001"/>
+              <w:insideH w:val="single" w:sz="2" w:space="0" w:color="000001"/>
+            </w:tcBorders>
+            <w:shd w:fill="FFFFFF" w:val="clear"/>
+          </w:tcPr>
+          <w:p>
+            <w:pPr>
+              <w:pStyle w:val="Contedodatabela"/>
+              <w:spacing w:lineRule="auto" w:line="360"/>
+              <w:jc w:val="both"/>
+              <w:rPr/>
+            </w:pPr>
+            <w:r>
+              <w:rPr/>
+              <w:t>35</w:t>
+            </w:r>
+          </w:p>
+        </w:tc>
+        <w:tc>
+          <w:tcPr>
+            <w:tcW w:w="554" w:type="dxa"/>
+            <w:tcBorders>
+              <w:top w:val="single" w:sz="2" w:space="0" w:color="000001"/>
+              <w:left w:val="single" w:sz="2" w:space="0" w:color="000001"/>
+              <w:bottom w:val="single" w:sz="2" w:space="0" w:color="000001"/>
+              <w:insideH w:val="single" w:sz="2" w:space="0" w:color="000001"/>
+            </w:tcBorders>
+            <w:shd w:fill="FFFFFF" w:val="clear"/>
+          </w:tcPr>
+          <w:p>
+            <w:pPr>
+              <w:pStyle w:val="Contedodatabela"/>
+              <w:spacing w:lineRule="auto" w:line="360"/>
+              <w:jc w:val="both"/>
+              <w:rPr/>
+            </w:pPr>
+            <w:r>
+              <w:rPr/>
+              <w:t>40</w:t>
+            </w:r>
+          </w:p>
+        </w:tc>
+        <w:tc>
+          <w:tcPr>
+            <w:tcW w:w="630" w:type="dxa"/>
+            <w:tcBorders>
+              <w:top w:val="single" w:sz="2" w:space="0" w:color="000001"/>
+              <w:left w:val="single" w:sz="2" w:space="0" w:color="000001"/>
+              <w:bottom w:val="single" w:sz="2" w:space="0" w:color="000001"/>
+              <w:insideH w:val="single" w:sz="2" w:space="0" w:color="000001"/>
+            </w:tcBorders>
+            <w:shd w:fill="FFFFFF" w:val="clear"/>
+          </w:tcPr>
+          <w:p>
+            <w:pPr>
+              <w:pStyle w:val="Contedodatabela"/>
+              <w:spacing w:lineRule="auto" w:line="360"/>
+              <w:jc w:val="both"/>
+              <w:rPr/>
+            </w:pPr>
+            <w:r>
+              <w:rPr/>
+              <w:t>5</w:t>
+            </w:r>
+          </w:p>
+        </w:tc>
+        <w:tc>
+          <w:tcPr>
+            <w:tcW w:w="1185" w:type="dxa"/>
+            <w:tcBorders>
+              <w:top w:val="single" w:sz="2" w:space="0" w:color="000001"/>
+              <w:left w:val="single" w:sz="2" w:space="0" w:color="000001"/>
+              <w:bottom w:val="single" w:sz="2" w:space="0" w:color="000001"/>
+              <w:insideH w:val="single" w:sz="2" w:space="0" w:color="000001"/>
+            </w:tcBorders>
+            <w:shd w:fill="FFFFFF" w:val="clear"/>
+          </w:tcPr>
+          <w:p>
+            <w:pPr>
+              <w:pStyle w:val="Contedodatabela"/>
+              <w:spacing w:lineRule="auto" w:line="360"/>
+              <w:jc w:val="both"/>
+              <w:rPr/>
+            </w:pPr>
+            <w:r>
+              <w:rPr/>
+              <w:t xml:space="preserve">Texto </w:t>
+            </w:r>
+          </w:p>
+        </w:tc>
+        <w:tc>
+          <w:tcPr>
+            <w:tcW w:w="3975" w:type="dxa"/>
+            <w:tcBorders>
+              <w:top w:val="single" w:sz="2" w:space="0" w:color="000001"/>
+              <w:left w:val="single" w:sz="2" w:space="0" w:color="000001"/>
+              <w:bottom w:val="single" w:sz="2" w:space="0" w:color="000001"/>
+              <w:insideH w:val="single" w:sz="2" w:space="0" w:color="000001"/>
+            </w:tcBorders>
+            <w:shd w:fill="FFFFFF" w:val="clear"/>
+          </w:tcPr>
+          <w:p>
+            <w:pPr>
+              <w:pStyle w:val="Contedodatabela"/>
+              <w:spacing w:lineRule="auto" w:line="360"/>
+              <w:jc w:val="both"/>
+              <w:rPr>
+                <w:b/>
+                <w:b/>
+                <w:bCs/>
+              </w:rPr>
+            </w:pPr>
+            <w:r>
+              <w:rPr/>
+              <w:t xml:space="preserve">Data de expiração da validade do cartão no formato </w:t>
+            </w:r>
+            <w:r>
+              <w:rPr>
+                <w:b/>
+                <w:bCs/>
+              </w:rPr>
+              <w:t>MM/AA</w:t>
+            </w:r>
+          </w:p>
+        </w:tc>
+        <w:tc>
+          <w:tcPr>
+            <w:tcW w:w="840" w:type="dxa"/>
+            <w:tcBorders>
+              <w:top w:val="single" w:sz="2" w:space="0" w:color="000001"/>
+              <w:left w:val="single" w:sz="2" w:space="0" w:color="000001"/>
+              <w:bottom w:val="single" w:sz="2" w:space="0" w:color="000001"/>
+              <w:right w:val="single" w:sz="2" w:space="0" w:color="000001"/>
+              <w:insideH w:val="single" w:sz="2" w:space="0" w:color="000001"/>
+              <w:insideV w:val="single" w:sz="2" w:space="0" w:color="000001"/>
+            </w:tcBorders>
+            <w:shd w:fill="FFFFFF" w:val="clear"/>
+            <w:vAlign w:val="center"/>
+          </w:tcPr>
+          <w:p>
+            <w:pPr>
+              <w:pStyle w:val="Contedodatabela"/>
+              <w:spacing w:lineRule="auto" w:line="360"/>
+              <w:jc w:val="center"/>
+              <w:rPr/>
+            </w:pPr>
+            <w:r>
+              <w:rPr/>
+              <w:t>X</w:t>
+            </w:r>
+          </w:p>
+        </w:tc>
+      </w:tr>
+      <w:tr>
+        <w:trPr/>
+        <w:tc>
+          <w:tcPr>
+            <w:tcW w:w="1755" w:type="dxa"/>
+            <w:tcBorders>
+              <w:top w:val="single" w:sz="2" w:space="0" w:color="000001"/>
+              <w:left w:val="single" w:sz="2" w:space="0" w:color="000001"/>
+              <w:bottom w:val="single" w:sz="2" w:space="0" w:color="000001"/>
+              <w:insideH w:val="single" w:sz="2" w:space="0" w:color="000001"/>
+            </w:tcBorders>
+            <w:shd w:fill="FFFFFF" w:val="clear"/>
+          </w:tcPr>
+          <w:p>
+            <w:pPr>
+              <w:pStyle w:val="Contedodatabela"/>
+              <w:spacing w:lineRule="auto" w:line="360"/>
+              <w:jc w:val="both"/>
+              <w:rPr/>
+            </w:pPr>
+            <w:r>
+              <w:rPr/>
+              <w:t>Fixo</w:t>
+            </w:r>
+          </w:p>
+        </w:tc>
+        <w:tc>
+          <w:tcPr>
+            <w:tcW w:w="690" w:type="dxa"/>
+            <w:tcBorders>
+              <w:top w:val="single" w:sz="2" w:space="0" w:color="000001"/>
+              <w:left w:val="single" w:sz="2" w:space="0" w:color="000001"/>
+              <w:bottom w:val="single" w:sz="2" w:space="0" w:color="000001"/>
+              <w:insideH w:val="single" w:sz="2" w:space="0" w:color="000001"/>
+            </w:tcBorders>
+            <w:shd w:fill="FFFFFF" w:val="clear"/>
+          </w:tcPr>
+          <w:p>
+            <w:pPr>
+              <w:pStyle w:val="Contedodatabela"/>
+              <w:spacing w:lineRule="auto" w:line="360"/>
+              <w:jc w:val="both"/>
+              <w:rPr/>
+            </w:pPr>
+            <w:r>
+              <w:rPr/>
+              <w:t>40</w:t>
+            </w:r>
+          </w:p>
+        </w:tc>
+        <w:tc>
+          <w:tcPr>
+            <w:tcW w:w="554" w:type="dxa"/>
+            <w:tcBorders>
+              <w:top w:val="single" w:sz="2" w:space="0" w:color="000001"/>
+              <w:left w:val="single" w:sz="2" w:space="0" w:color="000001"/>
+              <w:bottom w:val="single" w:sz="2" w:space="0" w:color="000001"/>
+              <w:insideH w:val="single" w:sz="2" w:space="0" w:color="000001"/>
+            </w:tcBorders>
+            <w:shd w:fill="FFFFFF" w:val="clear"/>
+          </w:tcPr>
+          <w:p>
+            <w:pPr>
+              <w:pStyle w:val="Contedodatabela"/>
+              <w:spacing w:lineRule="auto" w:line="360"/>
+              <w:jc w:val="both"/>
+              <w:rPr/>
+            </w:pPr>
+            <w:r>
+              <w:rPr/>
+              <w:t>41</w:t>
+            </w:r>
+          </w:p>
+        </w:tc>
+        <w:tc>
+          <w:tcPr>
+            <w:tcW w:w="630" w:type="dxa"/>
+            <w:tcBorders>
+              <w:top w:val="single" w:sz="2" w:space="0" w:color="000001"/>
+              <w:left w:val="single" w:sz="2" w:space="0" w:color="000001"/>
+              <w:bottom w:val="single" w:sz="2" w:space="0" w:color="000001"/>
+              <w:insideH w:val="single" w:sz="2" w:space="0" w:color="000001"/>
+            </w:tcBorders>
+            <w:shd w:fill="FFFFFF" w:val="clear"/>
+          </w:tcPr>
+          <w:p>
+            <w:pPr>
+              <w:pStyle w:val="Contedodatabela"/>
+              <w:spacing w:lineRule="auto" w:line="360"/>
+              <w:jc w:val="both"/>
+              <w:rPr/>
+            </w:pPr>
+            <w:r>
+              <w:rPr/>
+              <w:t>1</w:t>
+            </w:r>
+          </w:p>
+        </w:tc>
+        <w:tc>
+          <w:tcPr>
+            <w:tcW w:w="1185" w:type="dxa"/>
+            <w:tcBorders>
+              <w:top w:val="single" w:sz="2" w:space="0" w:color="000001"/>
+              <w:left w:val="single" w:sz="2" w:space="0" w:color="000001"/>
+              <w:bottom w:val="single" w:sz="2" w:space="0" w:color="000001"/>
+              <w:insideH w:val="single" w:sz="2" w:space="0" w:color="000001"/>
+            </w:tcBorders>
+            <w:shd w:fill="FFFFFF" w:val="clear"/>
+          </w:tcPr>
+          <w:p>
+            <w:pPr>
+              <w:pStyle w:val="Contedodatabela"/>
+              <w:spacing w:lineRule="auto" w:line="360"/>
+              <w:jc w:val="both"/>
+              <w:rPr/>
+            </w:pPr>
+            <w:r>
+              <w:rPr/>
+              <w:t>Texto</w:t>
+            </w:r>
+          </w:p>
+        </w:tc>
+        <w:tc>
+          <w:tcPr>
+            <w:tcW w:w="3975" w:type="dxa"/>
+            <w:tcBorders>
+              <w:top w:val="single" w:sz="2" w:space="0" w:color="000001"/>
+              <w:left w:val="single" w:sz="2" w:space="0" w:color="000001"/>
+              <w:bottom w:val="single" w:sz="2" w:space="0" w:color="000001"/>
+              <w:insideH w:val="single" w:sz="2" w:space="0" w:color="000001"/>
+            </w:tcBorders>
+            <w:shd w:fill="FFFFFF" w:val="clear"/>
+          </w:tcPr>
+          <w:p>
+            <w:pPr>
+              <w:pStyle w:val="Contedodatabela"/>
+              <w:spacing w:lineRule="auto" w:line="360"/>
+              <w:jc w:val="both"/>
+              <w:rPr/>
+            </w:pPr>
+            <w:r>
+              <w:rPr/>
+              <w:t>Valor fixo: “</w:t>
+            </w:r>
+            <w:r>
+              <w:rPr>
+                <w:b/>
+                <w:bCs/>
+              </w:rPr>
+              <w:t>%</w:t>
+            </w:r>
+            <w:r>
+              <w:rPr/>
+              <w:t>” indicando início da Trilha 1</w:t>
+            </w:r>
+          </w:p>
+        </w:tc>
+        <w:tc>
+          <w:tcPr>
+            <w:tcW w:w="840" w:type="dxa"/>
+            <w:tcBorders>
+              <w:top w:val="single" w:sz="2" w:space="0" w:color="000001"/>
+              <w:left w:val="single" w:sz="2" w:space="0" w:color="000001"/>
+              <w:bottom w:val="single" w:sz="2" w:space="0" w:color="000001"/>
+              <w:right w:val="single" w:sz="2" w:space="0" w:color="000001"/>
+              <w:insideH w:val="single" w:sz="2" w:space="0" w:color="000001"/>
+              <w:insideV w:val="single" w:sz="2" w:space="0" w:color="000001"/>
+            </w:tcBorders>
+            <w:shd w:fill="FFFFFF" w:val="clear"/>
+            <w:vAlign w:val="center"/>
+          </w:tcPr>
+          <w:p>
+            <w:pPr>
+              <w:pStyle w:val="Contedodatabela"/>
+              <w:spacing w:lineRule="auto" w:line="360"/>
+              <w:jc w:val="center"/>
+              <w:rPr/>
+            </w:pPr>
+            <w:r>
+              <w:rPr/>
+              <w:t>X</w:t>
+            </w:r>
+          </w:p>
+        </w:tc>
+      </w:tr>
+      <w:tr>
+        <w:trPr/>
+        <w:tc>
+          <w:tcPr>
+            <w:tcW w:w="1755" w:type="dxa"/>
+            <w:tcBorders>
               <w:top w:val="single" w:sz="2" w:space="0" w:color="000001"/>
               <w:left w:val="single" w:sz="2" w:space="0" w:color="000001"/>
               <w:bottom w:val="single" w:sz="2" w:space="0" w:color="000001"/>
@@ -6922,7 +7861,7 @@
         </w:tc>
         <w:tc>
           <w:tcPr>
-            <w:tcW w:w="555" w:type="dxa"/>
+            <w:tcW w:w="554" w:type="dxa"/>
             <w:tcBorders>
               <w:top w:val="single" w:sz="2" w:space="0" w:color="000001"/>
               <w:left w:val="single" w:sz="2" w:space="0" w:color="000001"/>
@@ -7364,7 +8303,7 @@
         </w:tc>
         <w:tc>
           <w:tcPr>
-            <w:tcW w:w="555" w:type="dxa"/>
+            <w:tcW w:w="554" w:type="dxa"/>
             <w:tcBorders>
               <w:top w:val="single" w:sz="2" w:space="0" w:color="000001"/>
               <w:left w:val="single" w:sz="2" w:space="0" w:color="000001"/>
@@ -7549,7 +8488,7 @@
         </w:tc>
         <w:tc>
           <w:tcPr>
-            <w:tcW w:w="555" w:type="dxa"/>
+            <w:tcW w:w="554" w:type="dxa"/>
             <w:tcBorders>
               <w:top w:val="single" w:sz="2" w:space="0" w:color="000001"/>
               <w:left w:val="single" w:sz="2" w:space="0" w:color="000001"/>
@@ -7745,7 +8684,7 @@
         </w:tc>
         <w:tc>
           <w:tcPr>
-            <w:tcW w:w="555" w:type="dxa"/>
+            <w:tcW w:w="554" w:type="dxa"/>
             <w:tcBorders>
               <w:top w:val="single" w:sz="2" w:space="0" w:color="000001"/>
               <w:left w:val="single" w:sz="2" w:space="0" w:color="000001"/>
@@ -8120,7 +9059,7 @@
         </w:tc>
         <w:tc>
           <w:tcPr>
-            <w:tcW w:w="555" w:type="dxa"/>
+            <w:tcW w:w="554" w:type="dxa"/>
             <w:tcBorders>
               <w:top w:val="single" w:sz="2" w:space="0" w:color="000001"/>
               <w:left w:val="single" w:sz="2" w:space="0" w:color="000001"/>
@@ -8275,7 +9214,7 @@
             </w:pPr>
             <w:r>
               <w:rPr/>
-              <w:t>Código de Barras</w:t>
+              <w:t>Terminador</w:t>
             </w:r>
           </w:p>
         </w:tc>
@@ -8299,706 +9238,13 @@
             </w:pPr>
             <w:r>
               <w:rPr/>
-              <w:t>145</w:t>
-            </w:r>
-          </w:p>
-        </w:tc>
-        <w:tc>
-          <w:tcPr>
-            <w:tcW w:w="555" w:type="dxa"/>
-            <w:tcBorders>
-              <w:top w:val="single" w:sz="2" w:space="0" w:color="000001"/>
-              <w:left w:val="single" w:sz="2" w:space="0" w:color="000001"/>
-              <w:bottom w:val="single" w:sz="2" w:space="0" w:color="000001"/>
-              <w:insideH w:val="single" w:sz="2" w:space="0" w:color="000001"/>
-            </w:tcBorders>
-            <w:shd w:fill="FFFFFF" w:val="clear"/>
-          </w:tcPr>
-          <w:p>
-            <w:pPr>
-              <w:pStyle w:val="Contedodatabela"/>
-              <w:spacing w:lineRule="auto" w:line="360"/>
-              <w:jc w:val="both"/>
-              <w:rPr/>
-            </w:pPr>
-            <w:r>
-              <w:rPr/>
-              <w:t>177</w:t>
-            </w:r>
-          </w:p>
-        </w:tc>
-        <w:tc>
-          <w:tcPr>
-            <w:tcW w:w="630" w:type="dxa"/>
-            <w:tcBorders>
-              <w:top w:val="single" w:sz="2" w:space="0" w:color="000001"/>
-              <w:left w:val="single" w:sz="2" w:space="0" w:color="000001"/>
-              <w:bottom w:val="single" w:sz="2" w:space="0" w:color="000001"/>
-              <w:insideH w:val="single" w:sz="2" w:space="0" w:color="000001"/>
-            </w:tcBorders>
-            <w:shd w:fill="FFFFFF" w:val="clear"/>
-          </w:tcPr>
-          <w:p>
-            <w:pPr>
-              <w:pStyle w:val="Contedodatabela"/>
-              <w:spacing w:lineRule="auto" w:line="360"/>
-              <w:jc w:val="both"/>
-              <w:rPr/>
-            </w:pPr>
-            <w:r>
-              <w:rPr/>
-              <w:t>32</w:t>
-            </w:r>
-          </w:p>
-        </w:tc>
-        <w:tc>
-          <w:tcPr>
-            <w:tcW w:w="1185" w:type="dxa"/>
-            <w:tcBorders>
-              <w:top w:val="single" w:sz="2" w:space="0" w:color="000001"/>
-              <w:left w:val="single" w:sz="2" w:space="0" w:color="000001"/>
-              <w:bottom w:val="single" w:sz="2" w:space="0" w:color="000001"/>
-              <w:insideH w:val="single" w:sz="2" w:space="0" w:color="000001"/>
-            </w:tcBorders>
-            <w:shd w:fill="FFFFFF" w:val="clear"/>
-          </w:tcPr>
-          <w:p>
-            <w:pPr>
-              <w:pStyle w:val="Contedodatabela"/>
-              <w:spacing w:lineRule="auto" w:line="360"/>
-              <w:jc w:val="both"/>
-              <w:rPr/>
-            </w:pPr>
-            <w:r>
-              <w:rPr/>
-              <w:t>Numérico</w:t>
-            </w:r>
-          </w:p>
-        </w:tc>
-        <w:tc>
-          <w:tcPr>
-            <w:tcW w:w="3975" w:type="dxa"/>
-            <w:tcBorders>
-              <w:top w:val="single" w:sz="2" w:space="0" w:color="000001"/>
-              <w:left w:val="single" w:sz="2" w:space="0" w:color="000001"/>
-              <w:bottom w:val="single" w:sz="2" w:space="0" w:color="000001"/>
-              <w:insideH w:val="single" w:sz="2" w:space="0" w:color="000001"/>
-            </w:tcBorders>
-            <w:shd w:fill="FFFFFF" w:val="clear"/>
-          </w:tcPr>
-          <w:p>
-            <w:pPr>
-              <w:pStyle w:val="Contedodatabela"/>
-              <w:spacing w:lineRule="auto" w:line="360"/>
-              <w:jc w:val="both"/>
-              <w:rPr/>
-            </w:pPr>
-            <w:r>
-              <w:rPr/>
-              <w:t xml:space="preserve">Padrão EAN 128 = EAN 13 + PAN </w:t>
-            </w:r>
-          </w:p>
-        </w:tc>
-        <w:tc>
-          <w:tcPr>
-            <w:tcW w:w="840" w:type="dxa"/>
-            <w:tcBorders>
-              <w:top w:val="single" w:sz="2" w:space="0" w:color="000001"/>
-              <w:left w:val="single" w:sz="2" w:space="0" w:color="000001"/>
-              <w:bottom w:val="single" w:sz="2" w:space="0" w:color="000001"/>
-              <w:right w:val="single" w:sz="2" w:space="0" w:color="000001"/>
-              <w:insideH w:val="single" w:sz="2" w:space="0" w:color="000001"/>
-              <w:insideV w:val="single" w:sz="2" w:space="0" w:color="000001"/>
-            </w:tcBorders>
-            <w:shd w:fill="FFFFFF" w:val="clear"/>
-            <w:vAlign w:val="center"/>
-          </w:tcPr>
-          <w:p>
-            <w:pPr>
-              <w:pStyle w:val="Contedodatabela"/>
-              <w:spacing w:lineRule="auto" w:line="360"/>
-              <w:jc w:val="center"/>
-              <w:rPr/>
-            </w:pPr>
-            <w:r>
-              <w:rPr/>
-            </w:r>
-          </w:p>
-        </w:tc>
-      </w:tr>
-      <w:tr>
-        <w:trPr/>
-        <w:tc>
-          <w:tcPr>
-            <w:tcW w:w="1755" w:type="dxa"/>
-            <w:tcBorders>
-              <w:top w:val="single" w:sz="2" w:space="0" w:color="000001"/>
-              <w:left w:val="single" w:sz="2" w:space="0" w:color="000001"/>
-              <w:bottom w:val="single" w:sz="2" w:space="0" w:color="000001"/>
-              <w:insideH w:val="single" w:sz="2" w:space="0" w:color="000001"/>
-            </w:tcBorders>
-            <w:shd w:fill="FFFF00" w:val="clear"/>
-          </w:tcPr>
-          <w:p>
-            <w:pPr>
-              <w:pStyle w:val="Contedodatabela"/>
-              <w:spacing w:lineRule="auto" w:line="360"/>
-              <w:jc w:val="both"/>
-              <w:rPr/>
-            </w:pPr>
-            <w:r>
-              <w:rPr/>
-              <w:t>Serial</w:t>
-            </w:r>
-          </w:p>
-        </w:tc>
-        <w:tc>
-          <w:tcPr>
-            <w:tcW w:w="690" w:type="dxa"/>
-            <w:tcBorders>
-              <w:top w:val="single" w:sz="2" w:space="0" w:color="000001"/>
-              <w:left w:val="single" w:sz="2" w:space="0" w:color="000001"/>
-              <w:bottom w:val="single" w:sz="2" w:space="0" w:color="000001"/>
-              <w:insideH w:val="single" w:sz="2" w:space="0" w:color="000001"/>
-            </w:tcBorders>
-            <w:shd w:fill="FFFF00" w:val="clear"/>
-          </w:tcPr>
-          <w:p>
-            <w:pPr>
-              <w:pStyle w:val="Contedodatabela"/>
-              <w:spacing w:lineRule="auto" w:line="360"/>
-              <w:jc w:val="both"/>
-              <w:rPr/>
-            </w:pPr>
-            <w:r>
-              <w:rPr/>
-              <w:t>177</w:t>
-            </w:r>
-          </w:p>
-        </w:tc>
-        <w:tc>
-          <w:tcPr>
-            <w:tcW w:w="555" w:type="dxa"/>
-            <w:tcBorders>
-              <w:top w:val="single" w:sz="2" w:space="0" w:color="000001"/>
-              <w:left w:val="single" w:sz="2" w:space="0" w:color="000001"/>
-              <w:bottom w:val="single" w:sz="2" w:space="0" w:color="000001"/>
-              <w:insideH w:val="single" w:sz="2" w:space="0" w:color="000001"/>
-            </w:tcBorders>
-            <w:shd w:fill="FFFF00" w:val="clear"/>
-          </w:tcPr>
-          <w:p>
-            <w:pPr>
-              <w:pStyle w:val="Contedodatabela"/>
-              <w:spacing w:lineRule="auto" w:line="360"/>
-              <w:jc w:val="both"/>
-              <w:rPr/>
-            </w:pPr>
-            <w:r>
-              <w:rPr/>
-              <w:t>182</w:t>
-            </w:r>
-          </w:p>
-        </w:tc>
-        <w:tc>
-          <w:tcPr>
-            <w:tcW w:w="630" w:type="dxa"/>
-            <w:tcBorders>
-              <w:top w:val="single" w:sz="2" w:space="0" w:color="000001"/>
-              <w:left w:val="single" w:sz="2" w:space="0" w:color="000001"/>
-              <w:bottom w:val="single" w:sz="2" w:space="0" w:color="000001"/>
-              <w:insideH w:val="single" w:sz="2" w:space="0" w:color="000001"/>
-            </w:tcBorders>
-            <w:shd w:fill="FFFF00" w:val="clear"/>
-          </w:tcPr>
-          <w:p>
-            <w:pPr>
-              <w:pStyle w:val="Contedodatabela"/>
-              <w:spacing w:lineRule="auto" w:line="360"/>
-              <w:jc w:val="both"/>
-              <w:rPr/>
-            </w:pPr>
-            <w:r>
-              <w:rPr/>
-              <w:t>5</w:t>
-            </w:r>
-          </w:p>
-        </w:tc>
-        <w:tc>
-          <w:tcPr>
-            <w:tcW w:w="1185" w:type="dxa"/>
-            <w:tcBorders>
-              <w:top w:val="single" w:sz="2" w:space="0" w:color="000001"/>
-              <w:left w:val="single" w:sz="2" w:space="0" w:color="000001"/>
-              <w:bottom w:val="single" w:sz="2" w:space="0" w:color="000001"/>
-              <w:insideH w:val="single" w:sz="2" w:space="0" w:color="000001"/>
-            </w:tcBorders>
-            <w:shd w:fill="FFFF00" w:val="clear"/>
-          </w:tcPr>
-          <w:p>
-            <w:pPr>
-              <w:pStyle w:val="Contedodatabela"/>
-              <w:spacing w:lineRule="auto" w:line="360"/>
-              <w:jc w:val="both"/>
-              <w:rPr/>
-            </w:pPr>
-            <w:r>
-              <w:rPr/>
-              <w:t>Numérico</w:t>
-            </w:r>
-          </w:p>
-        </w:tc>
-        <w:tc>
-          <w:tcPr>
-            <w:tcW w:w="3975" w:type="dxa"/>
-            <w:tcBorders>
-              <w:top w:val="single" w:sz="2" w:space="0" w:color="000001"/>
-              <w:left w:val="single" w:sz="2" w:space="0" w:color="000001"/>
-              <w:bottom w:val="single" w:sz="2" w:space="0" w:color="000001"/>
-              <w:insideH w:val="single" w:sz="2" w:space="0" w:color="000001"/>
-            </w:tcBorders>
-            <w:shd w:fill="FFFF00" w:val="clear"/>
-          </w:tcPr>
-          <w:p>
-            <w:pPr>
-              <w:pStyle w:val="Contedodatabela"/>
-              <w:spacing w:lineRule="auto" w:line="360"/>
-              <w:jc w:val="both"/>
-              <w:rPr/>
-            </w:pPr>
-            <w:r>
-              <w:rPr/>
-              <w:t>Número serial do cartão</w:t>
-            </w:r>
-          </w:p>
-        </w:tc>
-        <w:tc>
-          <w:tcPr>
-            <w:tcW w:w="840" w:type="dxa"/>
-            <w:tcBorders>
-              <w:top w:val="single" w:sz="2" w:space="0" w:color="000001"/>
-              <w:left w:val="single" w:sz="2" w:space="0" w:color="000001"/>
-              <w:bottom w:val="single" w:sz="2" w:space="0" w:color="000001"/>
-              <w:right w:val="single" w:sz="2" w:space="0" w:color="000001"/>
-              <w:insideH w:val="single" w:sz="2" w:space="0" w:color="000001"/>
-              <w:insideV w:val="single" w:sz="2" w:space="0" w:color="000001"/>
-            </w:tcBorders>
-            <w:shd w:fill="FFFF00" w:val="clear"/>
-            <w:vAlign w:val="center"/>
-          </w:tcPr>
-          <w:p>
-            <w:pPr>
-              <w:pStyle w:val="Contedodatabela"/>
-              <w:spacing w:lineRule="auto" w:line="360"/>
-              <w:jc w:val="center"/>
-              <w:rPr/>
-            </w:pPr>
-            <w:r>
-              <w:rPr/>
-            </w:r>
-          </w:p>
-        </w:tc>
-      </w:tr>
-      <w:tr>
-        <w:trPr/>
-        <w:tc>
-          <w:tcPr>
-            <w:tcW w:w="1755" w:type="dxa"/>
-            <w:tcBorders>
-              <w:top w:val="single" w:sz="2" w:space="0" w:color="000001"/>
-              <w:left w:val="single" w:sz="2" w:space="0" w:color="000001"/>
-              <w:bottom w:val="single" w:sz="2" w:space="0" w:color="000001"/>
-              <w:insideH w:val="single" w:sz="2" w:space="0" w:color="000001"/>
-            </w:tcBorders>
-            <w:shd w:fill="FFFF00" w:val="clear"/>
-          </w:tcPr>
-          <w:p>
-            <w:pPr>
-              <w:pStyle w:val="Contedodatabela"/>
-              <w:spacing w:lineRule="auto" w:line="360"/>
-              <w:jc w:val="both"/>
-              <w:rPr/>
-            </w:pPr>
-            <w:r>
-              <w:rPr/>
-              <w:t>Lote Estoque</w:t>
-            </w:r>
-          </w:p>
-        </w:tc>
-        <w:tc>
-          <w:tcPr>
-            <w:tcW w:w="690" w:type="dxa"/>
-            <w:tcBorders>
-              <w:top w:val="single" w:sz="2" w:space="0" w:color="000001"/>
-              <w:left w:val="single" w:sz="2" w:space="0" w:color="000001"/>
-              <w:bottom w:val="single" w:sz="2" w:space="0" w:color="000001"/>
-              <w:insideH w:val="single" w:sz="2" w:space="0" w:color="000001"/>
-            </w:tcBorders>
-            <w:shd w:fill="FFFF00" w:val="clear"/>
-          </w:tcPr>
-          <w:p>
-            <w:pPr>
-              <w:pStyle w:val="Contedodatabela"/>
-              <w:spacing w:lineRule="auto" w:line="360"/>
-              <w:jc w:val="both"/>
-              <w:rPr/>
-            </w:pPr>
-            <w:r>
-              <w:rPr/>
-              <w:t>182</w:t>
-            </w:r>
-          </w:p>
-        </w:tc>
-        <w:tc>
-          <w:tcPr>
-            <w:tcW w:w="555" w:type="dxa"/>
-            <w:tcBorders>
-              <w:top w:val="single" w:sz="2" w:space="0" w:color="000001"/>
-              <w:left w:val="single" w:sz="2" w:space="0" w:color="000001"/>
-              <w:bottom w:val="single" w:sz="2" w:space="0" w:color="000001"/>
-              <w:insideH w:val="single" w:sz="2" w:space="0" w:color="000001"/>
-            </w:tcBorders>
-            <w:shd w:fill="FFFF00" w:val="clear"/>
-          </w:tcPr>
-          <w:p>
-            <w:pPr>
-              <w:pStyle w:val="Contedodatabela"/>
-              <w:spacing w:lineRule="auto" w:line="360"/>
-              <w:jc w:val="both"/>
-              <w:rPr/>
-            </w:pPr>
-            <w:r>
-              <w:rPr/>
-              <w:t>200</w:t>
-            </w:r>
-          </w:p>
-        </w:tc>
-        <w:tc>
-          <w:tcPr>
-            <w:tcW w:w="630" w:type="dxa"/>
-            <w:tcBorders>
-              <w:top w:val="single" w:sz="2" w:space="0" w:color="000001"/>
-              <w:left w:val="single" w:sz="2" w:space="0" w:color="000001"/>
-              <w:bottom w:val="single" w:sz="2" w:space="0" w:color="000001"/>
-              <w:insideH w:val="single" w:sz="2" w:space="0" w:color="000001"/>
-            </w:tcBorders>
-            <w:shd w:fill="FFFF00" w:val="clear"/>
-          </w:tcPr>
-          <w:p>
-            <w:pPr>
-              <w:pStyle w:val="Contedodatabela"/>
-              <w:spacing w:lineRule="auto" w:line="360"/>
-              <w:jc w:val="both"/>
-              <w:rPr/>
-            </w:pPr>
-            <w:r>
-              <w:rPr/>
-              <w:t>18</w:t>
-            </w:r>
-          </w:p>
-        </w:tc>
-        <w:tc>
-          <w:tcPr>
-            <w:tcW w:w="1185" w:type="dxa"/>
-            <w:tcBorders>
-              <w:top w:val="single" w:sz="2" w:space="0" w:color="000001"/>
-              <w:left w:val="single" w:sz="2" w:space="0" w:color="000001"/>
-              <w:bottom w:val="single" w:sz="2" w:space="0" w:color="000001"/>
-              <w:insideH w:val="single" w:sz="2" w:space="0" w:color="000001"/>
-            </w:tcBorders>
-            <w:shd w:fill="FFFF00" w:val="clear"/>
-          </w:tcPr>
-          <w:p>
-            <w:pPr>
-              <w:pStyle w:val="Contedodatabela"/>
-              <w:spacing w:lineRule="auto" w:line="360"/>
-              <w:jc w:val="both"/>
-              <w:rPr/>
-            </w:pPr>
-            <w:r>
-              <w:rPr/>
-              <w:t>Texto</w:t>
-            </w:r>
-          </w:p>
-        </w:tc>
-        <w:tc>
-          <w:tcPr>
-            <w:tcW w:w="3975" w:type="dxa"/>
-            <w:tcBorders>
-              <w:top w:val="single" w:sz="2" w:space="0" w:color="000001"/>
-              <w:left w:val="single" w:sz="2" w:space="0" w:color="000001"/>
-              <w:bottom w:val="single" w:sz="2" w:space="0" w:color="000001"/>
-              <w:insideH w:val="single" w:sz="2" w:space="0" w:color="000001"/>
-            </w:tcBorders>
-            <w:shd w:fill="FFFF00" w:val="clear"/>
-          </w:tcPr>
-          <w:p>
-            <w:pPr>
-              <w:pStyle w:val="Contedodatabela"/>
-              <w:spacing w:lineRule="auto" w:line="360"/>
-              <w:jc w:val="both"/>
-              <w:rPr/>
-            </w:pPr>
-            <w:r>
-              <w:rPr/>
-              <w:t>Número do Lote de Cartões</w:t>
-            </w:r>
-          </w:p>
-        </w:tc>
-        <w:tc>
-          <w:tcPr>
-            <w:tcW w:w="840" w:type="dxa"/>
-            <w:tcBorders>
-              <w:top w:val="single" w:sz="2" w:space="0" w:color="000001"/>
-              <w:left w:val="single" w:sz="2" w:space="0" w:color="000001"/>
-              <w:bottom w:val="single" w:sz="2" w:space="0" w:color="000001"/>
-              <w:right w:val="single" w:sz="2" w:space="0" w:color="000001"/>
-              <w:insideH w:val="single" w:sz="2" w:space="0" w:color="000001"/>
-              <w:insideV w:val="single" w:sz="2" w:space="0" w:color="000001"/>
-            </w:tcBorders>
-            <w:shd w:fill="FFFF00" w:val="clear"/>
-            <w:vAlign w:val="center"/>
-          </w:tcPr>
-          <w:p>
-            <w:pPr>
-              <w:pStyle w:val="Contedodatabela"/>
-              <w:spacing w:lineRule="auto" w:line="360"/>
-              <w:jc w:val="center"/>
-              <w:rPr/>
-            </w:pPr>
-            <w:r>
-              <w:rPr/>
-              <w:t>X</w:t>
-            </w:r>
-          </w:p>
-        </w:tc>
-      </w:tr>
-      <w:tr>
-        <w:trPr/>
-        <w:tc>
-          <w:tcPr>
-            <w:tcW w:w="1755" w:type="dxa"/>
-            <w:tcBorders>
-              <w:top w:val="single" w:sz="2" w:space="0" w:color="000001"/>
-              <w:left w:val="single" w:sz="2" w:space="0" w:color="000001"/>
-              <w:bottom w:val="single" w:sz="2" w:space="0" w:color="000001"/>
-              <w:insideH w:val="single" w:sz="2" w:space="0" w:color="000001"/>
-            </w:tcBorders>
-            <w:shd w:fill="FFFF00" w:val="clear"/>
-          </w:tcPr>
-          <w:p>
-            <w:pPr>
-              <w:pStyle w:val="Contedodatabela"/>
-              <w:spacing w:lineRule="auto" w:line="360"/>
-              <w:jc w:val="both"/>
-              <w:rPr/>
-            </w:pPr>
-            <w:r>
-              <w:rPr/>
-              <w:t>Senha</w:t>
-            </w:r>
-          </w:p>
-        </w:tc>
-        <w:tc>
-          <w:tcPr>
-            <w:tcW w:w="690" w:type="dxa"/>
-            <w:tcBorders>
-              <w:top w:val="single" w:sz="2" w:space="0" w:color="000001"/>
-              <w:left w:val="single" w:sz="2" w:space="0" w:color="000001"/>
-              <w:bottom w:val="single" w:sz="2" w:space="0" w:color="000001"/>
-              <w:insideH w:val="single" w:sz="2" w:space="0" w:color="000001"/>
-            </w:tcBorders>
-            <w:shd w:fill="FFFF00" w:val="clear"/>
-          </w:tcPr>
-          <w:p>
-            <w:pPr>
-              <w:pStyle w:val="Contedodatabela"/>
-              <w:spacing w:lineRule="auto" w:line="360"/>
-              <w:jc w:val="both"/>
-              <w:rPr/>
-            </w:pPr>
-            <w:r>
-              <w:rPr/>
-              <w:t>200</w:t>
-            </w:r>
-          </w:p>
-        </w:tc>
-        <w:tc>
-          <w:tcPr>
-            <w:tcW w:w="555" w:type="dxa"/>
-            <w:tcBorders>
-              <w:top w:val="single" w:sz="2" w:space="0" w:color="000001"/>
-              <w:left w:val="single" w:sz="2" w:space="0" w:color="000001"/>
-              <w:bottom w:val="single" w:sz="2" w:space="0" w:color="000001"/>
-              <w:insideH w:val="single" w:sz="2" w:space="0" w:color="000001"/>
-            </w:tcBorders>
-            <w:shd w:fill="FFFF00" w:val="clear"/>
-          </w:tcPr>
-          <w:p>
-            <w:pPr>
-              <w:pStyle w:val="Contedodatabela"/>
-              <w:spacing w:lineRule="auto" w:line="360"/>
-              <w:jc w:val="both"/>
-              <w:rPr/>
-            </w:pPr>
-            <w:r>
-              <w:rPr/>
               <w:t>204</w:t>
             </w:r>
           </w:p>
         </w:tc>
         <w:tc>
           <w:tcPr>
-            <w:tcW w:w="630" w:type="dxa"/>
-            <w:tcBorders>
-              <w:top w:val="single" w:sz="2" w:space="0" w:color="000001"/>
-              <w:left w:val="single" w:sz="2" w:space="0" w:color="000001"/>
-              <w:bottom w:val="single" w:sz="2" w:space="0" w:color="000001"/>
-              <w:insideH w:val="single" w:sz="2" w:space="0" w:color="000001"/>
-            </w:tcBorders>
-            <w:shd w:fill="FFFF00" w:val="clear"/>
-          </w:tcPr>
-          <w:p>
-            <w:pPr>
-              <w:pStyle w:val="Contedodatabela"/>
-              <w:spacing w:lineRule="auto" w:line="360"/>
-              <w:jc w:val="both"/>
-              <w:rPr/>
-            </w:pPr>
-            <w:r>
-              <w:rPr/>
-              <w:t>4</w:t>
-            </w:r>
-          </w:p>
-        </w:tc>
-        <w:tc>
-          <w:tcPr>
-            <w:tcW w:w="1185" w:type="dxa"/>
-            <w:tcBorders>
-              <w:top w:val="single" w:sz="2" w:space="0" w:color="000001"/>
-              <w:left w:val="single" w:sz="2" w:space="0" w:color="000001"/>
-              <w:bottom w:val="single" w:sz="2" w:space="0" w:color="000001"/>
-              <w:insideH w:val="single" w:sz="2" w:space="0" w:color="000001"/>
-            </w:tcBorders>
-            <w:shd w:fill="FFFF00" w:val="clear"/>
-          </w:tcPr>
-          <w:p>
-            <w:pPr>
-              <w:pStyle w:val="Contedodatabela"/>
-              <w:spacing w:lineRule="auto" w:line="360"/>
-              <w:jc w:val="both"/>
-              <w:rPr/>
-            </w:pPr>
-            <w:r>
-              <w:rPr/>
-              <w:t>Texto</w:t>
-            </w:r>
-          </w:p>
-        </w:tc>
-        <w:tc>
-          <w:tcPr>
-            <w:tcW w:w="3975" w:type="dxa"/>
-            <w:tcBorders>
-              <w:top w:val="single" w:sz="2" w:space="0" w:color="000001"/>
-              <w:left w:val="single" w:sz="2" w:space="0" w:color="000001"/>
-              <w:bottom w:val="single" w:sz="2" w:space="0" w:color="000001"/>
-              <w:insideH w:val="single" w:sz="2" w:space="0" w:color="000001"/>
-            </w:tcBorders>
-            <w:shd w:fill="FFFF00" w:val="clear"/>
-          </w:tcPr>
-          <w:p>
-            <w:pPr>
-              <w:pStyle w:val="Contedodatabela"/>
-              <w:spacing w:lineRule="auto" w:line="360"/>
-              <w:jc w:val="both"/>
-              <w:rPr/>
-            </w:pPr>
-            <w:r>
-              <w:rPr/>
-              <w:t>Senha do Cartão</w:t>
-            </w:r>
-          </w:p>
-        </w:tc>
-        <w:tc>
-          <w:tcPr>
-            <w:tcW w:w="840" w:type="dxa"/>
-            <w:tcBorders>
-              <w:top w:val="single" w:sz="2" w:space="0" w:color="000001"/>
-              <w:left w:val="single" w:sz="2" w:space="0" w:color="000001"/>
-              <w:bottom w:val="single" w:sz="2" w:space="0" w:color="000001"/>
-              <w:right w:val="single" w:sz="2" w:space="0" w:color="000001"/>
-              <w:insideH w:val="single" w:sz="2" w:space="0" w:color="000001"/>
-              <w:insideV w:val="single" w:sz="2" w:space="0" w:color="000001"/>
-            </w:tcBorders>
-            <w:shd w:fill="FFFF00" w:val="clear"/>
-            <w:vAlign w:val="center"/>
-          </w:tcPr>
-          <w:p>
-            <w:pPr>
-              <w:pStyle w:val="Contedodatabela"/>
-              <w:spacing w:lineRule="auto" w:line="360"/>
-              <w:jc w:val="center"/>
-              <w:rPr/>
-            </w:pPr>
-            <w:r>
-              <w:rPr/>
-            </w:r>
-          </w:p>
-        </w:tc>
-      </w:tr>
-      <w:tr>
-        <w:trPr/>
-        <w:tc>
-          <w:tcPr>
-            <w:tcW w:w="1755" w:type="dxa"/>
-            <w:tcBorders>
-              <w:top w:val="single" w:sz="2" w:space="0" w:color="000001"/>
-              <w:left w:val="single" w:sz="2" w:space="0" w:color="000001"/>
-              <w:bottom w:val="single" w:sz="2" w:space="0" w:color="000001"/>
-              <w:insideH w:val="single" w:sz="2" w:space="0" w:color="000001"/>
-            </w:tcBorders>
-            <w:shd w:fill="FFFFFF" w:val="clear"/>
-          </w:tcPr>
-          <w:p>
-            <w:pPr>
-              <w:pStyle w:val="Contedodatabela"/>
-              <w:spacing w:lineRule="auto" w:line="360"/>
-              <w:jc w:val="both"/>
-              <w:rPr/>
-            </w:pPr>
-            <w:r>
-              <w:rPr/>
-              <w:t>Terminador</w:t>
-            </w:r>
-          </w:p>
-        </w:tc>
-        <w:tc>
-          <w:tcPr>
-            <w:tcW w:w="690" w:type="dxa"/>
-            <w:tcBorders>
-              <w:top w:val="single" w:sz="2" w:space="0" w:color="000001"/>
-              <w:left w:val="single" w:sz="2" w:space="0" w:color="000001"/>
-              <w:bottom w:val="single" w:sz="2" w:space="0" w:color="000001"/>
-              <w:insideH w:val="single" w:sz="2" w:space="0" w:color="000001"/>
-            </w:tcBorders>
-            <w:shd w:fill="FFFFFF" w:val="clear"/>
-          </w:tcPr>
-          <w:p>
-            <w:pPr>
-              <w:pStyle w:val="Contedodatabela"/>
-              <w:spacing w:lineRule="auto" w:line="360"/>
-              <w:jc w:val="both"/>
-              <w:rPr/>
-            </w:pPr>
-            <w:r>
-              <w:rPr/>
-              <w:t>204</w:t>
-            </w:r>
-          </w:p>
-        </w:tc>
-        <w:tc>
-          <w:tcPr>
-            <w:tcW w:w="555" w:type="dxa"/>
+            <w:tcW w:w="554" w:type="dxa"/>
             <w:tcBorders>
               <w:top w:val="single" w:sz="2" w:space="0" w:color="000001"/>
               <w:left w:val="single" w:sz="2" w:space="0" w:color="000001"/>
@@ -10833,7 +11079,7 @@
     <w:pPr>
       <w:widowControl w:val="false"/>
       <w:suppressAutoHyphens w:val="true"/>
-      <w:overflowPunct w:val="true"/>
+      <w:overflowPunct w:val="false"/>
       <w:bidi w:val="0"/>
       <w:jc w:val="left"/>
     </w:pPr>
@@ -11598,6 +11844,133 @@
   </w:style>
   <w:style w:type="character" w:styleId="ListLabel100">
     <w:name w:val="ListLabel 100"/>
+    <w:qFormat/>
+    <w:rPr>
+      <w:rFonts w:cs="OpenSymbol"/>
+    </w:rPr>
+  </w:style>
+  <w:style w:type="character" w:styleId="ListLabel101">
+    <w:name w:val="ListLabel 101"/>
+    <w:qFormat/>
+    <w:rPr>
+      <w:rFonts w:cs="Symbol"/>
+    </w:rPr>
+  </w:style>
+  <w:style w:type="character" w:styleId="ListLabel102">
+    <w:name w:val="ListLabel 102"/>
+    <w:qFormat/>
+    <w:rPr>
+      <w:rFonts w:cs="OpenSymbol"/>
+    </w:rPr>
+  </w:style>
+  <w:style w:type="character" w:styleId="ListLabel103">
+    <w:name w:val="ListLabel 103"/>
+    <w:qFormat/>
+    <w:rPr>
+      <w:rFonts w:cs="OpenSymbol"/>
+    </w:rPr>
+  </w:style>
+  <w:style w:type="character" w:styleId="ListLabel104">
+    <w:name w:val="ListLabel 104"/>
+    <w:qFormat/>
+    <w:rPr>
+      <w:rFonts w:cs="Symbol"/>
+    </w:rPr>
+  </w:style>
+  <w:style w:type="character" w:styleId="ListLabel105">
+    <w:name w:val="ListLabel 105"/>
+    <w:qFormat/>
+    <w:rPr>
+      <w:rFonts w:cs="OpenSymbol"/>
+    </w:rPr>
+  </w:style>
+  <w:style w:type="character" w:styleId="ListLabel106">
+    <w:name w:val="ListLabel 106"/>
+    <w:qFormat/>
+    <w:rPr>
+      <w:rFonts w:cs="OpenSymbol"/>
+    </w:rPr>
+  </w:style>
+  <w:style w:type="character" w:styleId="ListLabel107">
+    <w:name w:val="ListLabel 107"/>
+    <w:qFormat/>
+    <w:rPr>
+      <w:rFonts w:cs="Symbol"/>
+    </w:rPr>
+  </w:style>
+  <w:style w:type="character" w:styleId="ListLabel108">
+    <w:name w:val="ListLabel 108"/>
+    <w:qFormat/>
+    <w:rPr>
+      <w:rFonts w:cs="OpenSymbol"/>
+    </w:rPr>
+  </w:style>
+  <w:style w:type="character" w:styleId="ListLabel109">
+    <w:name w:val="ListLabel 109"/>
+    <w:qFormat/>
+    <w:rPr>
+      <w:rFonts w:cs="OpenSymbol"/>
+    </w:rPr>
+  </w:style>
+  <w:style w:type="character" w:styleId="ListLabel110">
+    <w:name w:val="ListLabel 110"/>
+    <w:qFormat/>
+    <w:rPr>
+      <w:rFonts w:cs="Symbol"/>
+      <w:b w:val="false"/>
+    </w:rPr>
+  </w:style>
+  <w:style w:type="character" w:styleId="ListLabel111">
+    <w:name w:val="ListLabel 111"/>
+    <w:qFormat/>
+    <w:rPr>
+      <w:rFonts w:cs="OpenSymbol"/>
+    </w:rPr>
+  </w:style>
+  <w:style w:type="character" w:styleId="ListLabel112">
+    <w:name w:val="ListLabel 112"/>
+    <w:qFormat/>
+    <w:rPr>
+      <w:rFonts w:cs="OpenSymbol"/>
+    </w:rPr>
+  </w:style>
+  <w:style w:type="character" w:styleId="ListLabel113">
+    <w:name w:val="ListLabel 113"/>
+    <w:qFormat/>
+    <w:rPr>
+      <w:rFonts w:cs="Symbol"/>
+    </w:rPr>
+  </w:style>
+  <w:style w:type="character" w:styleId="ListLabel114">
+    <w:name w:val="ListLabel 114"/>
+    <w:qFormat/>
+    <w:rPr>
+      <w:rFonts w:cs="OpenSymbol"/>
+    </w:rPr>
+  </w:style>
+  <w:style w:type="character" w:styleId="ListLabel115">
+    <w:name w:val="ListLabel 115"/>
+    <w:qFormat/>
+    <w:rPr>
+      <w:rFonts w:cs="OpenSymbol"/>
+    </w:rPr>
+  </w:style>
+  <w:style w:type="character" w:styleId="ListLabel116">
+    <w:name w:val="ListLabel 116"/>
+    <w:qFormat/>
+    <w:rPr>
+      <w:rFonts w:cs="Symbol"/>
+    </w:rPr>
+  </w:style>
+  <w:style w:type="character" w:styleId="ListLabel117">
+    <w:name w:val="ListLabel 117"/>
+    <w:qFormat/>
+    <w:rPr>
+      <w:rFonts w:cs="OpenSymbol"/>
+    </w:rPr>
+  </w:style>
+  <w:style w:type="character" w:styleId="ListLabel118">
+    <w:name w:val="ListLabel 118"/>
     <w:qFormat/>
     <w:rPr>
       <w:rFonts w:cs="OpenSymbol"/>

</xml_diff>

<commit_message>
Evolução doc embossing Banpará
</commit_message>
<xml_diff>
--- a/documentacao/embossing/IntelcavBanpara/Especificação Embossing Banpará.docx
+++ b/documentacao/embossing/IntelcavBanpara/Especificação Embossing Banpará.docx
@@ -22,7 +22,7 @@
                 <wp:positionV relativeFrom="paragraph">
                   <wp:posOffset>8255</wp:posOffset>
                 </wp:positionV>
-                <wp:extent cx="1644650" cy="8194675"/>
+                <wp:extent cx="1645285" cy="8195310"/>
                 <wp:effectExtent l="0" t="0" r="0" b="0"/>
                 <wp:wrapNone/>
                 <wp:docPr id="1" name="figura1"/>
@@ -33,7 +33,7 @@
                       <wps:spPr>
                         <a:xfrm>
                           <a:off x="0" y="0"/>
-                          <a:ext cx="1644120" cy="8193960"/>
+                          <a:ext cx="1644480" cy="8194680"/>
                         </a:xfrm>
                         <a:prstGeom prst="rect">
                           <a:avLst/>
@@ -60,7 +60,7 @@
           </mc:Choice>
           <mc:Fallback>
             <w:pict>
-              <v:rect id="shape_0" ID="figura1" fillcolor="#990000" stroked="f" style="position:absolute;margin-left:0.95pt;margin-top:0.65pt;width:129.4pt;height:645.15pt">
+              <v:rect id="shape_0" ID="figura1" fillcolor="#990000" stroked="f" style="position:absolute;margin-left:0.95pt;margin-top:0.65pt;width:129.45pt;height:645.2pt">
                 <w10:wrap type="none"/>
                 <v:fill o:detectmouseclick="t" type="solid" color2="#66ffff"/>
                 <v:stroke color="#3465a4" joinstyle="round" endcap="flat"/>
@@ -153,7 +153,7 @@
                 <wp:positionV relativeFrom="paragraph">
                   <wp:posOffset>167005</wp:posOffset>
                 </wp:positionV>
-                <wp:extent cx="4959350" cy="3449955"/>
+                <wp:extent cx="4959985" cy="3450590"/>
                 <wp:effectExtent l="0" t="0" r="0" b="0"/>
                 <wp:wrapNone/>
                 <wp:docPr id="2" name="figura2"/>
@@ -164,7 +164,7 @@
                       <wps:spPr>
                         <a:xfrm>
                           <a:off x="0" y="0"/>
-                          <a:ext cx="4958640" cy="3449160"/>
+                          <a:ext cx="4959360" cy="3449880"/>
                         </a:xfrm>
                         <a:prstGeom prst="rect">
                           <a:avLst/>
@@ -187,7 +187,7 @@
                           <w:p>
                             <w:pPr>
                               <w:pStyle w:val="Contedodoquadro"/>
-                              <w:overflowPunct w:val="false"/>
+                              <w:overflowPunct w:val="true"/>
                               <w:bidi w:val="0"/>
                               <w:jc w:val="center"/>
                               <w:rPr>
@@ -202,22 +202,13 @@
                                 <w:sz w:val="72"/>
                                 <w:szCs w:val="72"/>
                               </w:rPr>
-                              <w:t>Especificação de Arquivo de Embossing de Cartõe</w:t>
-                            </w:r>
-                            <w:r>
-                              <w:rPr>
-                                <w:rFonts w:ascii="Arial Black" w:hAnsi="Arial Black"/>
-                                <w:color w:val="00000A"/>
-                                <w:sz w:val="72"/>
-                                <w:szCs w:val="72"/>
-                              </w:rPr>
-                              <w:t xml:space="preserve">s Gestão Frota Banpará   </w:t>
+                              <w:t xml:space="preserve">Especificação de Arquivo de Embossing de Cartões Gestão Frota Banpará   </w:t>
                             </w:r>
                           </w:p>
                           <w:p>
                             <w:pPr>
                               <w:pStyle w:val="Contedodoquadro"/>
-                              <w:overflowPunct w:val="false"/>
+                              <w:overflowPunct w:val="true"/>
                               <w:bidi w:val="0"/>
                               <w:jc w:val="left"/>
                               <w:rPr/>
@@ -239,7 +230,7 @@
           </mc:Choice>
           <mc:Fallback>
             <w:pict>
-              <v:rect id="shape_0" ID="figura2" fillcolor="white" stroked="f" style="position:absolute;margin-left:130.95pt;margin-top:13.15pt;width:390.4pt;height:271.55pt">
+              <v:rect id="shape_0" ID="figura2" fillcolor="white" stroked="f" style="position:absolute;margin-left:130.95pt;margin-top:13.15pt;width:390.45pt;height:271.6pt">
                 <w10:wrap type="square"/>
                 <v:fill o:detectmouseclick="t" type="solid" color2="black"/>
                 <v:stroke color="#3465a4" joinstyle="round" endcap="flat"/>
@@ -248,7 +239,7 @@
                     <w:p>
                       <w:pPr>
                         <w:pStyle w:val="Contedodoquadro"/>
-                        <w:overflowPunct w:val="false"/>
+                        <w:overflowPunct w:val="true"/>
                         <w:bidi w:val="0"/>
                         <w:jc w:val="center"/>
                         <w:rPr>
@@ -263,22 +254,13 @@
                           <w:sz w:val="72"/>
                           <w:szCs w:val="72"/>
                         </w:rPr>
-                        <w:t>Especificação de Arquivo de Embossing de Cartõe</w:t>
-                      </w:r>
-                      <w:r>
-                        <w:rPr>
-                          <w:rFonts w:ascii="Arial Black" w:hAnsi="Arial Black"/>
-                          <w:color w:val="00000A"/>
-                          <w:sz w:val="72"/>
-                          <w:szCs w:val="72"/>
-                        </w:rPr>
-                        <w:t xml:space="preserve">s Gestão Frota Banpará   </w:t>
+                        <w:t xml:space="preserve">Especificação de Arquivo de Embossing de Cartões Gestão Frota Banpará   </w:t>
                       </w:r>
                     </w:p>
                     <w:p>
                       <w:pPr>
                         <w:pStyle w:val="Contedodoquadro"/>
-                        <w:overflowPunct w:val="false"/>
+                        <w:overflowPunct w:val="true"/>
                         <w:bidi w:val="0"/>
                         <w:jc w:val="left"/>
                         <w:rPr/>
@@ -712,7 +694,7 @@
                 <wp:positionV relativeFrom="paragraph">
                   <wp:posOffset>171450</wp:posOffset>
                 </wp:positionV>
-                <wp:extent cx="2875280" cy="446405"/>
+                <wp:extent cx="2875915" cy="447040"/>
                 <wp:effectExtent l="0" t="0" r="0" b="0"/>
                 <wp:wrapNone/>
                 <wp:docPr id="5" name="figura3"/>
@@ -723,7 +705,7 @@
                       <wps:spPr>
                         <a:xfrm>
                           <a:off x="0" y="0"/>
-                          <a:ext cx="2874600" cy="445680"/>
+                          <a:ext cx="2875320" cy="446400"/>
                         </a:xfrm>
                         <a:prstGeom prst="rect">
                           <a:avLst/>
@@ -746,7 +728,7 @@
                           <w:p>
                             <w:pPr>
                               <w:pStyle w:val="Contedodoquadro"/>
-                              <w:overflowPunct w:val="false"/>
+                              <w:overflowPunct w:val="true"/>
                               <w:bidi w:val="0"/>
                               <w:jc w:val="center"/>
                               <w:rPr/>
@@ -765,7 +747,7 @@
                           <w:p>
                             <w:pPr>
                               <w:pStyle w:val="Contedodoquadro"/>
-                              <w:overflowPunct w:val="false"/>
+                              <w:overflowPunct w:val="true"/>
                               <w:bidi w:val="0"/>
                               <w:jc w:val="center"/>
                               <w:rPr/>
@@ -794,7 +776,7 @@
           </mc:Choice>
           <mc:Fallback>
             <w:pict>
-              <v:rect id="shape_0" ID="figura3" fillcolor="white" stroked="f" style="position:absolute;margin-left:205pt;margin-top:13.5pt;width:226.3pt;height:35.05pt">
+              <v:rect id="shape_0" ID="figura3" fillcolor="white" stroked="f" style="position:absolute;margin-left:205pt;margin-top:13.5pt;width:226.35pt;height:35.1pt">
                 <w10:wrap type="square"/>
                 <v:fill o:detectmouseclick="t" type="solid" color2="black"/>
                 <v:stroke color="#3465a4" joinstyle="round" endcap="flat"/>
@@ -803,7 +785,7 @@
                     <w:p>
                       <w:pPr>
                         <w:pStyle w:val="Contedodoquadro"/>
-                        <w:overflowPunct w:val="false"/>
+                        <w:overflowPunct w:val="true"/>
                         <w:bidi w:val="0"/>
                         <w:jc w:val="center"/>
                         <w:rPr/>
@@ -822,7 +804,7 @@
                     <w:p>
                       <w:pPr>
                         <w:pStyle w:val="Contedodoquadro"/>
-                        <w:overflowPunct w:val="false"/>
+                        <w:overflowPunct w:val="true"/>
                         <w:bidi w:val="0"/>
                         <w:jc w:val="center"/>
                         <w:rPr/>
@@ -4524,12 +4506,12 @@
       </w:tblPr>
       <w:tblGrid>
         <w:gridCol w:w="1755"/>
-        <w:gridCol w:w="690"/>
-        <w:gridCol w:w="554"/>
+        <w:gridCol w:w="691"/>
+        <w:gridCol w:w="553"/>
         <w:gridCol w:w="630"/>
-        <w:gridCol w:w="1185"/>
+        <w:gridCol w:w="1186"/>
         <w:gridCol w:w="3975"/>
-        <w:gridCol w:w="840"/>
+        <w:gridCol w:w="839"/>
       </w:tblGrid>
       <w:tr>
         <w:trPr/>
@@ -4566,7 +4548,7 @@
         </w:tc>
         <w:tc>
           <w:tcPr>
-            <w:tcW w:w="690" w:type="dxa"/>
+            <w:tcW w:w="691" w:type="dxa"/>
             <w:tcBorders>
               <w:top w:val="single" w:sz="2" w:space="0" w:color="000001"/>
               <w:left w:val="single" w:sz="2" w:space="0" w:color="000001"/>
@@ -4597,7 +4579,7 @@
         </w:tc>
         <w:tc>
           <w:tcPr>
-            <w:tcW w:w="554" w:type="dxa"/>
+            <w:tcW w:w="553" w:type="dxa"/>
             <w:tcBorders>
               <w:top w:val="single" w:sz="2" w:space="0" w:color="000001"/>
               <w:left w:val="single" w:sz="2" w:space="0" w:color="000001"/>
@@ -4659,7 +4641,7 @@
         </w:tc>
         <w:tc>
           <w:tcPr>
-            <w:tcW w:w="1185" w:type="dxa"/>
+            <w:tcW w:w="1186" w:type="dxa"/>
             <w:tcBorders>
               <w:top w:val="single" w:sz="2" w:space="0" w:color="000001"/>
               <w:left w:val="single" w:sz="2" w:space="0" w:color="000001"/>
@@ -4721,7 +4703,7 @@
         </w:tc>
         <w:tc>
           <w:tcPr>
-            <w:tcW w:w="840" w:type="dxa"/>
+            <w:tcW w:w="839" w:type="dxa"/>
             <w:tcBorders>
               <w:top w:val="single" w:sz="2" w:space="0" w:color="000001"/>
               <w:left w:val="single" w:sz="2" w:space="0" w:color="000001"/>
@@ -4782,7 +4764,7 @@
         </w:tc>
         <w:tc>
           <w:tcPr>
-            <w:tcW w:w="690" w:type="dxa"/>
+            <w:tcW w:w="691" w:type="dxa"/>
             <w:tcBorders>
               <w:top w:val="single" w:sz="2" w:space="0" w:color="000001"/>
               <w:left w:val="single" w:sz="2" w:space="0" w:color="000001"/>
@@ -4806,7 +4788,7 @@
         </w:tc>
         <w:tc>
           <w:tcPr>
-            <w:tcW w:w="554" w:type="dxa"/>
+            <w:tcW w:w="553" w:type="dxa"/>
             <w:tcBorders>
               <w:top w:val="single" w:sz="2" w:space="0" w:color="000001"/>
               <w:left w:val="single" w:sz="2" w:space="0" w:color="000001"/>
@@ -4854,7 +4836,7 @@
         </w:tc>
         <w:tc>
           <w:tcPr>
-            <w:tcW w:w="1185" w:type="dxa"/>
+            <w:tcW w:w="1186" w:type="dxa"/>
             <w:tcBorders>
               <w:top w:val="single" w:sz="2" w:space="0" w:color="000001"/>
               <w:left w:val="single" w:sz="2" w:space="0" w:color="000001"/>
@@ -4913,7 +4895,7 @@
         </w:tc>
         <w:tc>
           <w:tcPr>
-            <w:tcW w:w="840" w:type="dxa"/>
+            <w:tcW w:w="839" w:type="dxa"/>
             <w:tcBorders>
               <w:top w:val="single" w:sz="2" w:space="0" w:color="000001"/>
               <w:left w:val="single" w:sz="2" w:space="0" w:color="000001"/>
@@ -4967,7 +4949,7 @@
         </w:tc>
         <w:tc>
           <w:tcPr>
-            <w:tcW w:w="690" w:type="dxa"/>
+            <w:tcW w:w="691" w:type="dxa"/>
             <w:tcBorders>
               <w:top w:val="single" w:sz="2" w:space="0" w:color="000001"/>
               <w:left w:val="single" w:sz="2" w:space="0" w:color="000001"/>
@@ -4991,7 +4973,7 @@
         </w:tc>
         <w:tc>
           <w:tcPr>
-            <w:tcW w:w="554" w:type="dxa"/>
+            <w:tcW w:w="553" w:type="dxa"/>
             <w:tcBorders>
               <w:top w:val="single" w:sz="2" w:space="0" w:color="000001"/>
               <w:left w:val="single" w:sz="2" w:space="0" w:color="000001"/>
@@ -5039,7 +5021,7 @@
         </w:tc>
         <w:tc>
           <w:tcPr>
-            <w:tcW w:w="1185" w:type="dxa"/>
+            <w:tcW w:w="1186" w:type="dxa"/>
             <w:tcBorders>
               <w:top w:val="single" w:sz="2" w:space="0" w:color="000001"/>
               <w:left w:val="single" w:sz="2" w:space="0" w:color="000001"/>
@@ -5098,7 +5080,7 @@
         </w:tc>
         <w:tc>
           <w:tcPr>
-            <w:tcW w:w="840" w:type="dxa"/>
+            <w:tcW w:w="839" w:type="dxa"/>
             <w:tcBorders>
               <w:top w:val="single" w:sz="2" w:space="0" w:color="000001"/>
               <w:left w:val="single" w:sz="2" w:space="0" w:color="000001"/>
@@ -5152,30 +5134,30 @@
         </w:tc>
         <w:tc>
           <w:tcPr>
-            <w:tcW w:w="690" w:type="dxa"/>
-            <w:tcBorders>
-              <w:top w:val="single" w:sz="2" w:space="0" w:color="000001"/>
-              <w:left w:val="single" w:sz="2" w:space="0" w:color="000001"/>
-              <w:bottom w:val="single" w:sz="2" w:space="0" w:color="000001"/>
-              <w:insideH w:val="single" w:sz="2" w:space="0" w:color="000001"/>
-            </w:tcBorders>
-            <w:shd w:fill="FFFFFF" w:val="clear"/>
-          </w:tcPr>
-          <w:p>
-            <w:pPr>
-              <w:pStyle w:val="Contedodatabela"/>
-              <w:spacing w:lineRule="auto" w:line="360"/>
-              <w:jc w:val="both"/>
-              <w:rPr/>
-            </w:pPr>
-            <w:r>
-              <w:rPr/>
-            </w:r>
-          </w:p>
-        </w:tc>
-        <w:tc>
-          <w:tcPr>
-            <w:tcW w:w="554" w:type="dxa"/>
+            <w:tcW w:w="691" w:type="dxa"/>
+            <w:tcBorders>
+              <w:top w:val="single" w:sz="2" w:space="0" w:color="000001"/>
+              <w:left w:val="single" w:sz="2" w:space="0" w:color="000001"/>
+              <w:bottom w:val="single" w:sz="2" w:space="0" w:color="000001"/>
+              <w:insideH w:val="single" w:sz="2" w:space="0" w:color="000001"/>
+            </w:tcBorders>
+            <w:shd w:fill="FFFFFF" w:val="clear"/>
+          </w:tcPr>
+          <w:p>
+            <w:pPr>
+              <w:pStyle w:val="Contedodatabela"/>
+              <w:spacing w:lineRule="auto" w:line="360"/>
+              <w:jc w:val="both"/>
+              <w:rPr/>
+            </w:pPr>
+            <w:r>
+              <w:rPr/>
+            </w:r>
+          </w:p>
+        </w:tc>
+        <w:tc>
+          <w:tcPr>
+            <w:tcW w:w="553" w:type="dxa"/>
             <w:tcBorders>
               <w:top w:val="single" w:sz="2" w:space="0" w:color="000001"/>
               <w:left w:val="single" w:sz="2" w:space="0" w:color="000001"/>
@@ -5222,7 +5204,7 @@
         </w:tc>
         <w:tc>
           <w:tcPr>
-            <w:tcW w:w="1185" w:type="dxa"/>
+            <w:tcW w:w="1186" w:type="dxa"/>
             <w:tcBorders>
               <w:top w:val="single" w:sz="2" w:space="0" w:color="000001"/>
               <w:left w:val="single" w:sz="2" w:space="0" w:color="000001"/>
@@ -5293,7 +5275,7 @@
         </w:tc>
         <w:tc>
           <w:tcPr>
-            <w:tcW w:w="840" w:type="dxa"/>
+            <w:tcW w:w="839" w:type="dxa"/>
             <w:tcBorders>
               <w:top w:val="single" w:sz="2" w:space="0" w:color="000001"/>
               <w:left w:val="single" w:sz="2" w:space="0" w:color="000001"/>
@@ -5347,30 +5329,30 @@
         </w:tc>
         <w:tc>
           <w:tcPr>
-            <w:tcW w:w="690" w:type="dxa"/>
-            <w:tcBorders>
-              <w:top w:val="single" w:sz="2" w:space="0" w:color="000001"/>
-              <w:left w:val="single" w:sz="2" w:space="0" w:color="000001"/>
-              <w:bottom w:val="single" w:sz="2" w:space="0" w:color="000001"/>
-              <w:insideH w:val="single" w:sz="2" w:space="0" w:color="000001"/>
-            </w:tcBorders>
-            <w:shd w:fill="FFFFFF" w:val="clear"/>
-          </w:tcPr>
-          <w:p>
-            <w:pPr>
-              <w:pStyle w:val="Contedodatabela"/>
-              <w:spacing w:lineRule="auto" w:line="360"/>
-              <w:jc w:val="both"/>
-              <w:rPr/>
-            </w:pPr>
-            <w:r>
-              <w:rPr/>
-            </w:r>
-          </w:p>
-        </w:tc>
-        <w:tc>
-          <w:tcPr>
-            <w:tcW w:w="554" w:type="dxa"/>
+            <w:tcW w:w="691" w:type="dxa"/>
+            <w:tcBorders>
+              <w:top w:val="single" w:sz="2" w:space="0" w:color="000001"/>
+              <w:left w:val="single" w:sz="2" w:space="0" w:color="000001"/>
+              <w:bottom w:val="single" w:sz="2" w:space="0" w:color="000001"/>
+              <w:insideH w:val="single" w:sz="2" w:space="0" w:color="000001"/>
+            </w:tcBorders>
+            <w:shd w:fill="FFFFFF" w:val="clear"/>
+          </w:tcPr>
+          <w:p>
+            <w:pPr>
+              <w:pStyle w:val="Contedodatabela"/>
+              <w:spacing w:lineRule="auto" w:line="360"/>
+              <w:jc w:val="both"/>
+              <w:rPr/>
+            </w:pPr>
+            <w:r>
+              <w:rPr/>
+            </w:r>
+          </w:p>
+        </w:tc>
+        <w:tc>
+          <w:tcPr>
+            <w:tcW w:w="553" w:type="dxa"/>
             <w:tcBorders>
               <w:top w:val="single" w:sz="2" w:space="0" w:color="000001"/>
               <w:left w:val="single" w:sz="2" w:space="0" w:color="000001"/>
@@ -5417,7 +5399,7 @@
         </w:tc>
         <w:tc>
           <w:tcPr>
-            <w:tcW w:w="1185" w:type="dxa"/>
+            <w:tcW w:w="1186" w:type="dxa"/>
             <w:tcBorders>
               <w:top w:val="single" w:sz="2" w:space="0" w:color="000001"/>
               <w:left w:val="single" w:sz="2" w:space="0" w:color="000001"/>
@@ -5463,7 +5445,7 @@
         </w:tc>
         <w:tc>
           <w:tcPr>
-            <w:tcW w:w="840" w:type="dxa"/>
+            <w:tcW w:w="839" w:type="dxa"/>
             <w:tcBorders>
               <w:top w:val="single" w:sz="2" w:space="0" w:color="000001"/>
               <w:left w:val="single" w:sz="2" w:space="0" w:color="000001"/>
@@ -5516,30 +5498,30 @@
         </w:tc>
         <w:tc>
           <w:tcPr>
-            <w:tcW w:w="690" w:type="dxa"/>
-            <w:tcBorders>
-              <w:top w:val="single" w:sz="2" w:space="0" w:color="000001"/>
-              <w:left w:val="single" w:sz="2" w:space="0" w:color="000001"/>
-              <w:bottom w:val="single" w:sz="2" w:space="0" w:color="000001"/>
-              <w:insideH w:val="single" w:sz="2" w:space="0" w:color="000001"/>
-            </w:tcBorders>
-            <w:shd w:fill="FFFFFF" w:val="clear"/>
-          </w:tcPr>
-          <w:p>
-            <w:pPr>
-              <w:pStyle w:val="Contedodatabela"/>
-              <w:spacing w:lineRule="auto" w:line="360"/>
-              <w:jc w:val="both"/>
-              <w:rPr/>
-            </w:pPr>
-            <w:r>
-              <w:rPr/>
-            </w:r>
-          </w:p>
-        </w:tc>
-        <w:tc>
-          <w:tcPr>
-            <w:tcW w:w="554" w:type="dxa"/>
+            <w:tcW w:w="691" w:type="dxa"/>
+            <w:tcBorders>
+              <w:top w:val="single" w:sz="2" w:space="0" w:color="000001"/>
+              <w:left w:val="single" w:sz="2" w:space="0" w:color="000001"/>
+              <w:bottom w:val="single" w:sz="2" w:space="0" w:color="000001"/>
+              <w:insideH w:val="single" w:sz="2" w:space="0" w:color="000001"/>
+            </w:tcBorders>
+            <w:shd w:fill="FFFFFF" w:val="clear"/>
+          </w:tcPr>
+          <w:p>
+            <w:pPr>
+              <w:pStyle w:val="Contedodatabela"/>
+              <w:spacing w:lineRule="auto" w:line="360"/>
+              <w:jc w:val="both"/>
+              <w:rPr/>
+            </w:pPr>
+            <w:r>
+              <w:rPr/>
+            </w:r>
+          </w:p>
+        </w:tc>
+        <w:tc>
+          <w:tcPr>
+            <w:tcW w:w="553" w:type="dxa"/>
             <w:tcBorders>
               <w:top w:val="single" w:sz="2" w:space="0" w:color="000001"/>
               <w:left w:val="single" w:sz="2" w:space="0" w:color="000001"/>
@@ -5586,7 +5568,7 @@
         </w:tc>
         <w:tc>
           <w:tcPr>
-            <w:tcW w:w="1185" w:type="dxa"/>
+            <w:tcW w:w="1186" w:type="dxa"/>
             <w:tcBorders>
               <w:top w:val="single" w:sz="2" w:space="0" w:color="000001"/>
               <w:left w:val="single" w:sz="2" w:space="0" w:color="000001"/>
@@ -5634,7 +5616,7 @@
         </w:tc>
         <w:tc>
           <w:tcPr>
-            <w:tcW w:w="840" w:type="dxa"/>
+            <w:tcW w:w="839" w:type="dxa"/>
             <w:tcBorders>
               <w:top w:val="single" w:sz="2" w:space="0" w:color="000001"/>
               <w:left w:val="single" w:sz="2" w:space="0" w:color="000001"/>
@@ -5688,30 +5670,30 @@
         </w:tc>
         <w:tc>
           <w:tcPr>
-            <w:tcW w:w="690" w:type="dxa"/>
-            <w:tcBorders>
-              <w:top w:val="single" w:sz="2" w:space="0" w:color="000001"/>
-              <w:left w:val="single" w:sz="2" w:space="0" w:color="000001"/>
-              <w:bottom w:val="single" w:sz="2" w:space="0" w:color="000001"/>
-              <w:insideH w:val="single" w:sz="2" w:space="0" w:color="000001"/>
-            </w:tcBorders>
-            <w:shd w:fill="FFFFFF" w:val="clear"/>
-          </w:tcPr>
-          <w:p>
-            <w:pPr>
-              <w:pStyle w:val="Contedodatabela"/>
-              <w:spacing w:lineRule="auto" w:line="360"/>
-              <w:jc w:val="both"/>
-              <w:rPr/>
-            </w:pPr>
-            <w:r>
-              <w:rPr/>
-            </w:r>
-          </w:p>
-        </w:tc>
-        <w:tc>
-          <w:tcPr>
-            <w:tcW w:w="554" w:type="dxa"/>
+            <w:tcW w:w="691" w:type="dxa"/>
+            <w:tcBorders>
+              <w:top w:val="single" w:sz="2" w:space="0" w:color="000001"/>
+              <w:left w:val="single" w:sz="2" w:space="0" w:color="000001"/>
+              <w:bottom w:val="single" w:sz="2" w:space="0" w:color="000001"/>
+              <w:insideH w:val="single" w:sz="2" w:space="0" w:color="000001"/>
+            </w:tcBorders>
+            <w:shd w:fill="FFFFFF" w:val="clear"/>
+          </w:tcPr>
+          <w:p>
+            <w:pPr>
+              <w:pStyle w:val="Contedodatabela"/>
+              <w:spacing w:lineRule="auto" w:line="360"/>
+              <w:jc w:val="both"/>
+              <w:rPr/>
+            </w:pPr>
+            <w:r>
+              <w:rPr/>
+            </w:r>
+          </w:p>
+        </w:tc>
+        <w:tc>
+          <w:tcPr>
+            <w:tcW w:w="553" w:type="dxa"/>
             <w:tcBorders>
               <w:top w:val="single" w:sz="2" w:space="0" w:color="000001"/>
               <w:left w:val="single" w:sz="2" w:space="0" w:color="000001"/>
@@ -5758,7 +5740,7 @@
         </w:tc>
         <w:tc>
           <w:tcPr>
-            <w:tcW w:w="1185" w:type="dxa"/>
+            <w:tcW w:w="1186" w:type="dxa"/>
             <w:tcBorders>
               <w:top w:val="single" w:sz="2" w:space="0" w:color="000001"/>
               <w:left w:val="single" w:sz="2" w:space="0" w:color="000001"/>
@@ -5829,7 +5811,7 @@
         </w:tc>
         <w:tc>
           <w:tcPr>
-            <w:tcW w:w="840" w:type="dxa"/>
+            <w:tcW w:w="839" w:type="dxa"/>
             <w:tcBorders>
               <w:top w:val="single" w:sz="2" w:space="0" w:color="000001"/>
               <w:left w:val="single" w:sz="2" w:space="0" w:color="000001"/>
@@ -5883,30 +5865,30 @@
         </w:tc>
         <w:tc>
           <w:tcPr>
-            <w:tcW w:w="690" w:type="dxa"/>
-            <w:tcBorders>
-              <w:top w:val="single" w:sz="2" w:space="0" w:color="000001"/>
-              <w:left w:val="single" w:sz="2" w:space="0" w:color="000001"/>
-              <w:bottom w:val="single" w:sz="2" w:space="0" w:color="000001"/>
-              <w:insideH w:val="single" w:sz="2" w:space="0" w:color="000001"/>
-            </w:tcBorders>
-            <w:shd w:fill="FFFFFF" w:val="clear"/>
-          </w:tcPr>
-          <w:p>
-            <w:pPr>
-              <w:pStyle w:val="Contedodatabela"/>
-              <w:spacing w:lineRule="auto" w:line="360"/>
-              <w:jc w:val="both"/>
-              <w:rPr/>
-            </w:pPr>
-            <w:r>
-              <w:rPr/>
-            </w:r>
-          </w:p>
-        </w:tc>
-        <w:tc>
-          <w:tcPr>
-            <w:tcW w:w="554" w:type="dxa"/>
+            <w:tcW w:w="691" w:type="dxa"/>
+            <w:tcBorders>
+              <w:top w:val="single" w:sz="2" w:space="0" w:color="000001"/>
+              <w:left w:val="single" w:sz="2" w:space="0" w:color="000001"/>
+              <w:bottom w:val="single" w:sz="2" w:space="0" w:color="000001"/>
+              <w:insideH w:val="single" w:sz="2" w:space="0" w:color="000001"/>
+            </w:tcBorders>
+            <w:shd w:fill="FFFFFF" w:val="clear"/>
+          </w:tcPr>
+          <w:p>
+            <w:pPr>
+              <w:pStyle w:val="Contedodatabela"/>
+              <w:spacing w:lineRule="auto" w:line="360"/>
+              <w:jc w:val="both"/>
+              <w:rPr/>
+            </w:pPr>
+            <w:r>
+              <w:rPr/>
+            </w:r>
+          </w:p>
+        </w:tc>
+        <w:tc>
+          <w:tcPr>
+            <w:tcW w:w="553" w:type="dxa"/>
             <w:tcBorders>
               <w:top w:val="single" w:sz="2" w:space="0" w:color="000001"/>
               <w:left w:val="single" w:sz="2" w:space="0" w:color="000001"/>
@@ -5953,7 +5935,7 @@
         </w:tc>
         <w:tc>
           <w:tcPr>
-            <w:tcW w:w="1185" w:type="dxa"/>
+            <w:tcW w:w="1186" w:type="dxa"/>
             <w:tcBorders>
               <w:top w:val="single" w:sz="2" w:space="0" w:color="000001"/>
               <w:left w:val="single" w:sz="2" w:space="0" w:color="000001"/>
@@ -6001,7 +5983,7 @@
         </w:tc>
         <w:tc>
           <w:tcPr>
-            <w:tcW w:w="840" w:type="dxa"/>
+            <w:tcW w:w="839" w:type="dxa"/>
             <w:tcBorders>
               <w:top w:val="single" w:sz="2" w:space="0" w:color="000001"/>
               <w:left w:val="single" w:sz="2" w:space="0" w:color="000001"/>
@@ -6055,30 +6037,30 @@
         </w:tc>
         <w:tc>
           <w:tcPr>
-            <w:tcW w:w="690" w:type="dxa"/>
-            <w:tcBorders>
-              <w:top w:val="single" w:sz="2" w:space="0" w:color="000001"/>
-              <w:left w:val="single" w:sz="2" w:space="0" w:color="000001"/>
-              <w:bottom w:val="single" w:sz="2" w:space="0" w:color="000001"/>
-              <w:insideH w:val="single" w:sz="2" w:space="0" w:color="000001"/>
-            </w:tcBorders>
-            <w:shd w:fill="FFFFFF" w:val="clear"/>
-          </w:tcPr>
-          <w:p>
-            <w:pPr>
-              <w:pStyle w:val="Contedodatabela"/>
-              <w:spacing w:lineRule="auto" w:line="360"/>
-              <w:jc w:val="both"/>
-              <w:rPr/>
-            </w:pPr>
-            <w:r>
-              <w:rPr/>
-            </w:r>
-          </w:p>
-        </w:tc>
-        <w:tc>
-          <w:tcPr>
-            <w:tcW w:w="554" w:type="dxa"/>
+            <w:tcW w:w="691" w:type="dxa"/>
+            <w:tcBorders>
+              <w:top w:val="single" w:sz="2" w:space="0" w:color="000001"/>
+              <w:left w:val="single" w:sz="2" w:space="0" w:color="000001"/>
+              <w:bottom w:val="single" w:sz="2" w:space="0" w:color="000001"/>
+              <w:insideH w:val="single" w:sz="2" w:space="0" w:color="000001"/>
+            </w:tcBorders>
+            <w:shd w:fill="FFFFFF" w:val="clear"/>
+          </w:tcPr>
+          <w:p>
+            <w:pPr>
+              <w:pStyle w:val="Contedodatabela"/>
+              <w:spacing w:lineRule="auto" w:line="360"/>
+              <w:jc w:val="both"/>
+              <w:rPr/>
+            </w:pPr>
+            <w:r>
+              <w:rPr/>
+            </w:r>
+          </w:p>
+        </w:tc>
+        <w:tc>
+          <w:tcPr>
+            <w:tcW w:w="553" w:type="dxa"/>
             <w:tcBorders>
               <w:top w:val="single" w:sz="2" w:space="0" w:color="000001"/>
               <w:left w:val="single" w:sz="2" w:space="0" w:color="000001"/>
@@ -6125,7 +6107,7 @@
         </w:tc>
         <w:tc>
           <w:tcPr>
-            <w:tcW w:w="1185" w:type="dxa"/>
+            <w:tcW w:w="1186" w:type="dxa"/>
             <w:tcBorders>
               <w:top w:val="single" w:sz="2" w:space="0" w:color="000001"/>
               <w:left w:val="single" w:sz="2" w:space="0" w:color="000001"/>
@@ -6167,12 +6149,13 @@
             </w:pPr>
             <w:r>
               <w:rPr/>
-            </w:r>
-          </w:p>
-        </w:tc>
-        <w:tc>
-          <w:tcPr>
-            <w:tcW w:w="840" w:type="dxa"/>
+              <w:t>Espaço em branco</w:t>
+            </w:r>
+          </w:p>
+        </w:tc>
+        <w:tc>
+          <w:tcPr>
+            <w:tcW w:w="839" w:type="dxa"/>
             <w:tcBorders>
               <w:top w:val="single" w:sz="2" w:space="0" w:color="000001"/>
               <w:left w:val="single" w:sz="2" w:space="0" w:color="000001"/>
@@ -6203,6 +6186,7 @@
           <w:tcPr>
             <w:tcW w:w="1755" w:type="dxa"/>
             <w:tcBorders>
+              <w:top w:val="single" w:sz="2" w:space="0" w:color="000001"/>
               <w:left w:val="single" w:sz="2" w:space="0" w:color="000001"/>
               <w:bottom w:val="single" w:sz="2" w:space="0" w:color="000001"/>
               <w:insideH w:val="single" w:sz="2" w:space="0" w:color="000001"/>
@@ -6224,30 +6208,32 @@
         </w:tc>
         <w:tc>
           <w:tcPr>
-            <w:tcW w:w="690" w:type="dxa"/>
-            <w:tcBorders>
-              <w:left w:val="single" w:sz="2" w:space="0" w:color="000001"/>
-              <w:bottom w:val="single" w:sz="2" w:space="0" w:color="000001"/>
-              <w:insideH w:val="single" w:sz="2" w:space="0" w:color="000001"/>
-            </w:tcBorders>
-            <w:shd w:fill="FFFFFF" w:val="clear"/>
-          </w:tcPr>
-          <w:p>
-            <w:pPr>
-              <w:pStyle w:val="Contedodatabela"/>
-              <w:spacing w:lineRule="auto" w:line="360"/>
-              <w:jc w:val="both"/>
-              <w:rPr/>
-            </w:pPr>
-            <w:r>
-              <w:rPr/>
-            </w:r>
-          </w:p>
-        </w:tc>
-        <w:tc>
-          <w:tcPr>
-            <w:tcW w:w="554" w:type="dxa"/>
-            <w:tcBorders>
+            <w:tcW w:w="691" w:type="dxa"/>
+            <w:tcBorders>
+              <w:top w:val="single" w:sz="2" w:space="0" w:color="000001"/>
+              <w:left w:val="single" w:sz="2" w:space="0" w:color="000001"/>
+              <w:bottom w:val="single" w:sz="2" w:space="0" w:color="000001"/>
+              <w:insideH w:val="single" w:sz="2" w:space="0" w:color="000001"/>
+            </w:tcBorders>
+            <w:shd w:fill="FFFFFF" w:val="clear"/>
+          </w:tcPr>
+          <w:p>
+            <w:pPr>
+              <w:pStyle w:val="Contedodatabela"/>
+              <w:spacing w:lineRule="auto" w:line="360"/>
+              <w:jc w:val="both"/>
+              <w:rPr/>
+            </w:pPr>
+            <w:r>
+              <w:rPr/>
+            </w:r>
+          </w:p>
+        </w:tc>
+        <w:tc>
+          <w:tcPr>
+            <w:tcW w:w="553" w:type="dxa"/>
+            <w:tcBorders>
+              <w:top w:val="single" w:sz="2" w:space="0" w:color="000001"/>
               <w:left w:val="single" w:sz="2" w:space="0" w:color="000001"/>
               <w:bottom w:val="single" w:sz="2" w:space="0" w:color="000001"/>
               <w:insideH w:val="single" w:sz="2" w:space="0" w:color="000001"/>
@@ -6270,43 +6256,47 @@
           <w:tcPr>
             <w:tcW w:w="630" w:type="dxa"/>
             <w:tcBorders>
-              <w:left w:val="single" w:sz="2" w:space="0" w:color="000001"/>
-              <w:bottom w:val="single" w:sz="2" w:space="0" w:color="000001"/>
-              <w:insideH w:val="single" w:sz="2" w:space="0" w:color="000001"/>
-            </w:tcBorders>
-            <w:shd w:fill="FFFFFF" w:val="clear"/>
-          </w:tcPr>
-          <w:p>
-            <w:pPr>
-              <w:pStyle w:val="Contedodatabela"/>
-              <w:spacing w:lineRule="auto" w:line="360"/>
-              <w:jc w:val="both"/>
-              <w:rPr/>
-            </w:pPr>
-            <w:r>
-              <w:rPr/>
-            </w:r>
-          </w:p>
-        </w:tc>
-        <w:tc>
-          <w:tcPr>
-            <w:tcW w:w="1185" w:type="dxa"/>
-            <w:tcBorders>
-              <w:left w:val="single" w:sz="2" w:space="0" w:color="000001"/>
-              <w:bottom w:val="single" w:sz="2" w:space="0" w:color="000001"/>
-              <w:insideH w:val="single" w:sz="2" w:space="0" w:color="000001"/>
-            </w:tcBorders>
-            <w:shd w:fill="FFFFFF" w:val="clear"/>
-          </w:tcPr>
-          <w:p>
-            <w:pPr>
-              <w:pStyle w:val="Contedodatabela"/>
-              <w:spacing w:lineRule="auto" w:line="360"/>
-              <w:jc w:val="both"/>
-              <w:rPr/>
-            </w:pPr>
-            <w:r>
-              <w:rPr/>
+              <w:top w:val="single" w:sz="2" w:space="0" w:color="000001"/>
+              <w:left w:val="single" w:sz="2" w:space="0" w:color="000001"/>
+              <w:bottom w:val="single" w:sz="2" w:space="0" w:color="000001"/>
+              <w:insideH w:val="single" w:sz="2" w:space="0" w:color="000001"/>
+            </w:tcBorders>
+            <w:shd w:fill="FFFFFF" w:val="clear"/>
+          </w:tcPr>
+          <w:p>
+            <w:pPr>
+              <w:pStyle w:val="Contedodatabela"/>
+              <w:spacing w:lineRule="auto" w:line="360"/>
+              <w:jc w:val="both"/>
+              <w:rPr/>
+            </w:pPr>
+            <w:r>
+              <w:rPr/>
+              <w:t>1</w:t>
+            </w:r>
+          </w:p>
+        </w:tc>
+        <w:tc>
+          <w:tcPr>
+            <w:tcW w:w="1186" w:type="dxa"/>
+            <w:tcBorders>
+              <w:top w:val="single" w:sz="2" w:space="0" w:color="000001"/>
+              <w:left w:val="single" w:sz="2" w:space="0" w:color="000001"/>
+              <w:bottom w:val="single" w:sz="2" w:space="0" w:color="000001"/>
+              <w:insideH w:val="single" w:sz="2" w:space="0" w:color="000001"/>
+            </w:tcBorders>
+            <w:shd w:fill="FFFFFF" w:val="clear"/>
+          </w:tcPr>
+          <w:p>
+            <w:pPr>
+              <w:pStyle w:val="Contedodatabela"/>
+              <w:spacing w:lineRule="auto" w:line="360"/>
+              <w:jc w:val="both"/>
+              <w:rPr/>
+            </w:pPr>
+            <w:r>
+              <w:rPr/>
+              <w:t>Texto</w:t>
             </w:r>
           </w:p>
         </w:tc>
@@ -6314,6 +6304,7 @@
           <w:tcPr>
             <w:tcW w:w="3975" w:type="dxa"/>
             <w:tcBorders>
+              <w:top w:val="single" w:sz="2" w:space="0" w:color="000001"/>
               <w:left w:val="single" w:sz="2" w:space="0" w:color="000001"/>
               <w:bottom w:val="single" w:sz="2" w:space="0" w:color="000001"/>
               <w:insideH w:val="single" w:sz="2" w:space="0" w:color="000001"/>
@@ -6352,22 +6343,15 @@
             </w:pPr>
             <w:r>
               <w:rPr/>
-              <w:t xml:space="preserve">Indica o início da </w:t>
-            </w:r>
-            <w:r>
-              <w:rPr/>
-              <w:t>terceira</w:t>
-            </w:r>
-            <w:r>
-              <w:rPr/>
-              <w:t xml:space="preserve"> linha de embossing (PAN)</w:t>
-            </w:r>
-          </w:p>
-        </w:tc>
-        <w:tc>
-          <w:tcPr>
-            <w:tcW w:w="840" w:type="dxa"/>
-            <w:tcBorders>
+              <w:t>Indica o início da terceira linha de embossing (PAN)</w:t>
+            </w:r>
+          </w:p>
+        </w:tc>
+        <w:tc>
+          <w:tcPr>
+            <w:tcW w:w="839" w:type="dxa"/>
+            <w:tcBorders>
+              <w:top w:val="single" w:sz="2" w:space="0" w:color="000001"/>
               <w:left w:val="single" w:sz="2" w:space="0" w:color="000001"/>
               <w:bottom w:val="single" w:sz="2" w:space="0" w:color="000001"/>
               <w:right w:val="single" w:sz="2" w:space="0" w:color="000001"/>
@@ -6397,6 +6381,7 @@
           <w:tcPr>
             <w:tcW w:w="1755" w:type="dxa"/>
             <w:tcBorders>
+              <w:top w:val="single" w:sz="2" w:space="0" w:color="000001"/>
               <w:left w:val="single" w:sz="2" w:space="0" w:color="000001"/>
               <w:bottom w:val="single" w:sz="2" w:space="0" w:color="000001"/>
               <w:insideH w:val="single" w:sz="2" w:space="0" w:color="000001"/>
@@ -6418,30 +6403,32 @@
         </w:tc>
         <w:tc>
           <w:tcPr>
-            <w:tcW w:w="690" w:type="dxa"/>
-            <w:tcBorders>
-              <w:left w:val="single" w:sz="2" w:space="0" w:color="000001"/>
-              <w:bottom w:val="single" w:sz="2" w:space="0" w:color="000001"/>
-              <w:insideH w:val="single" w:sz="2" w:space="0" w:color="000001"/>
-            </w:tcBorders>
-            <w:shd w:fill="FFFFFF" w:val="clear"/>
-          </w:tcPr>
-          <w:p>
-            <w:pPr>
-              <w:pStyle w:val="Contedodatabela"/>
-              <w:spacing w:lineRule="auto" w:line="360"/>
-              <w:jc w:val="both"/>
-              <w:rPr/>
-            </w:pPr>
-            <w:r>
-              <w:rPr/>
-            </w:r>
-          </w:p>
-        </w:tc>
-        <w:tc>
-          <w:tcPr>
-            <w:tcW w:w="554" w:type="dxa"/>
-            <w:tcBorders>
+            <w:tcW w:w="691" w:type="dxa"/>
+            <w:tcBorders>
+              <w:top w:val="single" w:sz="2" w:space="0" w:color="000001"/>
+              <w:left w:val="single" w:sz="2" w:space="0" w:color="000001"/>
+              <w:bottom w:val="single" w:sz="2" w:space="0" w:color="000001"/>
+              <w:insideH w:val="single" w:sz="2" w:space="0" w:color="000001"/>
+            </w:tcBorders>
+            <w:shd w:fill="FFFFFF" w:val="clear"/>
+          </w:tcPr>
+          <w:p>
+            <w:pPr>
+              <w:pStyle w:val="Contedodatabela"/>
+              <w:spacing w:lineRule="auto" w:line="360"/>
+              <w:jc w:val="both"/>
+              <w:rPr/>
+            </w:pPr>
+            <w:r>
+              <w:rPr/>
+            </w:r>
+          </w:p>
+        </w:tc>
+        <w:tc>
+          <w:tcPr>
+            <w:tcW w:w="553" w:type="dxa"/>
+            <w:tcBorders>
+              <w:top w:val="single" w:sz="2" w:space="0" w:color="000001"/>
               <w:left w:val="single" w:sz="2" w:space="0" w:color="000001"/>
               <w:bottom w:val="single" w:sz="2" w:space="0" w:color="000001"/>
               <w:insideH w:val="single" w:sz="2" w:space="0" w:color="000001"/>
@@ -6464,6 +6451,7 @@
           <w:tcPr>
             <w:tcW w:w="630" w:type="dxa"/>
             <w:tcBorders>
+              <w:top w:val="single" w:sz="2" w:space="0" w:color="000001"/>
               <w:left w:val="single" w:sz="2" w:space="0" w:color="000001"/>
               <w:bottom w:val="single" w:sz="2" w:space="0" w:color="000001"/>
               <w:insideH w:val="single" w:sz="2" w:space="0" w:color="000001"/>
@@ -6485,8 +6473,9 @@
         </w:tc>
         <w:tc>
           <w:tcPr>
-            <w:tcW w:w="1185" w:type="dxa"/>
-            <w:tcBorders>
+            <w:tcW w:w="1186" w:type="dxa"/>
+            <w:tcBorders>
+              <w:top w:val="single" w:sz="2" w:space="0" w:color="000001"/>
               <w:left w:val="single" w:sz="2" w:space="0" w:color="000001"/>
               <w:bottom w:val="single" w:sz="2" w:space="0" w:color="000001"/>
               <w:insideH w:val="single" w:sz="2" w:space="0" w:color="000001"/>
@@ -6510,6 +6499,7 @@
           <w:tcPr>
             <w:tcW w:w="3975" w:type="dxa"/>
             <w:tcBorders>
+              <w:top w:val="single" w:sz="2" w:space="0" w:color="000001"/>
               <w:left w:val="single" w:sz="2" w:space="0" w:color="000001"/>
               <w:bottom w:val="single" w:sz="2" w:space="0" w:color="000001"/>
               <w:insideH w:val="single" w:sz="2" w:space="0" w:color="000001"/>
@@ -6531,8 +6521,9 @@
         </w:tc>
         <w:tc>
           <w:tcPr>
-            <w:tcW w:w="840" w:type="dxa"/>
-            <w:tcBorders>
+            <w:tcW w:w="839" w:type="dxa"/>
+            <w:tcBorders>
+              <w:top w:val="single" w:sz="2" w:space="0" w:color="000001"/>
               <w:left w:val="single" w:sz="2" w:space="0" w:color="000001"/>
               <w:bottom w:val="single" w:sz="2" w:space="0" w:color="000001"/>
               <w:right w:val="single" w:sz="2" w:space="0" w:color="000001"/>
@@ -6562,6 +6553,7 @@
           <w:tcPr>
             <w:tcW w:w="1755" w:type="dxa"/>
             <w:tcBorders>
+              <w:top w:val="single" w:sz="2" w:space="0" w:color="000001"/>
               <w:left w:val="single" w:sz="2" w:space="0" w:color="000001"/>
               <w:bottom w:val="single" w:sz="2" w:space="0" w:color="000001"/>
               <w:insideH w:val="single" w:sz="2" w:space="0" w:color="000001"/>
@@ -6583,30 +6575,32 @@
         </w:tc>
         <w:tc>
           <w:tcPr>
-            <w:tcW w:w="690" w:type="dxa"/>
-            <w:tcBorders>
-              <w:left w:val="single" w:sz="2" w:space="0" w:color="000001"/>
-              <w:bottom w:val="single" w:sz="2" w:space="0" w:color="000001"/>
-              <w:insideH w:val="single" w:sz="2" w:space="0" w:color="000001"/>
-            </w:tcBorders>
-            <w:shd w:fill="FFFFFF" w:val="clear"/>
-          </w:tcPr>
-          <w:p>
-            <w:pPr>
-              <w:pStyle w:val="Contedodatabela"/>
-              <w:spacing w:lineRule="auto" w:line="360"/>
-              <w:jc w:val="both"/>
-              <w:rPr/>
-            </w:pPr>
-            <w:r>
-              <w:rPr/>
-            </w:r>
-          </w:p>
-        </w:tc>
-        <w:tc>
-          <w:tcPr>
-            <w:tcW w:w="554" w:type="dxa"/>
-            <w:tcBorders>
+            <w:tcW w:w="691" w:type="dxa"/>
+            <w:tcBorders>
+              <w:top w:val="single" w:sz="2" w:space="0" w:color="000001"/>
+              <w:left w:val="single" w:sz="2" w:space="0" w:color="000001"/>
+              <w:bottom w:val="single" w:sz="2" w:space="0" w:color="000001"/>
+              <w:insideH w:val="single" w:sz="2" w:space="0" w:color="000001"/>
+            </w:tcBorders>
+            <w:shd w:fill="FFFFFF" w:val="clear"/>
+          </w:tcPr>
+          <w:p>
+            <w:pPr>
+              <w:pStyle w:val="Contedodatabela"/>
+              <w:spacing w:lineRule="auto" w:line="360"/>
+              <w:jc w:val="both"/>
+              <w:rPr/>
+            </w:pPr>
+            <w:r>
+              <w:rPr/>
+            </w:r>
+          </w:p>
+        </w:tc>
+        <w:tc>
+          <w:tcPr>
+            <w:tcW w:w="553" w:type="dxa"/>
+            <w:tcBorders>
+              <w:top w:val="single" w:sz="2" w:space="0" w:color="000001"/>
               <w:left w:val="single" w:sz="2" w:space="0" w:color="000001"/>
               <w:bottom w:val="single" w:sz="2" w:space="0" w:color="000001"/>
               <w:insideH w:val="single" w:sz="2" w:space="0" w:color="000001"/>
@@ -6629,6 +6623,7 @@
           <w:tcPr>
             <w:tcW w:w="630" w:type="dxa"/>
             <w:tcBorders>
+              <w:top w:val="single" w:sz="2" w:space="0" w:color="000001"/>
               <w:left w:val="single" w:sz="2" w:space="0" w:color="000001"/>
               <w:bottom w:val="single" w:sz="2" w:space="0" w:color="000001"/>
               <w:insideH w:val="single" w:sz="2" w:space="0" w:color="000001"/>
@@ -6650,8 +6645,9 @@
         </w:tc>
         <w:tc>
           <w:tcPr>
-            <w:tcW w:w="1185" w:type="dxa"/>
-            <w:tcBorders>
+            <w:tcW w:w="1186" w:type="dxa"/>
+            <w:tcBorders>
+              <w:top w:val="single" w:sz="2" w:space="0" w:color="000001"/>
               <w:left w:val="single" w:sz="2" w:space="0" w:color="000001"/>
               <w:bottom w:val="single" w:sz="2" w:space="0" w:color="000001"/>
               <w:insideH w:val="single" w:sz="2" w:space="0" w:color="000001"/>
@@ -6675,28 +6671,31 @@
           <w:tcPr>
             <w:tcW w:w="3975" w:type="dxa"/>
             <w:tcBorders>
-              <w:left w:val="single" w:sz="2" w:space="0" w:color="000001"/>
-              <w:bottom w:val="single" w:sz="2" w:space="0" w:color="000001"/>
-              <w:insideH w:val="single" w:sz="2" w:space="0" w:color="000001"/>
-            </w:tcBorders>
-            <w:shd w:fill="FFFFFF" w:val="clear"/>
-          </w:tcPr>
-          <w:p>
-            <w:pPr>
-              <w:pStyle w:val="Contedodatabela"/>
-              <w:spacing w:lineRule="auto" w:line="360"/>
-              <w:jc w:val="both"/>
-              <w:rPr/>
-            </w:pPr>
-            <w:r>
-              <w:rPr/>
-            </w:r>
-          </w:p>
-        </w:tc>
-        <w:tc>
-          <w:tcPr>
-            <w:tcW w:w="840" w:type="dxa"/>
-            <w:tcBorders>
+              <w:top w:val="single" w:sz="2" w:space="0" w:color="000001"/>
+              <w:left w:val="single" w:sz="2" w:space="0" w:color="000001"/>
+              <w:bottom w:val="single" w:sz="2" w:space="0" w:color="000001"/>
+              <w:insideH w:val="single" w:sz="2" w:space="0" w:color="000001"/>
+            </w:tcBorders>
+            <w:shd w:fill="FFFFFF" w:val="clear"/>
+          </w:tcPr>
+          <w:p>
+            <w:pPr>
+              <w:pStyle w:val="Contedodatabela"/>
+              <w:spacing w:lineRule="auto" w:line="360"/>
+              <w:jc w:val="both"/>
+              <w:rPr/>
+            </w:pPr>
+            <w:r>
+              <w:rPr/>
+              <w:t>Espaço em branco</w:t>
+            </w:r>
+          </w:p>
+        </w:tc>
+        <w:tc>
+          <w:tcPr>
+            <w:tcW w:w="839" w:type="dxa"/>
+            <w:tcBorders>
+              <w:top w:val="single" w:sz="2" w:space="0" w:color="000001"/>
               <w:left w:val="single" w:sz="2" w:space="0" w:color="000001"/>
               <w:bottom w:val="single" w:sz="2" w:space="0" w:color="000001"/>
               <w:right w:val="single" w:sz="2" w:space="0" w:color="000001"/>
@@ -6725,6 +6724,7 @@
           <w:tcPr>
             <w:tcW w:w="1755" w:type="dxa"/>
             <w:tcBorders>
+              <w:top w:val="single" w:sz="2" w:space="0" w:color="000001"/>
               <w:left w:val="single" w:sz="2" w:space="0" w:color="000001"/>
               <w:bottom w:val="single" w:sz="2" w:space="0" w:color="000001"/>
               <w:insideH w:val="single" w:sz="2" w:space="0" w:color="000001"/>
@@ -6746,30 +6746,32 @@
         </w:tc>
         <w:tc>
           <w:tcPr>
-            <w:tcW w:w="690" w:type="dxa"/>
-            <w:tcBorders>
-              <w:left w:val="single" w:sz="2" w:space="0" w:color="000001"/>
-              <w:bottom w:val="single" w:sz="2" w:space="0" w:color="000001"/>
-              <w:insideH w:val="single" w:sz="2" w:space="0" w:color="000001"/>
-            </w:tcBorders>
-            <w:shd w:fill="FFFFFF" w:val="clear"/>
-          </w:tcPr>
-          <w:p>
-            <w:pPr>
-              <w:pStyle w:val="Contedodatabela"/>
-              <w:spacing w:lineRule="auto" w:line="360"/>
-              <w:jc w:val="both"/>
-              <w:rPr/>
-            </w:pPr>
-            <w:r>
-              <w:rPr/>
-            </w:r>
-          </w:p>
-        </w:tc>
-        <w:tc>
-          <w:tcPr>
-            <w:tcW w:w="554" w:type="dxa"/>
-            <w:tcBorders>
+            <w:tcW w:w="691" w:type="dxa"/>
+            <w:tcBorders>
+              <w:top w:val="single" w:sz="2" w:space="0" w:color="000001"/>
+              <w:left w:val="single" w:sz="2" w:space="0" w:color="000001"/>
+              <w:bottom w:val="single" w:sz="2" w:space="0" w:color="000001"/>
+              <w:insideH w:val="single" w:sz="2" w:space="0" w:color="000001"/>
+            </w:tcBorders>
+            <w:shd w:fill="FFFFFF" w:val="clear"/>
+          </w:tcPr>
+          <w:p>
+            <w:pPr>
+              <w:pStyle w:val="Contedodatabela"/>
+              <w:spacing w:lineRule="auto" w:line="360"/>
+              <w:jc w:val="both"/>
+              <w:rPr/>
+            </w:pPr>
+            <w:r>
+              <w:rPr/>
+            </w:r>
+          </w:p>
+        </w:tc>
+        <w:tc>
+          <w:tcPr>
+            <w:tcW w:w="553" w:type="dxa"/>
+            <w:tcBorders>
+              <w:top w:val="single" w:sz="2" w:space="0" w:color="000001"/>
               <w:left w:val="single" w:sz="2" w:space="0" w:color="000001"/>
               <w:bottom w:val="single" w:sz="2" w:space="0" w:color="000001"/>
               <w:insideH w:val="single" w:sz="2" w:space="0" w:color="000001"/>
@@ -6792,43 +6794,47 @@
           <w:tcPr>
             <w:tcW w:w="630" w:type="dxa"/>
             <w:tcBorders>
-              <w:left w:val="single" w:sz="2" w:space="0" w:color="000001"/>
-              <w:bottom w:val="single" w:sz="2" w:space="0" w:color="000001"/>
-              <w:insideH w:val="single" w:sz="2" w:space="0" w:color="000001"/>
-            </w:tcBorders>
-            <w:shd w:fill="FFFFFF" w:val="clear"/>
-          </w:tcPr>
-          <w:p>
-            <w:pPr>
-              <w:pStyle w:val="Contedodatabela"/>
-              <w:spacing w:lineRule="auto" w:line="360"/>
-              <w:jc w:val="both"/>
-              <w:rPr/>
-            </w:pPr>
-            <w:r>
-              <w:rPr/>
-            </w:r>
-          </w:p>
-        </w:tc>
-        <w:tc>
-          <w:tcPr>
-            <w:tcW w:w="1185" w:type="dxa"/>
-            <w:tcBorders>
-              <w:left w:val="single" w:sz="2" w:space="0" w:color="000001"/>
-              <w:bottom w:val="single" w:sz="2" w:space="0" w:color="000001"/>
-              <w:insideH w:val="single" w:sz="2" w:space="0" w:color="000001"/>
-            </w:tcBorders>
-            <w:shd w:fill="FFFFFF" w:val="clear"/>
-          </w:tcPr>
-          <w:p>
-            <w:pPr>
-              <w:pStyle w:val="Contedodatabela"/>
-              <w:spacing w:lineRule="auto" w:line="360"/>
-              <w:jc w:val="both"/>
-              <w:rPr/>
-            </w:pPr>
-            <w:r>
-              <w:rPr/>
+              <w:top w:val="single" w:sz="2" w:space="0" w:color="000001"/>
+              <w:left w:val="single" w:sz="2" w:space="0" w:color="000001"/>
+              <w:bottom w:val="single" w:sz="2" w:space="0" w:color="000001"/>
+              <w:insideH w:val="single" w:sz="2" w:space="0" w:color="000001"/>
+            </w:tcBorders>
+            <w:shd w:fill="FFFFFF" w:val="clear"/>
+          </w:tcPr>
+          <w:p>
+            <w:pPr>
+              <w:pStyle w:val="Contedodatabela"/>
+              <w:spacing w:lineRule="auto" w:line="360"/>
+              <w:jc w:val="both"/>
+              <w:rPr/>
+            </w:pPr>
+            <w:r>
+              <w:rPr/>
+              <w:t>10</w:t>
+            </w:r>
+          </w:p>
+        </w:tc>
+        <w:tc>
+          <w:tcPr>
+            <w:tcW w:w="1186" w:type="dxa"/>
+            <w:tcBorders>
+              <w:top w:val="single" w:sz="2" w:space="0" w:color="000001"/>
+              <w:left w:val="single" w:sz="2" w:space="0" w:color="000001"/>
+              <w:bottom w:val="single" w:sz="2" w:space="0" w:color="000001"/>
+              <w:insideH w:val="single" w:sz="2" w:space="0" w:color="000001"/>
+            </w:tcBorders>
+            <w:shd w:fill="FFFFFF" w:val="clear"/>
+          </w:tcPr>
+          <w:p>
+            <w:pPr>
+              <w:pStyle w:val="Contedodatabela"/>
+              <w:spacing w:lineRule="auto" w:line="360"/>
+              <w:jc w:val="both"/>
+              <w:rPr/>
+            </w:pPr>
+            <w:r>
+              <w:rPr/>
+              <w:t>Texto</w:t>
             </w:r>
           </w:p>
         </w:tc>
@@ -6836,6 +6842,7 @@
           <w:tcPr>
             <w:tcW w:w="3975" w:type="dxa"/>
             <w:tcBorders>
+              <w:top w:val="single" w:sz="2" w:space="0" w:color="000001"/>
               <w:left w:val="single" w:sz="2" w:space="0" w:color="000001"/>
               <w:bottom w:val="single" w:sz="2" w:space="0" w:color="000001"/>
               <w:insideH w:val="single" w:sz="2" w:space="0" w:color="000001"/>
@@ -6857,8 +6864,9 @@
         </w:tc>
         <w:tc>
           <w:tcPr>
-            <w:tcW w:w="840" w:type="dxa"/>
-            <w:tcBorders>
+            <w:tcW w:w="839" w:type="dxa"/>
+            <w:tcBorders>
+              <w:top w:val="single" w:sz="2" w:space="0" w:color="000001"/>
               <w:left w:val="single" w:sz="2" w:space="0" w:color="000001"/>
               <w:bottom w:val="single" w:sz="2" w:space="0" w:color="000001"/>
               <w:right w:val="single" w:sz="2" w:space="0" w:color="000001"/>
@@ -6888,6 +6896,7 @@
           <w:tcPr>
             <w:tcW w:w="1755" w:type="dxa"/>
             <w:tcBorders>
+              <w:top w:val="single" w:sz="2" w:space="0" w:color="000001"/>
               <w:left w:val="single" w:sz="2" w:space="0" w:color="000001"/>
               <w:bottom w:val="single" w:sz="2" w:space="0" w:color="000001"/>
               <w:insideH w:val="single" w:sz="2" w:space="0" w:color="000001"/>
@@ -6909,30 +6918,32 @@
         </w:tc>
         <w:tc>
           <w:tcPr>
-            <w:tcW w:w="690" w:type="dxa"/>
-            <w:tcBorders>
-              <w:left w:val="single" w:sz="2" w:space="0" w:color="000001"/>
-              <w:bottom w:val="single" w:sz="2" w:space="0" w:color="000001"/>
-              <w:insideH w:val="single" w:sz="2" w:space="0" w:color="000001"/>
-            </w:tcBorders>
-            <w:shd w:fill="FFFFFF" w:val="clear"/>
-          </w:tcPr>
-          <w:p>
-            <w:pPr>
-              <w:pStyle w:val="Contedodatabela"/>
-              <w:spacing w:lineRule="auto" w:line="360"/>
-              <w:jc w:val="both"/>
-              <w:rPr/>
-            </w:pPr>
-            <w:r>
-              <w:rPr/>
-            </w:r>
-          </w:p>
-        </w:tc>
-        <w:tc>
-          <w:tcPr>
-            <w:tcW w:w="554" w:type="dxa"/>
-            <w:tcBorders>
+            <w:tcW w:w="691" w:type="dxa"/>
+            <w:tcBorders>
+              <w:top w:val="single" w:sz="2" w:space="0" w:color="000001"/>
+              <w:left w:val="single" w:sz="2" w:space="0" w:color="000001"/>
+              <w:bottom w:val="single" w:sz="2" w:space="0" w:color="000001"/>
+              <w:insideH w:val="single" w:sz="2" w:space="0" w:color="000001"/>
+            </w:tcBorders>
+            <w:shd w:fill="FFFFFF" w:val="clear"/>
+          </w:tcPr>
+          <w:p>
+            <w:pPr>
+              <w:pStyle w:val="Contedodatabela"/>
+              <w:spacing w:lineRule="auto" w:line="360"/>
+              <w:jc w:val="both"/>
+              <w:rPr/>
+            </w:pPr>
+            <w:r>
+              <w:rPr/>
+            </w:r>
+          </w:p>
+        </w:tc>
+        <w:tc>
+          <w:tcPr>
+            <w:tcW w:w="553" w:type="dxa"/>
+            <w:tcBorders>
+              <w:top w:val="single" w:sz="2" w:space="0" w:color="000001"/>
               <w:left w:val="single" w:sz="2" w:space="0" w:color="000001"/>
               <w:bottom w:val="single" w:sz="2" w:space="0" w:color="000001"/>
               <w:insideH w:val="single" w:sz="2" w:space="0" w:color="000001"/>
@@ -6955,6 +6966,7 @@
           <w:tcPr>
             <w:tcW w:w="630" w:type="dxa"/>
             <w:tcBorders>
+              <w:top w:val="single" w:sz="2" w:space="0" w:color="000001"/>
               <w:left w:val="single" w:sz="2" w:space="0" w:color="000001"/>
               <w:bottom w:val="single" w:sz="2" w:space="0" w:color="000001"/>
               <w:insideH w:val="single" w:sz="2" w:space="0" w:color="000001"/>
@@ -6976,23 +6988,25 @@
         </w:tc>
         <w:tc>
           <w:tcPr>
-            <w:tcW w:w="1185" w:type="dxa"/>
-            <w:tcBorders>
-              <w:left w:val="single" w:sz="2" w:space="0" w:color="000001"/>
-              <w:bottom w:val="single" w:sz="2" w:space="0" w:color="000001"/>
-              <w:insideH w:val="single" w:sz="2" w:space="0" w:color="000001"/>
-            </w:tcBorders>
-            <w:shd w:fill="FFFFFF" w:val="clear"/>
-          </w:tcPr>
-          <w:p>
-            <w:pPr>
-              <w:pStyle w:val="Contedodatabela"/>
-              <w:spacing w:lineRule="auto" w:line="360"/>
-              <w:jc w:val="both"/>
-              <w:rPr/>
-            </w:pPr>
-            <w:r>
-              <w:rPr/>
+            <w:tcW w:w="1186" w:type="dxa"/>
+            <w:tcBorders>
+              <w:top w:val="single" w:sz="2" w:space="0" w:color="000001"/>
+              <w:left w:val="single" w:sz="2" w:space="0" w:color="000001"/>
+              <w:bottom w:val="single" w:sz="2" w:space="0" w:color="000001"/>
+              <w:insideH w:val="single" w:sz="2" w:space="0" w:color="000001"/>
+            </w:tcBorders>
+            <w:shd w:fill="FFFFFF" w:val="clear"/>
+          </w:tcPr>
+          <w:p>
+            <w:pPr>
+              <w:pStyle w:val="Contedodatabela"/>
+              <w:spacing w:lineRule="auto" w:line="360"/>
+              <w:jc w:val="both"/>
+              <w:rPr/>
+            </w:pPr>
+            <w:r>
+              <w:rPr/>
+              <w:t>Texto</w:t>
             </w:r>
           </w:p>
         </w:tc>
@@ -7000,6 +7014,7 @@
           <w:tcPr>
             <w:tcW w:w="3975" w:type="dxa"/>
             <w:tcBorders>
+              <w:top w:val="single" w:sz="2" w:space="0" w:color="000001"/>
               <w:left w:val="single" w:sz="2" w:space="0" w:color="000001"/>
               <w:bottom w:val="single" w:sz="2" w:space="0" w:color="000001"/>
               <w:insideH w:val="single" w:sz="2" w:space="0" w:color="000001"/>
@@ -7022,38 +7037,38 @@
                 <w:b/>
                 <w:bCs/>
               </w:rPr>
-              <w:t>“&gt;”</w:t>
-            </w:r>
-            <w:r>
-              <w:rPr/>
-              <w:t xml:space="preserve">. </w:t>
-            </w:r>
-          </w:p>
-          <w:p>
-            <w:pPr>
-              <w:pStyle w:val="Contedodatabela"/>
-              <w:spacing w:lineRule="auto" w:line="360"/>
-              <w:jc w:val="both"/>
-              <w:rPr/>
-            </w:pPr>
-            <w:r>
-              <w:rPr/>
-              <w:t xml:space="preserve">Indica o início da </w:t>
-            </w:r>
-            <w:r>
-              <w:rPr/>
-              <w:t>quarta</w:t>
-            </w:r>
-            <w:r>
-              <w:rPr/>
-              <w:t xml:space="preserve"> linha de embossing (PAN)</w:t>
-            </w:r>
-          </w:p>
-        </w:tc>
-        <w:tc>
-          <w:tcPr>
-            <w:tcW w:w="840" w:type="dxa"/>
-            <w:tcBorders>
+              <w:t>“</w:t>
+            </w:r>
+            <w:r>
+              <w:rPr>
+                <w:b/>
+                <w:bCs/>
+              </w:rPr>
+              <w:t>&gt;”</w:t>
+            </w:r>
+            <w:r>
+              <w:rPr/>
+              <w:t xml:space="preserve"> </w:t>
+            </w:r>
+          </w:p>
+          <w:p>
+            <w:pPr>
+              <w:pStyle w:val="Contedodatabela"/>
+              <w:spacing w:lineRule="auto" w:line="360"/>
+              <w:jc w:val="both"/>
+              <w:rPr/>
+            </w:pPr>
+            <w:r>
+              <w:rPr/>
+              <w:t>Indica o início da quarta linha de embossing (PAN)</w:t>
+            </w:r>
+          </w:p>
+        </w:tc>
+        <w:tc>
+          <w:tcPr>
+            <w:tcW w:w="839" w:type="dxa"/>
+            <w:tcBorders>
+              <w:top w:val="single" w:sz="2" w:space="0" w:color="000001"/>
               <w:left w:val="single" w:sz="2" w:space="0" w:color="000001"/>
               <w:bottom w:val="single" w:sz="2" w:space="0" w:color="000001"/>
               <w:right w:val="single" w:sz="2" w:space="0" w:color="000001"/>
@@ -7082,68 +7097,69 @@
           <w:tcPr>
             <w:tcW w:w="1755" w:type="dxa"/>
             <w:tcBorders>
-              <w:left w:val="single" w:sz="2" w:space="0" w:color="000001"/>
-              <w:bottom w:val="single" w:sz="2" w:space="0" w:color="000001"/>
-              <w:insideH w:val="single" w:sz="2" w:space="0" w:color="000001"/>
-            </w:tcBorders>
-            <w:shd w:fill="FFFFFF" w:val="clear"/>
-          </w:tcPr>
-          <w:p>
-            <w:pPr>
-              <w:pStyle w:val="Contedodatabela"/>
-              <w:spacing w:lineRule="auto" w:line="360"/>
-              <w:jc w:val="both"/>
-              <w:rPr/>
-            </w:pPr>
-            <w:r>
-              <w:rPr/>
-              <w:t>EMB1_PAN</w:t>
-            </w:r>
-          </w:p>
-        </w:tc>
-        <w:tc>
-          <w:tcPr>
-            <w:tcW w:w="690" w:type="dxa"/>
-            <w:tcBorders>
-              <w:left w:val="single" w:sz="2" w:space="0" w:color="000001"/>
-              <w:bottom w:val="single" w:sz="2" w:space="0" w:color="000001"/>
-              <w:insideH w:val="single" w:sz="2" w:space="0" w:color="000001"/>
-            </w:tcBorders>
-            <w:shd w:fill="FFFFFF" w:val="clear"/>
-          </w:tcPr>
-          <w:p>
-            <w:pPr>
-              <w:pStyle w:val="Contedodatabela"/>
-              <w:spacing w:lineRule="auto" w:line="360"/>
-              <w:jc w:val="both"/>
-              <w:rPr/>
-            </w:pPr>
-            <w:r>
-              <w:rPr/>
-              <w:t>11</w:t>
-            </w:r>
-          </w:p>
-        </w:tc>
-        <w:tc>
-          <w:tcPr>
-            <w:tcW w:w="554" w:type="dxa"/>
-            <w:tcBorders>
-              <w:left w:val="single" w:sz="2" w:space="0" w:color="000001"/>
-              <w:bottom w:val="single" w:sz="2" w:space="0" w:color="000001"/>
-              <w:insideH w:val="single" w:sz="2" w:space="0" w:color="000001"/>
-            </w:tcBorders>
-            <w:shd w:fill="FFFFFF" w:val="clear"/>
-          </w:tcPr>
-          <w:p>
-            <w:pPr>
-              <w:pStyle w:val="Contedodatabela"/>
-              <w:spacing w:lineRule="auto" w:line="360"/>
-              <w:jc w:val="both"/>
-              <w:rPr/>
-            </w:pPr>
-            <w:r>
-              <w:rPr/>
-              <w:t>34</w:t>
+              <w:top w:val="single" w:sz="2" w:space="0" w:color="000001"/>
+              <w:left w:val="single" w:sz="2" w:space="0" w:color="000001"/>
+              <w:bottom w:val="single" w:sz="2" w:space="0" w:color="000001"/>
+              <w:insideH w:val="single" w:sz="2" w:space="0" w:color="000001"/>
+            </w:tcBorders>
+            <w:shd w:fill="FFFFFF" w:val="clear"/>
+          </w:tcPr>
+          <w:p>
+            <w:pPr>
+              <w:pStyle w:val="Contedodatabela"/>
+              <w:spacing w:lineRule="auto" w:line="360"/>
+              <w:jc w:val="both"/>
+              <w:rPr/>
+            </w:pPr>
+            <w:r>
+              <w:rPr/>
+              <w:t>Combustível</w:t>
+            </w:r>
+          </w:p>
+        </w:tc>
+        <w:tc>
+          <w:tcPr>
+            <w:tcW w:w="691" w:type="dxa"/>
+            <w:tcBorders>
+              <w:top w:val="single" w:sz="2" w:space="0" w:color="000001"/>
+              <w:left w:val="single" w:sz="2" w:space="0" w:color="000001"/>
+              <w:bottom w:val="single" w:sz="2" w:space="0" w:color="000001"/>
+              <w:insideH w:val="single" w:sz="2" w:space="0" w:color="000001"/>
+            </w:tcBorders>
+            <w:shd w:fill="FFFFFF" w:val="clear"/>
+          </w:tcPr>
+          <w:p>
+            <w:pPr>
+              <w:pStyle w:val="Contedodatabela"/>
+              <w:spacing w:lineRule="auto" w:line="360"/>
+              <w:jc w:val="both"/>
+              <w:rPr/>
+            </w:pPr>
+            <w:r>
+              <w:rPr/>
+            </w:r>
+          </w:p>
+        </w:tc>
+        <w:tc>
+          <w:tcPr>
+            <w:tcW w:w="553" w:type="dxa"/>
+            <w:tcBorders>
+              <w:top w:val="single" w:sz="2" w:space="0" w:color="000001"/>
+              <w:left w:val="single" w:sz="2" w:space="0" w:color="000001"/>
+              <w:bottom w:val="single" w:sz="2" w:space="0" w:color="000001"/>
+              <w:insideH w:val="single" w:sz="2" w:space="0" w:color="000001"/>
+            </w:tcBorders>
+            <w:shd w:fill="FFFFFF" w:val="clear"/>
+          </w:tcPr>
+          <w:p>
+            <w:pPr>
+              <w:pStyle w:val="Contedodatabela"/>
+              <w:spacing w:lineRule="auto" w:line="360"/>
+              <w:jc w:val="both"/>
+              <w:rPr/>
+            </w:pPr>
+            <w:r>
+              <w:rPr/>
             </w:r>
           </w:p>
         </w:tc>
@@ -7151,29 +7167,31 @@
           <w:tcPr>
             <w:tcW w:w="630" w:type="dxa"/>
             <w:tcBorders>
-              <w:left w:val="single" w:sz="2" w:space="0" w:color="000001"/>
-              <w:bottom w:val="single" w:sz="2" w:space="0" w:color="000001"/>
-              <w:insideH w:val="single" w:sz="2" w:space="0" w:color="000001"/>
-            </w:tcBorders>
-            <w:shd w:fill="FFFFFF" w:val="clear"/>
-          </w:tcPr>
-          <w:p>
-            <w:pPr>
-              <w:pStyle w:val="Contedodatabela"/>
-              <w:spacing w:lineRule="auto" w:line="360"/>
-              <w:jc w:val="both"/>
-              <w:rPr/>
-            </w:pPr>
-            <w:r>
-              <w:rPr/>
-              <w:t>23</w:t>
-            </w:r>
-          </w:p>
-        </w:tc>
-        <w:tc>
-          <w:tcPr>
-            <w:tcW w:w="1185" w:type="dxa"/>
-            <w:tcBorders>
+              <w:top w:val="single" w:sz="2" w:space="0" w:color="000001"/>
+              <w:left w:val="single" w:sz="2" w:space="0" w:color="000001"/>
+              <w:bottom w:val="single" w:sz="2" w:space="0" w:color="000001"/>
+              <w:insideH w:val="single" w:sz="2" w:space="0" w:color="000001"/>
+            </w:tcBorders>
+            <w:shd w:fill="FFFFFF" w:val="clear"/>
+          </w:tcPr>
+          <w:p>
+            <w:pPr>
+              <w:pStyle w:val="Contedodatabela"/>
+              <w:spacing w:lineRule="auto" w:line="360"/>
+              <w:jc w:val="both"/>
+              <w:rPr/>
+            </w:pPr>
+            <w:r>
+              <w:rPr/>
+              <w:t>10</w:t>
+            </w:r>
+          </w:p>
+        </w:tc>
+        <w:tc>
+          <w:tcPr>
+            <w:tcW w:w="1186" w:type="dxa"/>
+            <w:tcBorders>
+              <w:top w:val="single" w:sz="2" w:space="0" w:color="000001"/>
               <w:left w:val="single" w:sz="2" w:space="0" w:color="000001"/>
               <w:bottom w:val="single" w:sz="2" w:space="0" w:color="000001"/>
               <w:insideH w:val="single" w:sz="2" w:space="0" w:color="000001"/>
@@ -7197,40 +7215,31 @@
           <w:tcPr>
             <w:tcW w:w="3975" w:type="dxa"/>
             <w:tcBorders>
-              <w:left w:val="single" w:sz="2" w:space="0" w:color="000001"/>
-              <w:bottom w:val="single" w:sz="2" w:space="0" w:color="000001"/>
-              <w:insideH w:val="single" w:sz="2" w:space="0" w:color="000001"/>
-            </w:tcBorders>
-            <w:shd w:fill="FFFFFF" w:val="clear"/>
-          </w:tcPr>
-          <w:p>
-            <w:pPr>
-              <w:pStyle w:val="Contedodatabela"/>
-              <w:spacing w:lineRule="auto" w:line="360"/>
-              <w:jc w:val="both"/>
-              <w:rPr/>
-            </w:pPr>
-            <w:r>
-              <w:rPr/>
-              <w:t>Número do cartão com 19 dígitos que será impresso na primeira linha do embossing. O conteúdo do campo deve ser exatamente como o número deverá ser impresso no plástico. Por exemplo: “</w:t>
-            </w:r>
-            <w:r>
-              <w:rPr>
-                <w:b/>
-                <w:bCs/>
-              </w:rPr>
-              <w:t>6274 8160 0010 1234 561</w:t>
-            </w:r>
-            <w:r>
-              <w:rPr/>
-              <w:t xml:space="preserve">”  </w:t>
-            </w:r>
-          </w:p>
-        </w:tc>
-        <w:tc>
-          <w:tcPr>
-            <w:tcW w:w="840" w:type="dxa"/>
-            <w:tcBorders>
+              <w:top w:val="single" w:sz="2" w:space="0" w:color="000001"/>
+              <w:left w:val="single" w:sz="2" w:space="0" w:color="000001"/>
+              <w:bottom w:val="single" w:sz="2" w:space="0" w:color="000001"/>
+              <w:insideH w:val="single" w:sz="2" w:space="0" w:color="000001"/>
+            </w:tcBorders>
+            <w:shd w:fill="FFFFFF" w:val="clear"/>
+          </w:tcPr>
+          <w:p>
+            <w:pPr>
+              <w:pStyle w:val="Contedodatabela"/>
+              <w:spacing w:lineRule="auto" w:line="360"/>
+              <w:jc w:val="both"/>
+              <w:rPr/>
+            </w:pPr>
+            <w:r>
+              <w:rPr/>
+              <w:t>Tipo de Combustível</w:t>
+            </w:r>
+          </w:p>
+        </w:tc>
+        <w:tc>
+          <w:tcPr>
+            <w:tcW w:w="839" w:type="dxa"/>
+            <w:tcBorders>
+              <w:top w:val="single" w:sz="2" w:space="0" w:color="000001"/>
               <w:left w:val="single" w:sz="2" w:space="0" w:color="000001"/>
               <w:bottom w:val="single" w:sz="2" w:space="0" w:color="000001"/>
               <w:right w:val="single" w:sz="2" w:space="0" w:color="000001"/>
@@ -7260,71 +7269,66 @@
           <w:tcPr>
             <w:tcW w:w="1755" w:type="dxa"/>
             <w:tcBorders>
-              <w:top w:val="single" w:sz="2" w:space="0" w:color="000001"/>
-              <w:left w:val="single" w:sz="2" w:space="0" w:color="000001"/>
-              <w:bottom w:val="single" w:sz="2" w:space="0" w:color="000001"/>
-              <w:insideH w:val="single" w:sz="2" w:space="0" w:color="000001"/>
-            </w:tcBorders>
-            <w:shd w:fill="FFFFFF" w:val="clear"/>
-          </w:tcPr>
-          <w:p>
-            <w:pPr>
-              <w:pStyle w:val="Contedodatabela"/>
-              <w:spacing w:lineRule="auto" w:line="360"/>
-              <w:jc w:val="both"/>
-              <w:rPr/>
-            </w:pPr>
-            <w:r>
-              <w:rPr/>
-              <w:t>Fixo</w:t>
-            </w:r>
-          </w:p>
-        </w:tc>
-        <w:tc>
-          <w:tcPr>
-            <w:tcW w:w="690" w:type="dxa"/>
-            <w:tcBorders>
-              <w:top w:val="single" w:sz="2" w:space="0" w:color="000001"/>
-              <w:left w:val="single" w:sz="2" w:space="0" w:color="000001"/>
-              <w:bottom w:val="single" w:sz="2" w:space="0" w:color="000001"/>
-              <w:insideH w:val="single" w:sz="2" w:space="0" w:color="000001"/>
-            </w:tcBorders>
-            <w:shd w:fill="FFFFFF" w:val="clear"/>
-          </w:tcPr>
-          <w:p>
-            <w:pPr>
-              <w:pStyle w:val="Contedodatabela"/>
-              <w:spacing w:lineRule="auto" w:line="360"/>
-              <w:jc w:val="both"/>
-              <w:rPr/>
-            </w:pPr>
-            <w:r>
-              <w:rPr/>
-              <w:t>34</w:t>
-            </w:r>
-          </w:p>
-        </w:tc>
-        <w:tc>
-          <w:tcPr>
-            <w:tcW w:w="554" w:type="dxa"/>
-            <w:tcBorders>
-              <w:top w:val="single" w:sz="2" w:space="0" w:color="000001"/>
-              <w:left w:val="single" w:sz="2" w:space="0" w:color="000001"/>
-              <w:bottom w:val="single" w:sz="2" w:space="0" w:color="000001"/>
-              <w:insideH w:val="single" w:sz="2" w:space="0" w:color="000001"/>
-            </w:tcBorders>
-            <w:shd w:fill="FFFFFF" w:val="clear"/>
-          </w:tcPr>
-          <w:p>
-            <w:pPr>
-              <w:pStyle w:val="Contedodatabela"/>
-              <w:spacing w:lineRule="auto" w:line="360"/>
-              <w:jc w:val="both"/>
-              <w:rPr/>
-            </w:pPr>
-            <w:r>
-              <w:rPr/>
-              <w:t>35</w:t>
+              <w:left w:val="single" w:sz="2" w:space="0" w:color="000001"/>
+              <w:bottom w:val="single" w:sz="2" w:space="0" w:color="000001"/>
+              <w:insideH w:val="single" w:sz="2" w:space="0" w:color="000001"/>
+            </w:tcBorders>
+            <w:shd w:fill="FFFFFF" w:val="clear"/>
+          </w:tcPr>
+          <w:p>
+            <w:pPr>
+              <w:pStyle w:val="Contedodatabela"/>
+              <w:spacing w:lineRule="auto" w:line="360"/>
+              <w:jc w:val="both"/>
+              <w:rPr/>
+            </w:pPr>
+            <w:r>
+              <w:rPr/>
+              <w:t>Filler</w:t>
+            </w:r>
+          </w:p>
+        </w:tc>
+        <w:tc>
+          <w:tcPr>
+            <w:tcW w:w="691" w:type="dxa"/>
+            <w:tcBorders>
+              <w:left w:val="single" w:sz="2" w:space="0" w:color="000001"/>
+              <w:bottom w:val="single" w:sz="2" w:space="0" w:color="000001"/>
+              <w:insideH w:val="single" w:sz="2" w:space="0" w:color="000001"/>
+            </w:tcBorders>
+            <w:shd w:fill="FFFFFF" w:val="clear"/>
+          </w:tcPr>
+          <w:p>
+            <w:pPr>
+              <w:pStyle w:val="Contedodatabela"/>
+              <w:spacing w:lineRule="auto" w:line="360"/>
+              <w:jc w:val="both"/>
+              <w:rPr/>
+            </w:pPr>
+            <w:r>
+              <w:rPr/>
+            </w:r>
+          </w:p>
+        </w:tc>
+        <w:tc>
+          <w:tcPr>
+            <w:tcW w:w="553" w:type="dxa"/>
+            <w:tcBorders>
+              <w:left w:val="single" w:sz="2" w:space="0" w:color="000001"/>
+              <w:bottom w:val="single" w:sz="2" w:space="0" w:color="000001"/>
+              <w:insideH w:val="single" w:sz="2" w:space="0" w:color="000001"/>
+            </w:tcBorders>
+            <w:shd w:fill="FFFFFF" w:val="clear"/>
+          </w:tcPr>
+          <w:p>
+            <w:pPr>
+              <w:pStyle w:val="Contedodatabela"/>
+              <w:spacing w:lineRule="auto" w:line="360"/>
+              <w:jc w:val="both"/>
+              <w:rPr/>
+            </w:pPr>
+            <w:r>
+              <w:rPr/>
             </w:r>
           </w:p>
         </w:tc>
@@ -7332,47 +7336,44 @@
           <w:tcPr>
             <w:tcW w:w="630" w:type="dxa"/>
             <w:tcBorders>
-              <w:top w:val="single" w:sz="2" w:space="0" w:color="000001"/>
-              <w:left w:val="single" w:sz="2" w:space="0" w:color="000001"/>
-              <w:bottom w:val="single" w:sz="2" w:space="0" w:color="000001"/>
-              <w:insideH w:val="single" w:sz="2" w:space="0" w:color="000001"/>
-            </w:tcBorders>
-            <w:shd w:fill="FFFFFF" w:val="clear"/>
-          </w:tcPr>
-          <w:p>
-            <w:pPr>
-              <w:pStyle w:val="Contedodatabela"/>
-              <w:spacing w:lineRule="auto" w:line="360"/>
-              <w:jc w:val="both"/>
-              <w:rPr/>
-            </w:pPr>
-            <w:r>
-              <w:rPr/>
-              <w:t>1</w:t>
-            </w:r>
-          </w:p>
-        </w:tc>
-        <w:tc>
-          <w:tcPr>
-            <w:tcW w:w="1185" w:type="dxa"/>
-            <w:tcBorders>
-              <w:top w:val="single" w:sz="2" w:space="0" w:color="000001"/>
-              <w:left w:val="single" w:sz="2" w:space="0" w:color="000001"/>
-              <w:bottom w:val="single" w:sz="2" w:space="0" w:color="000001"/>
-              <w:insideH w:val="single" w:sz="2" w:space="0" w:color="000001"/>
-            </w:tcBorders>
-            <w:shd w:fill="FFFFFF" w:val="clear"/>
-          </w:tcPr>
-          <w:p>
-            <w:pPr>
-              <w:pStyle w:val="Contedodatabela"/>
-              <w:spacing w:lineRule="auto" w:line="360"/>
-              <w:jc w:val="both"/>
-              <w:rPr/>
-            </w:pPr>
-            <w:r>
-              <w:rPr/>
-              <w:t>Texto</w:t>
+              <w:left w:val="single" w:sz="2" w:space="0" w:color="000001"/>
+              <w:bottom w:val="single" w:sz="2" w:space="0" w:color="000001"/>
+              <w:insideH w:val="single" w:sz="2" w:space="0" w:color="000001"/>
+            </w:tcBorders>
+            <w:shd w:fill="FFFFFF" w:val="clear"/>
+          </w:tcPr>
+          <w:p>
+            <w:pPr>
+              <w:pStyle w:val="Contedodatabela"/>
+              <w:spacing w:lineRule="auto" w:line="360"/>
+              <w:jc w:val="both"/>
+              <w:rPr/>
+            </w:pPr>
+            <w:r>
+              <w:rPr/>
+              <w:t>11</w:t>
+            </w:r>
+          </w:p>
+        </w:tc>
+        <w:tc>
+          <w:tcPr>
+            <w:tcW w:w="1186" w:type="dxa"/>
+            <w:tcBorders>
+              <w:left w:val="single" w:sz="2" w:space="0" w:color="000001"/>
+              <w:bottom w:val="single" w:sz="2" w:space="0" w:color="000001"/>
+              <w:insideH w:val="single" w:sz="2" w:space="0" w:color="000001"/>
+            </w:tcBorders>
+            <w:shd w:fill="FFFFFF" w:val="clear"/>
+          </w:tcPr>
+          <w:p>
+            <w:pPr>
+              <w:pStyle w:val="Contedodatabela"/>
+              <w:spacing w:lineRule="auto" w:line="360"/>
+              <w:jc w:val="both"/>
+              <w:rPr/>
+            </w:pPr>
+            <w:r>
+              <w:rPr/>
             </w:r>
           </w:p>
         </w:tc>
@@ -7380,42 +7381,29 @@
           <w:tcPr>
             <w:tcW w:w="3975" w:type="dxa"/>
             <w:tcBorders>
-              <w:top w:val="single" w:sz="2" w:space="0" w:color="000001"/>
-              <w:left w:val="single" w:sz="2" w:space="0" w:color="000001"/>
-              <w:bottom w:val="single" w:sz="2" w:space="0" w:color="000001"/>
-              <w:insideH w:val="single" w:sz="2" w:space="0" w:color="000001"/>
-            </w:tcBorders>
-            <w:shd w:fill="FFFFFF" w:val="clear"/>
-          </w:tcPr>
-          <w:p>
-            <w:pPr>
-              <w:pStyle w:val="Contedodatabela"/>
-              <w:spacing w:lineRule="auto" w:line="360"/>
-              <w:jc w:val="both"/>
-              <w:rPr/>
-            </w:pPr>
-            <w:r>
-              <w:rPr/>
-              <w:t>Valor fixo: “</w:t>
-            </w:r>
-            <w:r>
-              <w:rPr>
-                <w:b/>
-                <w:bCs/>
-              </w:rPr>
-              <w:t>*</w:t>
-            </w:r>
-            <w:r>
-              <w:rPr/>
-              <w:t>” indicando o ínicio da segunda linha de embossing</w:t>
-            </w:r>
-          </w:p>
-        </w:tc>
-        <w:tc>
-          <w:tcPr>
-            <w:tcW w:w="840" w:type="dxa"/>
-            <w:tcBorders>
-              <w:top w:val="single" w:sz="2" w:space="0" w:color="000001"/>
+              <w:left w:val="single" w:sz="2" w:space="0" w:color="000001"/>
+              <w:bottom w:val="single" w:sz="2" w:space="0" w:color="000001"/>
+              <w:insideH w:val="single" w:sz="2" w:space="0" w:color="000001"/>
+            </w:tcBorders>
+            <w:shd w:fill="FFFFFF" w:val="clear"/>
+          </w:tcPr>
+          <w:p>
+            <w:pPr>
+              <w:pStyle w:val="Contedodatabela"/>
+              <w:spacing w:lineRule="auto" w:line="360"/>
+              <w:jc w:val="both"/>
+              <w:rPr/>
+            </w:pPr>
+            <w:r>
+              <w:rPr/>
+              <w:t>Espaço em branco</w:t>
+            </w:r>
+          </w:p>
+        </w:tc>
+        <w:tc>
+          <w:tcPr>
+            <w:tcW w:w="839" w:type="dxa"/>
+            <w:tcBorders>
               <w:left w:val="single" w:sz="2" w:space="0" w:color="000001"/>
               <w:bottom w:val="single" w:sz="2" w:space="0" w:color="000001"/>
               <w:right w:val="single" w:sz="2" w:space="0" w:color="000001"/>
@@ -7461,37 +7449,13 @@
             </w:pPr>
             <w:r>
               <w:rPr/>
-              <w:t>EMB2_ExpDate</w:t>
-            </w:r>
-          </w:p>
-        </w:tc>
-        <w:tc>
-          <w:tcPr>
-            <w:tcW w:w="690" w:type="dxa"/>
-            <w:tcBorders>
-              <w:top w:val="single" w:sz="2" w:space="0" w:color="000001"/>
-              <w:left w:val="single" w:sz="2" w:space="0" w:color="000001"/>
-              <w:bottom w:val="single" w:sz="2" w:space="0" w:color="000001"/>
-              <w:insideH w:val="single" w:sz="2" w:space="0" w:color="000001"/>
-            </w:tcBorders>
-            <w:shd w:fill="FFFFFF" w:val="clear"/>
-          </w:tcPr>
-          <w:p>
-            <w:pPr>
-              <w:pStyle w:val="Contedodatabela"/>
-              <w:spacing w:lineRule="auto" w:line="360"/>
-              <w:jc w:val="both"/>
-              <w:rPr/>
-            </w:pPr>
-            <w:r>
-              <w:rPr/>
-              <w:t>35</w:t>
-            </w:r>
-          </w:p>
-        </w:tc>
-        <w:tc>
-          <w:tcPr>
-            <w:tcW w:w="554" w:type="dxa"/>
+              <w:t>Fixo</w:t>
+            </w:r>
+          </w:p>
+        </w:tc>
+        <w:tc>
+          <w:tcPr>
+            <w:tcW w:w="691" w:type="dxa"/>
             <w:tcBorders>
               <w:top w:val="single" w:sz="2" w:space="0" w:color="000001"/>
               <w:left w:val="single" w:sz="2" w:space="0" w:color="000001"/>
@@ -7515,6 +7479,30 @@
         </w:tc>
         <w:tc>
           <w:tcPr>
+            <w:tcW w:w="553" w:type="dxa"/>
+            <w:tcBorders>
+              <w:top w:val="single" w:sz="2" w:space="0" w:color="000001"/>
+              <w:left w:val="single" w:sz="2" w:space="0" w:color="000001"/>
+              <w:bottom w:val="single" w:sz="2" w:space="0" w:color="000001"/>
+              <w:insideH w:val="single" w:sz="2" w:space="0" w:color="000001"/>
+            </w:tcBorders>
+            <w:shd w:fill="FFFFFF" w:val="clear"/>
+          </w:tcPr>
+          <w:p>
+            <w:pPr>
+              <w:pStyle w:val="Contedodatabela"/>
+              <w:spacing w:lineRule="auto" w:line="360"/>
+              <w:jc w:val="both"/>
+              <w:rPr/>
+            </w:pPr>
+            <w:r>
+              <w:rPr/>
+              <w:t>41</w:t>
+            </w:r>
+          </w:p>
+        </w:tc>
+        <w:tc>
+          <w:tcPr>
             <w:tcW w:w="630" w:type="dxa"/>
             <w:tcBorders>
               <w:top w:val="single" w:sz="2" w:space="0" w:color="000001"/>
@@ -7533,31 +7521,31 @@
             </w:pPr>
             <w:r>
               <w:rPr/>
-              <w:t>5</w:t>
-            </w:r>
-          </w:p>
-        </w:tc>
-        <w:tc>
-          <w:tcPr>
-            <w:tcW w:w="1185" w:type="dxa"/>
-            <w:tcBorders>
-              <w:top w:val="single" w:sz="2" w:space="0" w:color="000001"/>
-              <w:left w:val="single" w:sz="2" w:space="0" w:color="000001"/>
-              <w:bottom w:val="single" w:sz="2" w:space="0" w:color="000001"/>
-              <w:insideH w:val="single" w:sz="2" w:space="0" w:color="000001"/>
-            </w:tcBorders>
-            <w:shd w:fill="FFFFFF" w:val="clear"/>
-          </w:tcPr>
-          <w:p>
-            <w:pPr>
-              <w:pStyle w:val="Contedodatabela"/>
-              <w:spacing w:lineRule="auto" w:line="360"/>
-              <w:jc w:val="both"/>
-              <w:rPr/>
-            </w:pPr>
-            <w:r>
-              <w:rPr/>
-              <w:t xml:space="preserve">Texto </w:t>
+              <w:t>1</w:t>
+            </w:r>
+          </w:p>
+        </w:tc>
+        <w:tc>
+          <w:tcPr>
+            <w:tcW w:w="1186" w:type="dxa"/>
+            <w:tcBorders>
+              <w:top w:val="single" w:sz="2" w:space="0" w:color="000001"/>
+              <w:left w:val="single" w:sz="2" w:space="0" w:color="000001"/>
+              <w:bottom w:val="single" w:sz="2" w:space="0" w:color="000001"/>
+              <w:insideH w:val="single" w:sz="2" w:space="0" w:color="000001"/>
+            </w:tcBorders>
+            <w:shd w:fill="FFFFFF" w:val="clear"/>
+          </w:tcPr>
+          <w:p>
+            <w:pPr>
+              <w:pStyle w:val="Contedodatabela"/>
+              <w:spacing w:lineRule="auto" w:line="360"/>
+              <w:jc w:val="both"/>
+              <w:rPr/>
+            </w:pPr>
+            <w:r>
+              <w:rPr/>
+              <w:t>Texto</w:t>
             </w:r>
           </w:p>
         </w:tc>
@@ -7577,28 +7565,28 @@
               <w:pStyle w:val="Contedodatabela"/>
               <w:spacing w:lineRule="auto" w:line="360"/>
               <w:jc w:val="both"/>
-              <w:rPr>
-                <w:b/>
+              <w:rPr/>
+            </w:pPr>
+            <w:r>
+              <w:rPr/>
+              <w:t>Valor fixo: “</w:t>
+            </w:r>
+            <w:r>
+              <w:rPr>
                 <w:b/>
                 <w:bCs/>
               </w:rPr>
-            </w:pPr>
-            <w:r>
-              <w:rPr/>
-              <w:t xml:space="preserve">Data de expiração da validade do cartão no formato </w:t>
-            </w:r>
-            <w:r>
-              <w:rPr>
-                <w:b/>
-                <w:bCs/>
-              </w:rPr>
-              <w:t>MM/AA</w:t>
-            </w:r>
-          </w:p>
-        </w:tc>
-        <w:tc>
-          <w:tcPr>
-            <w:tcW w:w="840" w:type="dxa"/>
+              <w:t>%</w:t>
+            </w:r>
+            <w:r>
+              <w:rPr/>
+              <w:t>” indicando início da Trilha 1</w:t>
+            </w:r>
+          </w:p>
+        </w:tc>
+        <w:tc>
+          <w:tcPr>
+            <w:tcW w:w="839" w:type="dxa"/>
             <w:tcBorders>
               <w:top w:val="single" w:sz="2" w:space="0" w:color="000001"/>
               <w:left w:val="single" w:sz="2" w:space="0" w:color="000001"/>
@@ -7646,37 +7634,13 @@
             </w:pPr>
             <w:r>
               <w:rPr/>
-              <w:t>Fixo</w:t>
-            </w:r>
-          </w:p>
-        </w:tc>
-        <w:tc>
-          <w:tcPr>
-            <w:tcW w:w="690" w:type="dxa"/>
-            <w:tcBorders>
-              <w:top w:val="single" w:sz="2" w:space="0" w:color="000001"/>
-              <w:left w:val="single" w:sz="2" w:space="0" w:color="000001"/>
-              <w:bottom w:val="single" w:sz="2" w:space="0" w:color="000001"/>
-              <w:insideH w:val="single" w:sz="2" w:space="0" w:color="000001"/>
-            </w:tcBorders>
-            <w:shd w:fill="FFFFFF" w:val="clear"/>
-          </w:tcPr>
-          <w:p>
-            <w:pPr>
-              <w:pStyle w:val="Contedodatabela"/>
-              <w:spacing w:lineRule="auto" w:line="360"/>
-              <w:jc w:val="both"/>
-              <w:rPr/>
-            </w:pPr>
-            <w:r>
-              <w:rPr/>
-              <w:t>40</w:t>
-            </w:r>
-          </w:p>
-        </w:tc>
-        <w:tc>
-          <w:tcPr>
-            <w:tcW w:w="554" w:type="dxa"/>
+              <w:t>Trilha1</w:t>
+            </w:r>
+          </w:p>
+        </w:tc>
+        <w:tc>
+          <w:tcPr>
+            <w:tcW w:w="691" w:type="dxa"/>
             <w:tcBorders>
               <w:top w:val="single" w:sz="2" w:space="0" w:color="000001"/>
               <w:left w:val="single" w:sz="2" w:space="0" w:color="000001"/>
@@ -7700,6 +7664,30 @@
         </w:tc>
         <w:tc>
           <w:tcPr>
+            <w:tcW w:w="553" w:type="dxa"/>
+            <w:tcBorders>
+              <w:top w:val="single" w:sz="2" w:space="0" w:color="000001"/>
+              <w:left w:val="single" w:sz="2" w:space="0" w:color="000001"/>
+              <w:bottom w:val="single" w:sz="2" w:space="0" w:color="000001"/>
+              <w:insideH w:val="single" w:sz="2" w:space="0" w:color="000001"/>
+            </w:tcBorders>
+            <w:shd w:fill="FFFFFF" w:val="clear"/>
+          </w:tcPr>
+          <w:p>
+            <w:pPr>
+              <w:pStyle w:val="Contedodatabela"/>
+              <w:spacing w:lineRule="auto" w:line="360"/>
+              <w:jc w:val="both"/>
+              <w:rPr/>
+            </w:pPr>
+            <w:r>
+              <w:rPr/>
+              <w:t>105</w:t>
+            </w:r>
+          </w:p>
+        </w:tc>
+        <w:tc>
+          <w:tcPr>
             <w:tcW w:w="630" w:type="dxa"/>
             <w:tcBorders>
               <w:top w:val="single" w:sz="2" w:space="0" w:color="000001"/>
@@ -7718,31 +7706,31 @@
             </w:pPr>
             <w:r>
               <w:rPr/>
-              <w:t>1</w:t>
-            </w:r>
-          </w:p>
-        </w:tc>
-        <w:tc>
-          <w:tcPr>
-            <w:tcW w:w="1185" w:type="dxa"/>
-            <w:tcBorders>
-              <w:top w:val="single" w:sz="2" w:space="0" w:color="000001"/>
-              <w:left w:val="single" w:sz="2" w:space="0" w:color="000001"/>
-              <w:bottom w:val="single" w:sz="2" w:space="0" w:color="000001"/>
-              <w:insideH w:val="single" w:sz="2" w:space="0" w:color="000001"/>
-            </w:tcBorders>
-            <w:shd w:fill="FFFFFF" w:val="clear"/>
-          </w:tcPr>
-          <w:p>
-            <w:pPr>
-              <w:pStyle w:val="Contedodatabela"/>
-              <w:spacing w:lineRule="auto" w:line="360"/>
-              <w:jc w:val="both"/>
-              <w:rPr/>
-            </w:pPr>
-            <w:r>
-              <w:rPr/>
-              <w:t>Texto</w:t>
+              <w:t>64</w:t>
+            </w:r>
+          </w:p>
+        </w:tc>
+        <w:tc>
+          <w:tcPr>
+            <w:tcW w:w="1186" w:type="dxa"/>
+            <w:tcBorders>
+              <w:top w:val="single" w:sz="2" w:space="0" w:color="000001"/>
+              <w:left w:val="single" w:sz="2" w:space="0" w:color="000001"/>
+              <w:bottom w:val="single" w:sz="2" w:space="0" w:color="000001"/>
+              <w:insideH w:val="single" w:sz="2" w:space="0" w:color="000001"/>
+            </w:tcBorders>
+            <w:shd w:fill="FFFFFF" w:val="clear"/>
+          </w:tcPr>
+          <w:p>
+            <w:pPr>
+              <w:pStyle w:val="Contedodatabela"/>
+              <w:spacing w:lineRule="auto" w:line="360"/>
+              <w:jc w:val="both"/>
+              <w:rPr/>
+            </w:pPr>
+            <w:r>
+              <w:rPr/>
+              <w:t>Trilha 1</w:t>
             </w:r>
           </w:p>
         </w:tc>
@@ -7766,24 +7754,281 @@
             </w:pPr>
             <w:r>
               <w:rPr/>
-              <w:t>Valor fixo: “</w:t>
-            </w:r>
+              <w:t>Trilha 1 no seguinte formato:</w:t>
+            </w:r>
+          </w:p>
+          <w:p>
+            <w:pPr>
+              <w:pStyle w:val="Contedodatabela"/>
+              <w:spacing w:lineRule="auto" w:line="360"/>
+              <w:jc w:val="both"/>
+              <w:rPr/>
+            </w:pPr>
             <w:r>
               <w:rPr>
                 <w:b/>
                 <w:bCs/>
               </w:rPr>
-              <w:t>%</w:t>
-            </w:r>
-            <w:r>
-              <w:rPr/>
-              <w:t>” indicando início da Trilha 1</w:t>
-            </w:r>
-          </w:p>
-        </w:tc>
-        <w:tc>
-          <w:tcPr>
-            <w:tcW w:w="840" w:type="dxa"/>
+              <w:t>Format Code:</w:t>
+            </w:r>
+            <w:r>
+              <w:rPr/>
+              <w:t xml:space="preserve"> B</w:t>
+            </w:r>
+          </w:p>
+          <w:p>
+            <w:pPr>
+              <w:pStyle w:val="Contedodatabela"/>
+              <w:spacing w:lineRule="auto" w:line="360"/>
+              <w:jc w:val="both"/>
+              <w:rPr/>
+            </w:pPr>
+            <w:r>
+              <w:rPr>
+                <w:b/>
+                <w:bCs/>
+              </w:rPr>
+              <w:t>PAN:</w:t>
+            </w:r>
+            <w:r>
+              <w:rPr/>
+              <w:t xml:space="preserve"> 19 dígitos do número do cartão</w:t>
+            </w:r>
+          </w:p>
+          <w:p>
+            <w:pPr>
+              <w:pStyle w:val="Contedodatabela"/>
+              <w:spacing w:lineRule="auto" w:line="360"/>
+              <w:jc w:val="both"/>
+              <w:rPr/>
+            </w:pPr>
+            <w:r>
+              <w:rPr>
+                <w:b/>
+                <w:bCs/>
+              </w:rPr>
+              <w:t xml:space="preserve">Separador: </w:t>
+            </w:r>
+            <w:r>
+              <w:rPr/>
+              <w:t>^</w:t>
+            </w:r>
+          </w:p>
+          <w:p>
+            <w:pPr>
+              <w:pStyle w:val="Contedodatabela"/>
+              <w:spacing w:lineRule="auto" w:line="360"/>
+              <w:jc w:val="both"/>
+              <w:rPr>
+                <w:b w:val="false"/>
+                <w:b w:val="false"/>
+                <w:bCs w:val="false"/>
+              </w:rPr>
+            </w:pPr>
+            <w:r>
+              <w:rPr>
+                <w:b/>
+                <w:bCs/>
+              </w:rPr>
+              <w:t xml:space="preserve">CardHolderName: </w:t>
+            </w:r>
+            <w:r>
+              <w:rPr>
+                <w:b w:val="false"/>
+                <w:bCs w:val="false"/>
+              </w:rPr>
+              <w:t>Nome do titular do cartão, com 26 caracteres, com espaços à direita</w:t>
+            </w:r>
+          </w:p>
+          <w:p>
+            <w:pPr>
+              <w:pStyle w:val="Contedodatabela"/>
+              <w:spacing w:lineRule="auto" w:line="360"/>
+              <w:jc w:val="both"/>
+              <w:rPr>
+                <w:b/>
+                <w:b/>
+                <w:bCs/>
+              </w:rPr>
+            </w:pPr>
+            <w:r>
+              <w:rPr>
+                <w:b/>
+                <w:bCs/>
+              </w:rPr>
+              <w:t>Separador:^</w:t>
+            </w:r>
+          </w:p>
+          <w:p>
+            <w:pPr>
+              <w:pStyle w:val="Contedodatabela"/>
+              <w:spacing w:lineRule="auto" w:line="360"/>
+              <w:jc w:val="both"/>
+              <w:rPr>
+                <w:b/>
+                <w:b/>
+                <w:bCs/>
+              </w:rPr>
+            </w:pPr>
+            <w:r>
+              <w:rPr>
+                <w:b/>
+                <w:bCs/>
+              </w:rPr>
+              <w:t xml:space="preserve">Validade do Cartão: </w:t>
+            </w:r>
+            <w:r>
+              <w:rPr>
+                <w:b w:val="false"/>
+                <w:bCs w:val="false"/>
+              </w:rPr>
+              <w:t xml:space="preserve">Data de expiração no format </w:t>
+            </w:r>
+            <w:r>
+              <w:rPr>
+                <w:b/>
+                <w:bCs/>
+              </w:rPr>
+              <w:t>AAMM</w:t>
+            </w:r>
+          </w:p>
+          <w:p>
+            <w:pPr>
+              <w:pStyle w:val="Contedodatabela"/>
+              <w:spacing w:lineRule="auto" w:line="360"/>
+              <w:jc w:val="both"/>
+              <w:rPr>
+                <w:b w:val="false"/>
+                <w:b w:val="false"/>
+                <w:bCs w:val="false"/>
+              </w:rPr>
+            </w:pPr>
+            <w:r>
+              <w:rPr>
+                <w:b/>
+                <w:bCs/>
+              </w:rPr>
+              <w:t xml:space="preserve">Service Code: </w:t>
+            </w:r>
+            <w:r>
+              <w:rPr>
+                <w:b w:val="false"/>
+                <w:bCs w:val="false"/>
+              </w:rPr>
+              <w:t>valor fixo – 501</w:t>
+            </w:r>
+          </w:p>
+          <w:p>
+            <w:pPr>
+              <w:pStyle w:val="Contedodatabela"/>
+              <w:spacing w:lineRule="auto" w:line="360"/>
+              <w:jc w:val="both"/>
+              <w:rPr>
+                <w:b w:val="false"/>
+                <w:b w:val="false"/>
+                <w:bCs w:val="false"/>
+              </w:rPr>
+            </w:pPr>
+            <w:r>
+              <w:rPr>
+                <w:b/>
+                <w:bCs/>
+              </w:rPr>
+              <w:t>Discretionary Data:</w:t>
+            </w:r>
+            <w:r>
+              <w:rPr>
+                <w:b w:val="false"/>
+                <w:bCs w:val="false"/>
+              </w:rPr>
+              <w:t xml:space="preserve"> </w:t>
+            </w:r>
+          </w:p>
+          <w:p>
+            <w:pPr>
+              <w:pStyle w:val="Contedodatabela"/>
+              <w:spacing w:lineRule="auto" w:line="360"/>
+              <w:ind w:left="709" w:right="0" w:hanging="0"/>
+              <w:jc w:val="both"/>
+              <w:rPr>
+                <w:b w:val="false"/>
+                <w:b w:val="false"/>
+                <w:bCs w:val="false"/>
+              </w:rPr>
+            </w:pPr>
+            <w:r>
+              <w:rPr>
+                <w:b/>
+                <w:bCs/>
+              </w:rPr>
+              <w:t>Filler:</w:t>
+            </w:r>
+            <w:r>
+              <w:rPr>
+                <w:b w:val="false"/>
+                <w:bCs w:val="false"/>
+              </w:rPr>
+              <w:t xml:space="preserve"> 4 posições preenchidas com 0</w:t>
+            </w:r>
+          </w:p>
+          <w:p>
+            <w:pPr>
+              <w:pStyle w:val="Contedodatabela"/>
+              <w:spacing w:lineRule="auto" w:line="360"/>
+              <w:ind w:left="709" w:right="0" w:hanging="0"/>
+              <w:jc w:val="both"/>
+              <w:rPr>
+                <w:b w:val="false"/>
+                <w:b w:val="false"/>
+                <w:bCs w:val="false"/>
+              </w:rPr>
+            </w:pPr>
+            <w:r>
+              <w:rPr>
+                <w:b/>
+                <w:bCs/>
+              </w:rPr>
+              <w:t>Tipo do Produto:</w:t>
+            </w:r>
+            <w:r>
+              <w:rPr>
+                <w:b w:val="false"/>
+                <w:bCs w:val="false"/>
+              </w:rPr>
+              <w:t xml:space="preserve"> 51</w:t>
+            </w:r>
+          </w:p>
+          <w:p>
+            <w:pPr>
+              <w:pStyle w:val="Contedodatabela"/>
+              <w:spacing w:lineRule="auto" w:line="360"/>
+              <w:ind w:left="709" w:right="0" w:hanging="0"/>
+              <w:jc w:val="both"/>
+              <w:rPr>
+                <w:b w:val="false"/>
+                <w:b w:val="false"/>
+                <w:bCs w:val="false"/>
+              </w:rPr>
+            </w:pPr>
+            <w:r>
+              <w:rPr>
+                <w:b/>
+                <w:bCs/>
+              </w:rPr>
+              <w:t>Filler:</w:t>
+            </w:r>
+            <w:r>
+              <w:rPr>
+                <w:b w:val="false"/>
+                <w:bCs w:val="false"/>
+              </w:rPr>
+              <w:t xml:space="preserve"> 4 posições preenchidas com 0 </w:t>
+            </w:r>
+          </w:p>
+        </w:tc>
+        <w:tc>
+          <w:tcPr>
+            <w:tcW w:w="839" w:type="dxa"/>
             <w:tcBorders>
               <w:top w:val="single" w:sz="2" w:space="0" w:color="000001"/>
               <w:left w:val="single" w:sz="2" w:space="0" w:color="000001"/>
@@ -7831,37 +8076,13 @@
             </w:pPr>
             <w:r>
               <w:rPr/>
-              <w:t>Trilha1</w:t>
-            </w:r>
-          </w:p>
-        </w:tc>
-        <w:tc>
-          <w:tcPr>
-            <w:tcW w:w="690" w:type="dxa"/>
-            <w:tcBorders>
-              <w:top w:val="single" w:sz="2" w:space="0" w:color="000001"/>
-              <w:left w:val="single" w:sz="2" w:space="0" w:color="000001"/>
-              <w:bottom w:val="single" w:sz="2" w:space="0" w:color="000001"/>
-              <w:insideH w:val="single" w:sz="2" w:space="0" w:color="000001"/>
-            </w:tcBorders>
-            <w:shd w:fill="FFFFFF" w:val="clear"/>
-          </w:tcPr>
-          <w:p>
-            <w:pPr>
-              <w:pStyle w:val="Contedodatabela"/>
-              <w:spacing w:lineRule="auto" w:line="360"/>
-              <w:jc w:val="both"/>
-              <w:rPr/>
-            </w:pPr>
-            <w:r>
-              <w:rPr/>
-              <w:t>41</w:t>
-            </w:r>
-          </w:p>
-        </w:tc>
-        <w:tc>
-          <w:tcPr>
-            <w:tcW w:w="554" w:type="dxa"/>
+              <w:t>Fixo</w:t>
+            </w:r>
+          </w:p>
+        </w:tc>
+        <w:tc>
+          <w:tcPr>
+            <w:tcW w:w="691" w:type="dxa"/>
             <w:tcBorders>
               <w:top w:val="single" w:sz="2" w:space="0" w:color="000001"/>
               <w:left w:val="single" w:sz="2" w:space="0" w:color="000001"/>
@@ -7885,6 +8106,30 @@
         </w:tc>
         <w:tc>
           <w:tcPr>
+            <w:tcW w:w="553" w:type="dxa"/>
+            <w:tcBorders>
+              <w:top w:val="single" w:sz="2" w:space="0" w:color="000001"/>
+              <w:left w:val="single" w:sz="2" w:space="0" w:color="000001"/>
+              <w:bottom w:val="single" w:sz="2" w:space="0" w:color="000001"/>
+              <w:insideH w:val="single" w:sz="2" w:space="0" w:color="000001"/>
+            </w:tcBorders>
+            <w:shd w:fill="FFFFFF" w:val="clear"/>
+          </w:tcPr>
+          <w:p>
+            <w:pPr>
+              <w:pStyle w:val="Contedodatabela"/>
+              <w:spacing w:lineRule="auto" w:line="360"/>
+              <w:jc w:val="both"/>
+              <w:rPr/>
+            </w:pPr>
+            <w:r>
+              <w:rPr/>
+              <w:t>106</w:t>
+            </w:r>
+          </w:p>
+        </w:tc>
+        <w:tc>
+          <w:tcPr>
             <w:tcW w:w="630" w:type="dxa"/>
             <w:tcBorders>
               <w:top w:val="single" w:sz="2" w:space="0" w:color="000001"/>
@@ -7903,31 +8148,31 @@
             </w:pPr>
             <w:r>
               <w:rPr/>
-              <w:t>64</w:t>
-            </w:r>
-          </w:p>
-        </w:tc>
-        <w:tc>
-          <w:tcPr>
-            <w:tcW w:w="1185" w:type="dxa"/>
-            <w:tcBorders>
-              <w:top w:val="single" w:sz="2" w:space="0" w:color="000001"/>
-              <w:left w:val="single" w:sz="2" w:space="0" w:color="000001"/>
-              <w:bottom w:val="single" w:sz="2" w:space="0" w:color="000001"/>
-              <w:insideH w:val="single" w:sz="2" w:space="0" w:color="000001"/>
-            </w:tcBorders>
-            <w:shd w:fill="FFFFFF" w:val="clear"/>
-          </w:tcPr>
-          <w:p>
-            <w:pPr>
-              <w:pStyle w:val="Contedodatabela"/>
-              <w:spacing w:lineRule="auto" w:line="360"/>
-              <w:jc w:val="both"/>
-              <w:rPr/>
-            </w:pPr>
-            <w:r>
-              <w:rPr/>
-              <w:t>Trilha 1</w:t>
+              <w:t>1</w:t>
+            </w:r>
+          </w:p>
+        </w:tc>
+        <w:tc>
+          <w:tcPr>
+            <w:tcW w:w="1186" w:type="dxa"/>
+            <w:tcBorders>
+              <w:top w:val="single" w:sz="2" w:space="0" w:color="000001"/>
+              <w:left w:val="single" w:sz="2" w:space="0" w:color="000001"/>
+              <w:bottom w:val="single" w:sz="2" w:space="0" w:color="000001"/>
+              <w:insideH w:val="single" w:sz="2" w:space="0" w:color="000001"/>
+            </w:tcBorders>
+            <w:shd w:fill="FFFFFF" w:val="clear"/>
+          </w:tcPr>
+          <w:p>
+            <w:pPr>
+              <w:pStyle w:val="Contedodatabela"/>
+              <w:spacing w:lineRule="auto" w:line="360"/>
+              <w:jc w:val="both"/>
+              <w:rPr/>
+            </w:pPr>
+            <w:r>
+              <w:rPr/>
+              <w:t>Texto</w:t>
             </w:r>
           </w:p>
         </w:tc>
@@ -7951,66 +8196,182 @@
             </w:pPr>
             <w:r>
               <w:rPr/>
-              <w:t>Trilha 1 no seguinte formato:</w:t>
-            </w:r>
-          </w:p>
-          <w:p>
-            <w:pPr>
-              <w:pStyle w:val="Contedodatabela"/>
-              <w:spacing w:lineRule="auto" w:line="360"/>
-              <w:jc w:val="both"/>
-              <w:rPr/>
-            </w:pPr>
+              <w:t>Valor fixo: “</w:t>
+            </w:r>
             <w:r>
               <w:rPr>
                 <w:b/>
                 <w:bCs/>
               </w:rPr>
-              <w:t>Format Code:</w:t>
-            </w:r>
-            <w:r>
-              <w:rPr/>
-              <w:t xml:space="preserve"> B</w:t>
-            </w:r>
-          </w:p>
-          <w:p>
-            <w:pPr>
-              <w:pStyle w:val="Contedodatabela"/>
-              <w:spacing w:lineRule="auto" w:line="360"/>
-              <w:jc w:val="both"/>
-              <w:rPr/>
-            </w:pPr>
-            <w:r>
-              <w:rPr>
-                <w:b/>
-                <w:bCs/>
-              </w:rPr>
-              <w:t>PAN:</w:t>
-            </w:r>
-            <w:r>
-              <w:rPr/>
-              <w:t xml:space="preserve"> 19 dígitos do número do cartão</w:t>
-            </w:r>
-          </w:p>
-          <w:p>
-            <w:pPr>
-              <w:pStyle w:val="Contedodatabela"/>
-              <w:spacing w:lineRule="auto" w:line="360"/>
-              <w:jc w:val="both"/>
-              <w:rPr/>
-            </w:pPr>
-            <w:r>
-              <w:rPr>
-                <w:b/>
-                <w:bCs/>
-              </w:rPr>
-              <w:t xml:space="preserve">Separador: </w:t>
-            </w:r>
-            <w:r>
-              <w:rPr/>
-              <w:t>^</w:t>
-            </w:r>
-          </w:p>
+              <w:t>?</w:t>
+            </w:r>
+            <w:r>
+              <w:rPr/>
+              <w:t>” indicando o fim da Trilha 1</w:t>
+            </w:r>
+          </w:p>
+        </w:tc>
+        <w:tc>
+          <w:tcPr>
+            <w:tcW w:w="839" w:type="dxa"/>
+            <w:tcBorders>
+              <w:top w:val="single" w:sz="2" w:space="0" w:color="000001"/>
+              <w:left w:val="single" w:sz="2" w:space="0" w:color="000001"/>
+              <w:bottom w:val="single" w:sz="2" w:space="0" w:color="000001"/>
+              <w:right w:val="single" w:sz="2" w:space="0" w:color="000001"/>
+              <w:insideH w:val="single" w:sz="2" w:space="0" w:color="000001"/>
+              <w:insideV w:val="single" w:sz="2" w:space="0" w:color="000001"/>
+            </w:tcBorders>
+            <w:shd w:fill="FFFFFF" w:val="clear"/>
+            <w:vAlign w:val="center"/>
+          </w:tcPr>
+          <w:p>
+            <w:pPr>
+              <w:pStyle w:val="Contedodatabela"/>
+              <w:spacing w:lineRule="auto" w:line="360"/>
+              <w:jc w:val="center"/>
+              <w:rPr/>
+            </w:pPr>
+            <w:r>
+              <w:rPr/>
+              <w:t>X</w:t>
+            </w:r>
+          </w:p>
+        </w:tc>
+      </w:tr>
+      <w:tr>
+        <w:trPr/>
+        <w:tc>
+          <w:tcPr>
+            <w:tcW w:w="1755" w:type="dxa"/>
+            <w:tcBorders>
+              <w:top w:val="single" w:sz="2" w:space="0" w:color="000001"/>
+              <w:left w:val="single" w:sz="2" w:space="0" w:color="000001"/>
+              <w:bottom w:val="single" w:sz="2" w:space="0" w:color="000001"/>
+              <w:insideH w:val="single" w:sz="2" w:space="0" w:color="000001"/>
+            </w:tcBorders>
+            <w:shd w:fill="FFFFFF" w:val="clear"/>
+          </w:tcPr>
+          <w:p>
+            <w:pPr>
+              <w:pStyle w:val="Contedodatabela"/>
+              <w:spacing w:lineRule="auto" w:line="360"/>
+              <w:jc w:val="both"/>
+              <w:rPr/>
+            </w:pPr>
+            <w:r>
+              <w:rPr/>
+              <w:t>Fixo</w:t>
+            </w:r>
+          </w:p>
+        </w:tc>
+        <w:tc>
+          <w:tcPr>
+            <w:tcW w:w="691" w:type="dxa"/>
+            <w:tcBorders>
+              <w:top w:val="single" w:sz="2" w:space="0" w:color="000001"/>
+              <w:left w:val="single" w:sz="2" w:space="0" w:color="000001"/>
+              <w:bottom w:val="single" w:sz="2" w:space="0" w:color="000001"/>
+              <w:insideH w:val="single" w:sz="2" w:space="0" w:color="000001"/>
+            </w:tcBorders>
+            <w:shd w:fill="FFFFFF" w:val="clear"/>
+          </w:tcPr>
+          <w:p>
+            <w:pPr>
+              <w:pStyle w:val="Contedodatabela"/>
+              <w:spacing w:lineRule="auto" w:line="360"/>
+              <w:jc w:val="both"/>
+              <w:rPr/>
+            </w:pPr>
+            <w:r>
+              <w:rPr/>
+              <w:t>106</w:t>
+            </w:r>
+          </w:p>
+        </w:tc>
+        <w:tc>
+          <w:tcPr>
+            <w:tcW w:w="553" w:type="dxa"/>
+            <w:tcBorders>
+              <w:top w:val="single" w:sz="2" w:space="0" w:color="000001"/>
+              <w:left w:val="single" w:sz="2" w:space="0" w:color="000001"/>
+              <w:bottom w:val="single" w:sz="2" w:space="0" w:color="000001"/>
+              <w:insideH w:val="single" w:sz="2" w:space="0" w:color="000001"/>
+            </w:tcBorders>
+            <w:shd w:fill="FFFFFF" w:val="clear"/>
+          </w:tcPr>
+          <w:p>
+            <w:pPr>
+              <w:pStyle w:val="Contedodatabela"/>
+              <w:spacing w:lineRule="auto" w:line="360"/>
+              <w:jc w:val="both"/>
+              <w:rPr/>
+            </w:pPr>
+            <w:r>
+              <w:rPr/>
+              <w:t>107</w:t>
+            </w:r>
+          </w:p>
+        </w:tc>
+        <w:tc>
+          <w:tcPr>
+            <w:tcW w:w="630" w:type="dxa"/>
+            <w:tcBorders>
+              <w:top w:val="single" w:sz="2" w:space="0" w:color="000001"/>
+              <w:left w:val="single" w:sz="2" w:space="0" w:color="000001"/>
+              <w:bottom w:val="single" w:sz="2" w:space="0" w:color="000001"/>
+              <w:insideH w:val="single" w:sz="2" w:space="0" w:color="000001"/>
+            </w:tcBorders>
+            <w:shd w:fill="FFFFFF" w:val="clear"/>
+          </w:tcPr>
+          <w:p>
+            <w:pPr>
+              <w:pStyle w:val="Contedodatabela"/>
+              <w:spacing w:lineRule="auto" w:line="360"/>
+              <w:jc w:val="both"/>
+              <w:rPr/>
+            </w:pPr>
+            <w:r>
+              <w:rPr/>
+              <w:t>1</w:t>
+            </w:r>
+          </w:p>
+        </w:tc>
+        <w:tc>
+          <w:tcPr>
+            <w:tcW w:w="1186" w:type="dxa"/>
+            <w:tcBorders>
+              <w:top w:val="single" w:sz="2" w:space="0" w:color="000001"/>
+              <w:left w:val="single" w:sz="2" w:space="0" w:color="000001"/>
+              <w:bottom w:val="single" w:sz="2" w:space="0" w:color="000001"/>
+              <w:insideH w:val="single" w:sz="2" w:space="0" w:color="000001"/>
+            </w:tcBorders>
+            <w:shd w:fill="FFFFFF" w:val="clear"/>
+          </w:tcPr>
+          <w:p>
+            <w:pPr>
+              <w:pStyle w:val="Contedodatabela"/>
+              <w:spacing w:lineRule="auto" w:line="360"/>
+              <w:jc w:val="both"/>
+              <w:rPr/>
+            </w:pPr>
+            <w:r>
+              <w:rPr/>
+              <w:t>Texto</w:t>
+            </w:r>
+          </w:p>
+        </w:tc>
+        <w:tc>
+          <w:tcPr>
+            <w:tcW w:w="3975" w:type="dxa"/>
+            <w:tcBorders>
+              <w:top w:val="single" w:sz="2" w:space="0" w:color="000001"/>
+              <w:left w:val="single" w:sz="2" w:space="0" w:color="000001"/>
+              <w:bottom w:val="single" w:sz="2" w:space="0" w:color="000001"/>
+              <w:insideH w:val="single" w:sz="2" w:space="0" w:color="000001"/>
+            </w:tcBorders>
+            <w:shd w:fill="FFFFFF" w:val="clear"/>
+          </w:tcPr>
           <w:p>
             <w:pPr>
               <w:pStyle w:val="Contedodatabela"/>
@@ -8023,72 +8384,166 @@
               </w:rPr>
             </w:pPr>
             <w:r>
+              <w:rPr/>
+              <w:t>Valor fixo: “</w:t>
+            </w:r>
+            <w:r>
               <w:rPr>
                 <w:b/>
                 <w:bCs/>
               </w:rPr>
-              <w:t xml:space="preserve">CardHolderName: </w:t>
+              <w:t>;</w:t>
+            </w:r>
+            <w:r>
+              <w:rPr/>
+              <w:t xml:space="preserve">” indicando o início da </w:t>
             </w:r>
             <w:r>
               <w:rPr>
                 <w:b w:val="false"/>
                 <w:bCs w:val="false"/>
               </w:rPr>
-              <w:t>Nome do titular do cartão, com 26 caracteres, com espaços à direita</w:t>
-            </w:r>
-          </w:p>
-          <w:p>
-            <w:pPr>
-              <w:pStyle w:val="Contedodatabela"/>
-              <w:spacing w:lineRule="auto" w:line="360"/>
-              <w:jc w:val="both"/>
-              <w:rPr>
-                <w:b/>
-                <w:b/>
-                <w:bCs/>
-              </w:rPr>
-            </w:pPr>
-            <w:r>
-              <w:rPr>
-                <w:b/>
-                <w:bCs/>
-              </w:rPr>
-              <w:t>Separador:^</w:t>
-            </w:r>
-          </w:p>
-          <w:p>
-            <w:pPr>
-              <w:pStyle w:val="Contedodatabela"/>
-              <w:spacing w:lineRule="auto" w:line="360"/>
-              <w:jc w:val="both"/>
-              <w:rPr>
-                <w:b/>
-                <w:b/>
-                <w:bCs/>
-              </w:rPr>
-            </w:pPr>
-            <w:r>
-              <w:rPr>
-                <w:b/>
-                <w:bCs/>
-              </w:rPr>
-              <w:t xml:space="preserve">Validade do Cartão: </w:t>
-            </w:r>
-            <w:r>
-              <w:rPr>
-                <w:b w:val="false"/>
-                <w:bCs w:val="false"/>
-              </w:rPr>
-              <w:t xml:space="preserve">Data de expiração no format </w:t>
-            </w:r>
-            <w:r>
-              <w:rPr>
-                <w:b/>
-                <w:bCs/>
-              </w:rPr>
-              <w:t>AAMM</w:t>
-            </w:r>
-          </w:p>
+              <w:t>Trilha 2</w:t>
+            </w:r>
+          </w:p>
+        </w:tc>
+        <w:tc>
+          <w:tcPr>
+            <w:tcW w:w="839" w:type="dxa"/>
+            <w:tcBorders>
+              <w:top w:val="single" w:sz="2" w:space="0" w:color="000001"/>
+              <w:left w:val="single" w:sz="2" w:space="0" w:color="000001"/>
+              <w:bottom w:val="single" w:sz="2" w:space="0" w:color="000001"/>
+              <w:right w:val="single" w:sz="2" w:space="0" w:color="000001"/>
+              <w:insideH w:val="single" w:sz="2" w:space="0" w:color="000001"/>
+              <w:insideV w:val="single" w:sz="2" w:space="0" w:color="000001"/>
+            </w:tcBorders>
+            <w:shd w:fill="FFFFFF" w:val="clear"/>
+            <w:vAlign w:val="center"/>
+          </w:tcPr>
+          <w:p>
+            <w:pPr>
+              <w:pStyle w:val="Contedodatabela"/>
+              <w:spacing w:lineRule="auto" w:line="360"/>
+              <w:jc w:val="center"/>
+              <w:rPr/>
+            </w:pPr>
+            <w:r>
+              <w:rPr/>
+              <w:t>X</w:t>
+            </w:r>
+          </w:p>
+        </w:tc>
+      </w:tr>
+      <w:tr>
+        <w:trPr/>
+        <w:tc>
+          <w:tcPr>
+            <w:tcW w:w="1755" w:type="dxa"/>
+            <w:tcBorders>
+              <w:top w:val="single" w:sz="2" w:space="0" w:color="000001"/>
+              <w:left w:val="single" w:sz="2" w:space="0" w:color="000001"/>
+              <w:bottom w:val="single" w:sz="2" w:space="0" w:color="000001"/>
+              <w:insideH w:val="single" w:sz="2" w:space="0" w:color="000001"/>
+            </w:tcBorders>
+            <w:shd w:fill="FFFFFF" w:val="clear"/>
+          </w:tcPr>
+          <w:p>
+            <w:pPr>
+              <w:pStyle w:val="Contedodatabela"/>
+              <w:spacing w:lineRule="auto" w:line="360"/>
+              <w:jc w:val="both"/>
+              <w:rPr/>
+            </w:pPr>
+            <w:r>
+              <w:rPr/>
+              <w:t>Trilha2</w:t>
+            </w:r>
+          </w:p>
+        </w:tc>
+        <w:tc>
+          <w:tcPr>
+            <w:tcW w:w="691" w:type="dxa"/>
+            <w:tcBorders>
+              <w:top w:val="single" w:sz="2" w:space="0" w:color="000001"/>
+              <w:left w:val="single" w:sz="2" w:space="0" w:color="000001"/>
+              <w:bottom w:val="single" w:sz="2" w:space="0" w:color="000001"/>
+              <w:insideH w:val="single" w:sz="2" w:space="0" w:color="000001"/>
+            </w:tcBorders>
+            <w:shd w:fill="FFFFFF" w:val="clear"/>
+          </w:tcPr>
+          <w:p>
+            <w:pPr>
+              <w:pStyle w:val="Contedodatabela"/>
+              <w:spacing w:lineRule="auto" w:line="360"/>
+              <w:jc w:val="both"/>
+              <w:rPr/>
+            </w:pPr>
+            <w:r>
+              <w:rPr/>
+              <w:t>107</w:t>
+            </w:r>
+          </w:p>
+        </w:tc>
+        <w:tc>
+          <w:tcPr>
+            <w:tcW w:w="553" w:type="dxa"/>
+            <w:tcBorders>
+              <w:top w:val="single" w:sz="2" w:space="0" w:color="000001"/>
+              <w:left w:val="single" w:sz="2" w:space="0" w:color="000001"/>
+              <w:bottom w:val="single" w:sz="2" w:space="0" w:color="000001"/>
+              <w:insideH w:val="single" w:sz="2" w:space="0" w:color="000001"/>
+            </w:tcBorders>
+            <w:shd w:fill="FFFFFF" w:val="clear"/>
+          </w:tcPr>
+          <w:p>
+            <w:pPr>
+              <w:pStyle w:val="Contedodatabela"/>
+              <w:spacing w:lineRule="auto" w:line="360"/>
+              <w:jc w:val="both"/>
+              <w:rPr/>
+            </w:pPr>
+            <w:r>
+              <w:rPr/>
+              <w:t>144</w:t>
+            </w:r>
+          </w:p>
+        </w:tc>
+        <w:tc>
+          <w:tcPr>
+            <w:tcW w:w="630" w:type="dxa"/>
+            <w:tcBorders>
+              <w:top w:val="single" w:sz="2" w:space="0" w:color="000001"/>
+              <w:left w:val="single" w:sz="2" w:space="0" w:color="000001"/>
+              <w:bottom w:val="single" w:sz="2" w:space="0" w:color="000001"/>
+              <w:insideH w:val="single" w:sz="2" w:space="0" w:color="000001"/>
+            </w:tcBorders>
+            <w:shd w:fill="FFFFFF" w:val="clear"/>
+          </w:tcPr>
+          <w:p>
+            <w:pPr>
+              <w:pStyle w:val="Contedodatabela"/>
+              <w:spacing w:lineRule="auto" w:line="360"/>
+              <w:jc w:val="both"/>
+              <w:rPr/>
+            </w:pPr>
+            <w:r>
+              <w:rPr/>
+              <w:t>37</w:t>
+            </w:r>
+          </w:p>
+        </w:tc>
+        <w:tc>
+          <w:tcPr>
+            <w:tcW w:w="1186" w:type="dxa"/>
+            <w:tcBorders>
+              <w:top w:val="single" w:sz="2" w:space="0" w:color="000001"/>
+              <w:left w:val="single" w:sz="2" w:space="0" w:color="000001"/>
+              <w:bottom w:val="single" w:sz="2" w:space="0" w:color="000001"/>
+              <w:insideH w:val="single" w:sz="2" w:space="0" w:color="000001"/>
+            </w:tcBorders>
+            <w:shd w:fill="FFFFFF" w:val="clear"/>
+          </w:tcPr>
           <w:p>
             <w:pPr>
               <w:pStyle w:val="Contedodatabela"/>
@@ -8102,17 +8557,121 @@
             </w:pPr>
             <w:r>
               <w:rPr>
-                <w:b/>
-                <w:bCs/>
-              </w:rPr>
-              <w:t xml:space="preserve">Service Code: </w:t>
-            </w:r>
-            <w:r>
-              <w:rPr>
                 <w:b w:val="false"/>
                 <w:bCs w:val="false"/>
               </w:rPr>
-              <w:t>valor fixo – 501</w:t>
+              <w:t>Trilha 2</w:t>
+            </w:r>
+          </w:p>
+        </w:tc>
+        <w:tc>
+          <w:tcPr>
+            <w:tcW w:w="3975" w:type="dxa"/>
+            <w:tcBorders>
+              <w:top w:val="single" w:sz="2" w:space="0" w:color="000001"/>
+              <w:left w:val="single" w:sz="2" w:space="0" w:color="000001"/>
+              <w:bottom w:val="single" w:sz="2" w:space="0" w:color="000001"/>
+              <w:insideH w:val="single" w:sz="2" w:space="0" w:color="000001"/>
+            </w:tcBorders>
+            <w:shd w:fill="FFFFFF" w:val="clear"/>
+          </w:tcPr>
+          <w:p>
+            <w:pPr>
+              <w:pStyle w:val="Contedodatabela"/>
+              <w:spacing w:lineRule="auto" w:line="360"/>
+              <w:jc w:val="both"/>
+              <w:rPr/>
+            </w:pPr>
+            <w:r>
+              <w:rPr/>
+              <w:t>Trilha 2 no seguinte formato:</w:t>
+            </w:r>
+          </w:p>
+          <w:p>
+            <w:pPr>
+              <w:pStyle w:val="Contedodatabela"/>
+              <w:spacing w:lineRule="auto" w:line="360"/>
+              <w:jc w:val="both"/>
+              <w:rPr/>
+            </w:pPr>
+            <w:r>
+              <w:rPr>
+                <w:b/>
+                <w:bCs/>
+              </w:rPr>
+              <w:t>PAN:</w:t>
+            </w:r>
+            <w:r>
+              <w:rPr/>
+              <w:t xml:space="preserve"> 19 dígitos do número do cartão</w:t>
+            </w:r>
+          </w:p>
+          <w:p>
+            <w:pPr>
+              <w:pStyle w:val="Contedodatabela"/>
+              <w:spacing w:lineRule="auto" w:line="360"/>
+              <w:jc w:val="both"/>
+              <w:rPr/>
+            </w:pPr>
+            <w:r>
+              <w:rPr>
+                <w:b/>
+                <w:bCs/>
+              </w:rPr>
+              <w:t>Separador</w:t>
+            </w:r>
+            <w:r>
+              <w:rPr/>
+              <w:t>: “=”</w:t>
+            </w:r>
+          </w:p>
+          <w:p>
+            <w:pPr>
+              <w:pStyle w:val="Contedodatabela"/>
+              <w:spacing w:lineRule="auto" w:line="360"/>
+              <w:jc w:val="both"/>
+              <w:rPr>
+                <w:b/>
+                <w:b/>
+                <w:bCs/>
+              </w:rPr>
+            </w:pPr>
+            <w:r>
+              <w:rPr>
+                <w:b/>
+                <w:bCs/>
+              </w:rPr>
+              <w:t>Validade do Cartão</w:t>
+            </w:r>
+            <w:r>
+              <w:rPr/>
+              <w:t xml:space="preserve">: Data de expiração no formato </w:t>
+            </w:r>
+            <w:r>
+              <w:rPr>
+                <w:b/>
+                <w:bCs/>
+              </w:rPr>
+              <w:t>AAMM</w:t>
+            </w:r>
+          </w:p>
+          <w:p>
+            <w:pPr>
+              <w:pStyle w:val="Contedodatabela"/>
+              <w:spacing w:lineRule="auto" w:line="360"/>
+              <w:jc w:val="both"/>
+              <w:rPr/>
+            </w:pPr>
+            <w:r>
+              <w:rPr>
+                <w:b/>
+                <w:bCs/>
+              </w:rPr>
+              <w:t>Service Code:</w:t>
+            </w:r>
+            <w:r>
+              <w:rPr/>
+              <w:t xml:space="preserve"> 501</w:t>
             </w:r>
           </w:p>
           <w:p>
@@ -8219,13 +8778,13 @@
                 <w:b w:val="false"/>
                 <w:bCs w:val="false"/>
               </w:rPr>
-              <w:t xml:space="preserve"> 4 posições preenchidas com 0 </w:t>
-            </w:r>
-          </w:p>
-        </w:tc>
-        <w:tc>
-          <w:tcPr>
-            <w:tcW w:w="840" w:type="dxa"/>
+              <w:t xml:space="preserve"> 4 posições preenchidas com 0</w:t>
+            </w:r>
+          </w:p>
+        </w:tc>
+        <w:tc>
+          <w:tcPr>
+            <w:tcW w:w="839" w:type="dxa"/>
             <w:tcBorders>
               <w:top w:val="single" w:sz="2" w:space="0" w:color="000001"/>
               <w:left w:val="single" w:sz="2" w:space="0" w:color="000001"/>
@@ -8279,49 +8838,49 @@
         </w:tc>
         <w:tc>
           <w:tcPr>
-            <w:tcW w:w="690" w:type="dxa"/>
-            <w:tcBorders>
-              <w:top w:val="single" w:sz="2" w:space="0" w:color="000001"/>
-              <w:left w:val="single" w:sz="2" w:space="0" w:color="000001"/>
-              <w:bottom w:val="single" w:sz="2" w:space="0" w:color="000001"/>
-              <w:insideH w:val="single" w:sz="2" w:space="0" w:color="000001"/>
-            </w:tcBorders>
-            <w:shd w:fill="FFFFFF" w:val="clear"/>
-          </w:tcPr>
-          <w:p>
-            <w:pPr>
-              <w:pStyle w:val="Contedodatabela"/>
-              <w:spacing w:lineRule="auto" w:line="360"/>
-              <w:jc w:val="both"/>
-              <w:rPr/>
-            </w:pPr>
-            <w:r>
-              <w:rPr/>
-              <w:t>105</w:t>
-            </w:r>
-          </w:p>
-        </w:tc>
-        <w:tc>
-          <w:tcPr>
-            <w:tcW w:w="554" w:type="dxa"/>
-            <w:tcBorders>
-              <w:top w:val="single" w:sz="2" w:space="0" w:color="000001"/>
-              <w:left w:val="single" w:sz="2" w:space="0" w:color="000001"/>
-              <w:bottom w:val="single" w:sz="2" w:space="0" w:color="000001"/>
-              <w:insideH w:val="single" w:sz="2" w:space="0" w:color="000001"/>
-            </w:tcBorders>
-            <w:shd w:fill="FFFFFF" w:val="clear"/>
-          </w:tcPr>
-          <w:p>
-            <w:pPr>
-              <w:pStyle w:val="Contedodatabela"/>
-              <w:spacing w:lineRule="auto" w:line="360"/>
-              <w:jc w:val="both"/>
-              <w:rPr/>
-            </w:pPr>
-            <w:r>
-              <w:rPr/>
-              <w:t>106</w:t>
+            <w:tcW w:w="691" w:type="dxa"/>
+            <w:tcBorders>
+              <w:top w:val="single" w:sz="2" w:space="0" w:color="000001"/>
+              <w:left w:val="single" w:sz="2" w:space="0" w:color="000001"/>
+              <w:bottom w:val="single" w:sz="2" w:space="0" w:color="000001"/>
+              <w:insideH w:val="single" w:sz="2" w:space="0" w:color="000001"/>
+            </w:tcBorders>
+            <w:shd w:fill="FFFFFF" w:val="clear"/>
+          </w:tcPr>
+          <w:p>
+            <w:pPr>
+              <w:pStyle w:val="Contedodatabela"/>
+              <w:spacing w:lineRule="auto" w:line="360"/>
+              <w:jc w:val="both"/>
+              <w:rPr/>
+            </w:pPr>
+            <w:r>
+              <w:rPr/>
+              <w:t>144</w:t>
+            </w:r>
+          </w:p>
+        </w:tc>
+        <w:tc>
+          <w:tcPr>
+            <w:tcW w:w="553" w:type="dxa"/>
+            <w:tcBorders>
+              <w:top w:val="single" w:sz="2" w:space="0" w:color="000001"/>
+              <w:left w:val="single" w:sz="2" w:space="0" w:color="000001"/>
+              <w:bottom w:val="single" w:sz="2" w:space="0" w:color="000001"/>
+              <w:insideH w:val="single" w:sz="2" w:space="0" w:color="000001"/>
+            </w:tcBorders>
+            <w:shd w:fill="FFFFFF" w:val="clear"/>
+          </w:tcPr>
+          <w:p>
+            <w:pPr>
+              <w:pStyle w:val="Contedodatabela"/>
+              <w:spacing w:lineRule="auto" w:line="360"/>
+              <w:jc w:val="both"/>
+              <w:rPr/>
+            </w:pPr>
+            <w:r>
+              <w:rPr/>
+              <w:t>145</w:t>
             </w:r>
           </w:p>
         </w:tc>
@@ -8351,7 +8910,7 @@
         </w:tc>
         <w:tc>
           <w:tcPr>
-            <w:tcW w:w="1185" w:type="dxa"/>
+            <w:tcW w:w="1186" w:type="dxa"/>
             <w:tcBorders>
               <w:top w:val="single" w:sz="2" w:space="0" w:color="000001"/>
               <w:left w:val="single" w:sz="2" w:space="0" w:color="000001"/>
@@ -8404,13 +8963,13 @@
             </w:r>
             <w:r>
               <w:rPr/>
-              <w:t>” indicando o fim da Trilha 1</w:t>
-            </w:r>
-          </w:p>
-        </w:tc>
-        <w:tc>
-          <w:tcPr>
-            <w:tcW w:w="840" w:type="dxa"/>
+              <w:t>” indicando o fim da Trilha 2</w:t>
+            </w:r>
+          </w:p>
+        </w:tc>
+        <w:tc>
+          <w:tcPr>
+            <w:tcW w:w="839" w:type="dxa"/>
             <w:tcBorders>
               <w:top w:val="single" w:sz="2" w:space="0" w:color="000001"/>
               <w:left w:val="single" w:sz="2" w:space="0" w:color="000001"/>
@@ -8458,55 +9017,55 @@
             </w:pPr>
             <w:r>
               <w:rPr/>
-              <w:t>Fixo</w:t>
-            </w:r>
-          </w:p>
-        </w:tc>
-        <w:tc>
-          <w:tcPr>
-            <w:tcW w:w="690" w:type="dxa"/>
-            <w:tcBorders>
-              <w:top w:val="single" w:sz="2" w:space="0" w:color="000001"/>
-              <w:left w:val="single" w:sz="2" w:space="0" w:color="000001"/>
-              <w:bottom w:val="single" w:sz="2" w:space="0" w:color="000001"/>
-              <w:insideH w:val="single" w:sz="2" w:space="0" w:color="000001"/>
-            </w:tcBorders>
-            <w:shd w:fill="FFFFFF" w:val="clear"/>
-          </w:tcPr>
-          <w:p>
-            <w:pPr>
-              <w:pStyle w:val="Contedodatabela"/>
-              <w:spacing w:lineRule="auto" w:line="360"/>
-              <w:jc w:val="both"/>
-              <w:rPr/>
-            </w:pPr>
-            <w:r>
-              <w:rPr/>
-              <w:t>106</w:t>
-            </w:r>
-          </w:p>
-        </w:tc>
-        <w:tc>
-          <w:tcPr>
-            <w:tcW w:w="554" w:type="dxa"/>
-            <w:tcBorders>
-              <w:top w:val="single" w:sz="2" w:space="0" w:color="000001"/>
-              <w:left w:val="single" w:sz="2" w:space="0" w:color="000001"/>
-              <w:bottom w:val="single" w:sz="2" w:space="0" w:color="000001"/>
-              <w:insideH w:val="single" w:sz="2" w:space="0" w:color="000001"/>
-            </w:tcBorders>
-            <w:shd w:fill="FFFFFF" w:val="clear"/>
-          </w:tcPr>
-          <w:p>
-            <w:pPr>
-              <w:pStyle w:val="Contedodatabela"/>
-              <w:spacing w:lineRule="auto" w:line="360"/>
-              <w:jc w:val="both"/>
-              <w:rPr/>
-            </w:pPr>
-            <w:r>
-              <w:rPr/>
-              <w:t>107</w:t>
+              <w:t>Terminador</w:t>
+            </w:r>
+          </w:p>
+        </w:tc>
+        <w:tc>
+          <w:tcPr>
+            <w:tcW w:w="691" w:type="dxa"/>
+            <w:tcBorders>
+              <w:top w:val="single" w:sz="2" w:space="0" w:color="000001"/>
+              <w:left w:val="single" w:sz="2" w:space="0" w:color="000001"/>
+              <w:bottom w:val="single" w:sz="2" w:space="0" w:color="000001"/>
+              <w:insideH w:val="single" w:sz="2" w:space="0" w:color="000001"/>
+            </w:tcBorders>
+            <w:shd w:fill="FFFFFF" w:val="clear"/>
+          </w:tcPr>
+          <w:p>
+            <w:pPr>
+              <w:pStyle w:val="Contedodatabela"/>
+              <w:spacing w:lineRule="auto" w:line="360"/>
+              <w:jc w:val="both"/>
+              <w:rPr/>
+            </w:pPr>
+            <w:r>
+              <w:rPr/>
+              <w:t>204</w:t>
+            </w:r>
+          </w:p>
+        </w:tc>
+        <w:tc>
+          <w:tcPr>
+            <w:tcW w:w="553" w:type="dxa"/>
+            <w:tcBorders>
+              <w:top w:val="single" w:sz="2" w:space="0" w:color="000001"/>
+              <w:left w:val="single" w:sz="2" w:space="0" w:color="000001"/>
+              <w:bottom w:val="single" w:sz="2" w:space="0" w:color="000001"/>
+              <w:insideH w:val="single" w:sz="2" w:space="0" w:color="000001"/>
+            </w:tcBorders>
+            <w:shd w:fill="FFFFFF" w:val="clear"/>
+          </w:tcPr>
+          <w:p>
+            <w:pPr>
+              <w:pStyle w:val="Contedodatabela"/>
+              <w:spacing w:lineRule="auto" w:line="360"/>
+              <w:jc w:val="both"/>
+              <w:rPr/>
+            </w:pPr>
+            <w:r>
+              <w:rPr/>
+              <w:t>205</w:t>
             </w:r>
           </w:p>
         </w:tc>
@@ -8536,25 +9095,25 @@
         </w:tc>
         <w:tc>
           <w:tcPr>
-            <w:tcW w:w="1185" w:type="dxa"/>
-            <w:tcBorders>
-              <w:top w:val="single" w:sz="2" w:space="0" w:color="000001"/>
-              <w:left w:val="single" w:sz="2" w:space="0" w:color="000001"/>
-              <w:bottom w:val="single" w:sz="2" w:space="0" w:color="000001"/>
-              <w:insideH w:val="single" w:sz="2" w:space="0" w:color="000001"/>
-            </w:tcBorders>
-            <w:shd w:fill="FFFFFF" w:val="clear"/>
-          </w:tcPr>
-          <w:p>
-            <w:pPr>
-              <w:pStyle w:val="Contedodatabela"/>
-              <w:spacing w:lineRule="auto" w:line="360"/>
-              <w:jc w:val="both"/>
-              <w:rPr/>
-            </w:pPr>
-            <w:r>
-              <w:rPr/>
-              <w:t>Texto</w:t>
+            <w:tcW w:w="1186" w:type="dxa"/>
+            <w:tcBorders>
+              <w:top w:val="single" w:sz="2" w:space="0" w:color="000001"/>
+              <w:left w:val="single" w:sz="2" w:space="0" w:color="000001"/>
+              <w:bottom w:val="single" w:sz="2" w:space="0" w:color="000001"/>
+              <w:insideH w:val="single" w:sz="2" w:space="0" w:color="000001"/>
+            </w:tcBorders>
+            <w:shd w:fill="FFFFFF" w:val="clear"/>
+          </w:tcPr>
+          <w:p>
+            <w:pPr>
+              <w:pStyle w:val="Contedodatabela"/>
+              <w:spacing w:lineRule="auto" w:line="360"/>
+              <w:jc w:val="both"/>
+              <w:rPr/>
+            </w:pPr>
+            <w:r>
+              <w:rPr/>
+              <w:t>Binário</w:t>
             </w:r>
           </w:p>
         </w:tc>
@@ -8574,762 +9133,6 @@
               <w:pStyle w:val="Contedodatabela"/>
               <w:spacing w:lineRule="auto" w:line="360"/>
               <w:jc w:val="both"/>
-              <w:rPr>
-                <w:b w:val="false"/>
-                <w:b w:val="false"/>
-                <w:bCs w:val="false"/>
-              </w:rPr>
-            </w:pPr>
-            <w:r>
-              <w:rPr/>
-              <w:t>Valor fixo: “</w:t>
-            </w:r>
-            <w:r>
-              <w:rPr>
-                <w:b/>
-                <w:bCs/>
-              </w:rPr>
-              <w:t>;</w:t>
-            </w:r>
-            <w:r>
-              <w:rPr/>
-              <w:t xml:space="preserve">” indicando o início da </w:t>
-            </w:r>
-            <w:r>
-              <w:rPr>
-                <w:b w:val="false"/>
-                <w:bCs w:val="false"/>
-              </w:rPr>
-              <w:t>Trilha 2</w:t>
-            </w:r>
-          </w:p>
-        </w:tc>
-        <w:tc>
-          <w:tcPr>
-            <w:tcW w:w="840" w:type="dxa"/>
-            <w:tcBorders>
-              <w:top w:val="single" w:sz="2" w:space="0" w:color="000001"/>
-              <w:left w:val="single" w:sz="2" w:space="0" w:color="000001"/>
-              <w:bottom w:val="single" w:sz="2" w:space="0" w:color="000001"/>
-              <w:right w:val="single" w:sz="2" w:space="0" w:color="000001"/>
-              <w:insideH w:val="single" w:sz="2" w:space="0" w:color="000001"/>
-              <w:insideV w:val="single" w:sz="2" w:space="0" w:color="000001"/>
-            </w:tcBorders>
-            <w:shd w:fill="FFFFFF" w:val="clear"/>
-            <w:vAlign w:val="center"/>
-          </w:tcPr>
-          <w:p>
-            <w:pPr>
-              <w:pStyle w:val="Contedodatabela"/>
-              <w:spacing w:lineRule="auto" w:line="360"/>
-              <w:jc w:val="center"/>
-              <w:rPr/>
-            </w:pPr>
-            <w:r>
-              <w:rPr/>
-              <w:t>X</w:t>
-            </w:r>
-          </w:p>
-        </w:tc>
-      </w:tr>
-      <w:tr>
-        <w:trPr/>
-        <w:tc>
-          <w:tcPr>
-            <w:tcW w:w="1755" w:type="dxa"/>
-            <w:tcBorders>
-              <w:top w:val="single" w:sz="2" w:space="0" w:color="000001"/>
-              <w:left w:val="single" w:sz="2" w:space="0" w:color="000001"/>
-              <w:bottom w:val="single" w:sz="2" w:space="0" w:color="000001"/>
-              <w:insideH w:val="single" w:sz="2" w:space="0" w:color="000001"/>
-            </w:tcBorders>
-            <w:shd w:fill="FFFFFF" w:val="clear"/>
-          </w:tcPr>
-          <w:p>
-            <w:pPr>
-              <w:pStyle w:val="Contedodatabela"/>
-              <w:spacing w:lineRule="auto" w:line="360"/>
-              <w:jc w:val="both"/>
-              <w:rPr/>
-            </w:pPr>
-            <w:r>
-              <w:rPr/>
-              <w:t>Trilha2</w:t>
-            </w:r>
-          </w:p>
-        </w:tc>
-        <w:tc>
-          <w:tcPr>
-            <w:tcW w:w="690" w:type="dxa"/>
-            <w:tcBorders>
-              <w:top w:val="single" w:sz="2" w:space="0" w:color="000001"/>
-              <w:left w:val="single" w:sz="2" w:space="0" w:color="000001"/>
-              <w:bottom w:val="single" w:sz="2" w:space="0" w:color="000001"/>
-              <w:insideH w:val="single" w:sz="2" w:space="0" w:color="000001"/>
-            </w:tcBorders>
-            <w:shd w:fill="FFFFFF" w:val="clear"/>
-          </w:tcPr>
-          <w:p>
-            <w:pPr>
-              <w:pStyle w:val="Contedodatabela"/>
-              <w:spacing w:lineRule="auto" w:line="360"/>
-              <w:jc w:val="both"/>
-              <w:rPr/>
-            </w:pPr>
-            <w:r>
-              <w:rPr/>
-              <w:t>107</w:t>
-            </w:r>
-          </w:p>
-        </w:tc>
-        <w:tc>
-          <w:tcPr>
-            <w:tcW w:w="554" w:type="dxa"/>
-            <w:tcBorders>
-              <w:top w:val="single" w:sz="2" w:space="0" w:color="000001"/>
-              <w:left w:val="single" w:sz="2" w:space="0" w:color="000001"/>
-              <w:bottom w:val="single" w:sz="2" w:space="0" w:color="000001"/>
-              <w:insideH w:val="single" w:sz="2" w:space="0" w:color="000001"/>
-            </w:tcBorders>
-            <w:shd w:fill="FFFFFF" w:val="clear"/>
-          </w:tcPr>
-          <w:p>
-            <w:pPr>
-              <w:pStyle w:val="Contedodatabela"/>
-              <w:spacing w:lineRule="auto" w:line="360"/>
-              <w:jc w:val="both"/>
-              <w:rPr/>
-            </w:pPr>
-            <w:r>
-              <w:rPr/>
-              <w:t>144</w:t>
-            </w:r>
-          </w:p>
-        </w:tc>
-        <w:tc>
-          <w:tcPr>
-            <w:tcW w:w="630" w:type="dxa"/>
-            <w:tcBorders>
-              <w:top w:val="single" w:sz="2" w:space="0" w:color="000001"/>
-              <w:left w:val="single" w:sz="2" w:space="0" w:color="000001"/>
-              <w:bottom w:val="single" w:sz="2" w:space="0" w:color="000001"/>
-              <w:insideH w:val="single" w:sz="2" w:space="0" w:color="000001"/>
-            </w:tcBorders>
-            <w:shd w:fill="FFFFFF" w:val="clear"/>
-          </w:tcPr>
-          <w:p>
-            <w:pPr>
-              <w:pStyle w:val="Contedodatabela"/>
-              <w:spacing w:lineRule="auto" w:line="360"/>
-              <w:jc w:val="both"/>
-              <w:rPr/>
-            </w:pPr>
-            <w:r>
-              <w:rPr/>
-              <w:t>37</w:t>
-            </w:r>
-          </w:p>
-        </w:tc>
-        <w:tc>
-          <w:tcPr>
-            <w:tcW w:w="1185" w:type="dxa"/>
-            <w:tcBorders>
-              <w:top w:val="single" w:sz="2" w:space="0" w:color="000001"/>
-              <w:left w:val="single" w:sz="2" w:space="0" w:color="000001"/>
-              <w:bottom w:val="single" w:sz="2" w:space="0" w:color="000001"/>
-              <w:insideH w:val="single" w:sz="2" w:space="0" w:color="000001"/>
-            </w:tcBorders>
-            <w:shd w:fill="FFFFFF" w:val="clear"/>
-          </w:tcPr>
-          <w:p>
-            <w:pPr>
-              <w:pStyle w:val="Contedodatabela"/>
-              <w:spacing w:lineRule="auto" w:line="360"/>
-              <w:jc w:val="both"/>
-              <w:rPr>
-                <w:b w:val="false"/>
-                <w:b w:val="false"/>
-                <w:bCs w:val="false"/>
-              </w:rPr>
-            </w:pPr>
-            <w:r>
-              <w:rPr>
-                <w:b w:val="false"/>
-                <w:bCs w:val="false"/>
-              </w:rPr>
-              <w:t>Trilha 2</w:t>
-            </w:r>
-          </w:p>
-        </w:tc>
-        <w:tc>
-          <w:tcPr>
-            <w:tcW w:w="3975" w:type="dxa"/>
-            <w:tcBorders>
-              <w:top w:val="single" w:sz="2" w:space="0" w:color="000001"/>
-              <w:left w:val="single" w:sz="2" w:space="0" w:color="000001"/>
-              <w:bottom w:val="single" w:sz="2" w:space="0" w:color="000001"/>
-              <w:insideH w:val="single" w:sz="2" w:space="0" w:color="000001"/>
-            </w:tcBorders>
-            <w:shd w:fill="FFFFFF" w:val="clear"/>
-          </w:tcPr>
-          <w:p>
-            <w:pPr>
-              <w:pStyle w:val="Contedodatabela"/>
-              <w:spacing w:lineRule="auto" w:line="360"/>
-              <w:jc w:val="both"/>
-              <w:rPr/>
-            </w:pPr>
-            <w:r>
-              <w:rPr/>
-              <w:t>Trilha 2 no seguinte formato:</w:t>
-            </w:r>
-          </w:p>
-          <w:p>
-            <w:pPr>
-              <w:pStyle w:val="Contedodatabela"/>
-              <w:spacing w:lineRule="auto" w:line="360"/>
-              <w:jc w:val="both"/>
-              <w:rPr/>
-            </w:pPr>
-            <w:r>
-              <w:rPr>
-                <w:b/>
-                <w:bCs/>
-              </w:rPr>
-              <w:t>PAN:</w:t>
-            </w:r>
-            <w:r>
-              <w:rPr/>
-              <w:t xml:space="preserve"> 19 dígitos do número do cartão</w:t>
-            </w:r>
-          </w:p>
-          <w:p>
-            <w:pPr>
-              <w:pStyle w:val="Contedodatabela"/>
-              <w:spacing w:lineRule="auto" w:line="360"/>
-              <w:jc w:val="both"/>
-              <w:rPr/>
-            </w:pPr>
-            <w:r>
-              <w:rPr>
-                <w:b/>
-                <w:bCs/>
-              </w:rPr>
-              <w:t>Separador</w:t>
-            </w:r>
-            <w:r>
-              <w:rPr/>
-              <w:t>: “=”</w:t>
-            </w:r>
-          </w:p>
-          <w:p>
-            <w:pPr>
-              <w:pStyle w:val="Contedodatabela"/>
-              <w:spacing w:lineRule="auto" w:line="360"/>
-              <w:jc w:val="both"/>
-              <w:rPr>
-                <w:b/>
-                <w:b/>
-                <w:bCs/>
-              </w:rPr>
-            </w:pPr>
-            <w:r>
-              <w:rPr>
-                <w:b/>
-                <w:bCs/>
-              </w:rPr>
-              <w:t>Validade do Cartão</w:t>
-            </w:r>
-            <w:r>
-              <w:rPr/>
-              <w:t xml:space="preserve">: Data de expiração no formato </w:t>
-            </w:r>
-            <w:r>
-              <w:rPr>
-                <w:b/>
-                <w:bCs/>
-              </w:rPr>
-              <w:t>AAMM</w:t>
-            </w:r>
-          </w:p>
-          <w:p>
-            <w:pPr>
-              <w:pStyle w:val="Contedodatabela"/>
-              <w:spacing w:lineRule="auto" w:line="360"/>
-              <w:jc w:val="both"/>
-              <w:rPr/>
-            </w:pPr>
-            <w:r>
-              <w:rPr>
-                <w:b/>
-                <w:bCs/>
-              </w:rPr>
-              <w:t>Service Code:</w:t>
-            </w:r>
-            <w:r>
-              <w:rPr/>
-              <w:t xml:space="preserve"> 501</w:t>
-            </w:r>
-          </w:p>
-          <w:p>
-            <w:pPr>
-              <w:pStyle w:val="Contedodatabela"/>
-              <w:spacing w:lineRule="auto" w:line="360"/>
-              <w:jc w:val="both"/>
-              <w:rPr>
-                <w:b w:val="false"/>
-                <w:b w:val="false"/>
-                <w:bCs w:val="false"/>
-              </w:rPr>
-            </w:pPr>
-            <w:r>
-              <w:rPr>
-                <w:b/>
-                <w:bCs/>
-              </w:rPr>
-              <w:t>Discretionary Data:</w:t>
-            </w:r>
-            <w:r>
-              <w:rPr>
-                <w:b w:val="false"/>
-                <w:bCs w:val="false"/>
-              </w:rPr>
-              <w:t xml:space="preserve"> </w:t>
-            </w:r>
-          </w:p>
-          <w:p>
-            <w:pPr>
-              <w:pStyle w:val="Contedodatabela"/>
-              <w:spacing w:lineRule="auto" w:line="360"/>
-              <w:ind w:left="709" w:right="0" w:hanging="0"/>
-              <w:jc w:val="both"/>
-              <w:rPr>
-                <w:b w:val="false"/>
-                <w:b w:val="false"/>
-                <w:bCs w:val="false"/>
-              </w:rPr>
-            </w:pPr>
-            <w:r>
-              <w:rPr>
-                <w:b/>
-                <w:bCs/>
-              </w:rPr>
-              <w:t>Filler:</w:t>
-            </w:r>
-            <w:r>
-              <w:rPr>
-                <w:b w:val="false"/>
-                <w:bCs w:val="false"/>
-              </w:rPr>
-              <w:t xml:space="preserve"> 4 posições preenchidas com 0</w:t>
-            </w:r>
-          </w:p>
-          <w:p>
-            <w:pPr>
-              <w:pStyle w:val="Contedodatabela"/>
-              <w:spacing w:lineRule="auto" w:line="360"/>
-              <w:ind w:left="709" w:right="0" w:hanging="0"/>
-              <w:jc w:val="both"/>
-              <w:rPr>
-                <w:b w:val="false"/>
-                <w:b w:val="false"/>
-                <w:bCs w:val="false"/>
-              </w:rPr>
-            </w:pPr>
-            <w:r>
-              <w:rPr>
-                <w:b/>
-                <w:bCs/>
-              </w:rPr>
-              <w:t>Tipo do Produto:</w:t>
-            </w:r>
-            <w:r>
-              <w:rPr>
-                <w:b w:val="false"/>
-                <w:bCs w:val="false"/>
-              </w:rPr>
-              <w:t xml:space="preserve"> 51</w:t>
-            </w:r>
-          </w:p>
-          <w:p>
-            <w:pPr>
-              <w:pStyle w:val="Contedodatabela"/>
-              <w:spacing w:lineRule="auto" w:line="360"/>
-              <w:ind w:left="709" w:right="0" w:hanging="0"/>
-              <w:jc w:val="both"/>
-              <w:rPr>
-                <w:b w:val="false"/>
-                <w:b w:val="false"/>
-                <w:bCs w:val="false"/>
-              </w:rPr>
-            </w:pPr>
-            <w:r>
-              <w:rPr>
-                <w:b/>
-                <w:bCs/>
-              </w:rPr>
-              <w:t>Filler:</w:t>
-            </w:r>
-            <w:r>
-              <w:rPr>
-                <w:b w:val="false"/>
-                <w:bCs w:val="false"/>
-              </w:rPr>
-              <w:t xml:space="preserve"> 4 posições preenchidas com 0</w:t>
-            </w:r>
-          </w:p>
-        </w:tc>
-        <w:tc>
-          <w:tcPr>
-            <w:tcW w:w="840" w:type="dxa"/>
-            <w:tcBorders>
-              <w:top w:val="single" w:sz="2" w:space="0" w:color="000001"/>
-              <w:left w:val="single" w:sz="2" w:space="0" w:color="000001"/>
-              <w:bottom w:val="single" w:sz="2" w:space="0" w:color="000001"/>
-              <w:right w:val="single" w:sz="2" w:space="0" w:color="000001"/>
-              <w:insideH w:val="single" w:sz="2" w:space="0" w:color="000001"/>
-              <w:insideV w:val="single" w:sz="2" w:space="0" w:color="000001"/>
-            </w:tcBorders>
-            <w:shd w:fill="FFFFFF" w:val="clear"/>
-            <w:vAlign w:val="center"/>
-          </w:tcPr>
-          <w:p>
-            <w:pPr>
-              <w:pStyle w:val="Contedodatabela"/>
-              <w:spacing w:lineRule="auto" w:line="360"/>
-              <w:jc w:val="center"/>
-              <w:rPr/>
-            </w:pPr>
-            <w:r>
-              <w:rPr/>
-              <w:t>X</w:t>
-            </w:r>
-          </w:p>
-        </w:tc>
-      </w:tr>
-      <w:tr>
-        <w:trPr/>
-        <w:tc>
-          <w:tcPr>
-            <w:tcW w:w="1755" w:type="dxa"/>
-            <w:tcBorders>
-              <w:top w:val="single" w:sz="2" w:space="0" w:color="000001"/>
-              <w:left w:val="single" w:sz="2" w:space="0" w:color="000001"/>
-              <w:bottom w:val="single" w:sz="2" w:space="0" w:color="000001"/>
-              <w:insideH w:val="single" w:sz="2" w:space="0" w:color="000001"/>
-            </w:tcBorders>
-            <w:shd w:fill="FFFFFF" w:val="clear"/>
-          </w:tcPr>
-          <w:p>
-            <w:pPr>
-              <w:pStyle w:val="Contedodatabela"/>
-              <w:spacing w:lineRule="auto" w:line="360"/>
-              <w:jc w:val="both"/>
-              <w:rPr/>
-            </w:pPr>
-            <w:r>
-              <w:rPr/>
-              <w:t>Fixo</w:t>
-            </w:r>
-          </w:p>
-        </w:tc>
-        <w:tc>
-          <w:tcPr>
-            <w:tcW w:w="690" w:type="dxa"/>
-            <w:tcBorders>
-              <w:top w:val="single" w:sz="2" w:space="0" w:color="000001"/>
-              <w:left w:val="single" w:sz="2" w:space="0" w:color="000001"/>
-              <w:bottom w:val="single" w:sz="2" w:space="0" w:color="000001"/>
-              <w:insideH w:val="single" w:sz="2" w:space="0" w:color="000001"/>
-            </w:tcBorders>
-            <w:shd w:fill="FFFFFF" w:val="clear"/>
-          </w:tcPr>
-          <w:p>
-            <w:pPr>
-              <w:pStyle w:val="Contedodatabela"/>
-              <w:spacing w:lineRule="auto" w:line="360"/>
-              <w:jc w:val="both"/>
-              <w:rPr/>
-            </w:pPr>
-            <w:r>
-              <w:rPr/>
-              <w:t>144</w:t>
-            </w:r>
-          </w:p>
-        </w:tc>
-        <w:tc>
-          <w:tcPr>
-            <w:tcW w:w="554" w:type="dxa"/>
-            <w:tcBorders>
-              <w:top w:val="single" w:sz="2" w:space="0" w:color="000001"/>
-              <w:left w:val="single" w:sz="2" w:space="0" w:color="000001"/>
-              <w:bottom w:val="single" w:sz="2" w:space="0" w:color="000001"/>
-              <w:insideH w:val="single" w:sz="2" w:space="0" w:color="000001"/>
-            </w:tcBorders>
-            <w:shd w:fill="FFFFFF" w:val="clear"/>
-          </w:tcPr>
-          <w:p>
-            <w:pPr>
-              <w:pStyle w:val="Contedodatabela"/>
-              <w:spacing w:lineRule="auto" w:line="360"/>
-              <w:jc w:val="both"/>
-              <w:rPr/>
-            </w:pPr>
-            <w:r>
-              <w:rPr/>
-              <w:t>145</w:t>
-            </w:r>
-          </w:p>
-        </w:tc>
-        <w:tc>
-          <w:tcPr>
-            <w:tcW w:w="630" w:type="dxa"/>
-            <w:tcBorders>
-              <w:top w:val="single" w:sz="2" w:space="0" w:color="000001"/>
-              <w:left w:val="single" w:sz="2" w:space="0" w:color="000001"/>
-              <w:bottom w:val="single" w:sz="2" w:space="0" w:color="000001"/>
-              <w:insideH w:val="single" w:sz="2" w:space="0" w:color="000001"/>
-            </w:tcBorders>
-            <w:shd w:fill="FFFFFF" w:val="clear"/>
-          </w:tcPr>
-          <w:p>
-            <w:pPr>
-              <w:pStyle w:val="Contedodatabela"/>
-              <w:spacing w:lineRule="auto" w:line="360"/>
-              <w:jc w:val="both"/>
-              <w:rPr/>
-            </w:pPr>
-            <w:r>
-              <w:rPr/>
-              <w:t>1</w:t>
-            </w:r>
-          </w:p>
-        </w:tc>
-        <w:tc>
-          <w:tcPr>
-            <w:tcW w:w="1185" w:type="dxa"/>
-            <w:tcBorders>
-              <w:top w:val="single" w:sz="2" w:space="0" w:color="000001"/>
-              <w:left w:val="single" w:sz="2" w:space="0" w:color="000001"/>
-              <w:bottom w:val="single" w:sz="2" w:space="0" w:color="000001"/>
-              <w:insideH w:val="single" w:sz="2" w:space="0" w:color="000001"/>
-            </w:tcBorders>
-            <w:shd w:fill="FFFFFF" w:val="clear"/>
-          </w:tcPr>
-          <w:p>
-            <w:pPr>
-              <w:pStyle w:val="Contedodatabela"/>
-              <w:spacing w:lineRule="auto" w:line="360"/>
-              <w:jc w:val="both"/>
-              <w:rPr/>
-            </w:pPr>
-            <w:r>
-              <w:rPr/>
-              <w:t>Texto</w:t>
-            </w:r>
-          </w:p>
-        </w:tc>
-        <w:tc>
-          <w:tcPr>
-            <w:tcW w:w="3975" w:type="dxa"/>
-            <w:tcBorders>
-              <w:top w:val="single" w:sz="2" w:space="0" w:color="000001"/>
-              <w:left w:val="single" w:sz="2" w:space="0" w:color="000001"/>
-              <w:bottom w:val="single" w:sz="2" w:space="0" w:color="000001"/>
-              <w:insideH w:val="single" w:sz="2" w:space="0" w:color="000001"/>
-            </w:tcBorders>
-            <w:shd w:fill="FFFFFF" w:val="clear"/>
-          </w:tcPr>
-          <w:p>
-            <w:pPr>
-              <w:pStyle w:val="Contedodatabela"/>
-              <w:spacing w:lineRule="auto" w:line="360"/>
-              <w:jc w:val="both"/>
-              <w:rPr/>
-            </w:pPr>
-            <w:r>
-              <w:rPr/>
-              <w:t>Valor fixo: “</w:t>
-            </w:r>
-            <w:r>
-              <w:rPr>
-                <w:b/>
-                <w:bCs/>
-              </w:rPr>
-              <w:t>?</w:t>
-            </w:r>
-            <w:r>
-              <w:rPr/>
-              <w:t>” indicando o fim da Trilha 2</w:t>
-            </w:r>
-          </w:p>
-        </w:tc>
-        <w:tc>
-          <w:tcPr>
-            <w:tcW w:w="840" w:type="dxa"/>
-            <w:tcBorders>
-              <w:top w:val="single" w:sz="2" w:space="0" w:color="000001"/>
-              <w:left w:val="single" w:sz="2" w:space="0" w:color="000001"/>
-              <w:bottom w:val="single" w:sz="2" w:space="0" w:color="000001"/>
-              <w:right w:val="single" w:sz="2" w:space="0" w:color="000001"/>
-              <w:insideH w:val="single" w:sz="2" w:space="0" w:color="000001"/>
-              <w:insideV w:val="single" w:sz="2" w:space="0" w:color="000001"/>
-            </w:tcBorders>
-            <w:shd w:fill="FFFFFF" w:val="clear"/>
-            <w:vAlign w:val="center"/>
-          </w:tcPr>
-          <w:p>
-            <w:pPr>
-              <w:pStyle w:val="Contedodatabela"/>
-              <w:spacing w:lineRule="auto" w:line="360"/>
-              <w:jc w:val="center"/>
-              <w:rPr/>
-            </w:pPr>
-            <w:r>
-              <w:rPr/>
-              <w:t>X</w:t>
-            </w:r>
-          </w:p>
-        </w:tc>
-      </w:tr>
-      <w:tr>
-        <w:trPr/>
-        <w:tc>
-          <w:tcPr>
-            <w:tcW w:w="1755" w:type="dxa"/>
-            <w:tcBorders>
-              <w:top w:val="single" w:sz="2" w:space="0" w:color="000001"/>
-              <w:left w:val="single" w:sz="2" w:space="0" w:color="000001"/>
-              <w:bottom w:val="single" w:sz="2" w:space="0" w:color="000001"/>
-              <w:insideH w:val="single" w:sz="2" w:space="0" w:color="000001"/>
-            </w:tcBorders>
-            <w:shd w:fill="FFFFFF" w:val="clear"/>
-          </w:tcPr>
-          <w:p>
-            <w:pPr>
-              <w:pStyle w:val="Contedodatabela"/>
-              <w:spacing w:lineRule="auto" w:line="360"/>
-              <w:jc w:val="both"/>
-              <w:rPr/>
-            </w:pPr>
-            <w:r>
-              <w:rPr/>
-              <w:t>Terminador</w:t>
-            </w:r>
-          </w:p>
-        </w:tc>
-        <w:tc>
-          <w:tcPr>
-            <w:tcW w:w="690" w:type="dxa"/>
-            <w:tcBorders>
-              <w:top w:val="single" w:sz="2" w:space="0" w:color="000001"/>
-              <w:left w:val="single" w:sz="2" w:space="0" w:color="000001"/>
-              <w:bottom w:val="single" w:sz="2" w:space="0" w:color="000001"/>
-              <w:insideH w:val="single" w:sz="2" w:space="0" w:color="000001"/>
-            </w:tcBorders>
-            <w:shd w:fill="FFFFFF" w:val="clear"/>
-          </w:tcPr>
-          <w:p>
-            <w:pPr>
-              <w:pStyle w:val="Contedodatabela"/>
-              <w:spacing w:lineRule="auto" w:line="360"/>
-              <w:jc w:val="both"/>
-              <w:rPr/>
-            </w:pPr>
-            <w:r>
-              <w:rPr/>
-              <w:t>204</w:t>
-            </w:r>
-          </w:p>
-        </w:tc>
-        <w:tc>
-          <w:tcPr>
-            <w:tcW w:w="554" w:type="dxa"/>
-            <w:tcBorders>
-              <w:top w:val="single" w:sz="2" w:space="0" w:color="000001"/>
-              <w:left w:val="single" w:sz="2" w:space="0" w:color="000001"/>
-              <w:bottom w:val="single" w:sz="2" w:space="0" w:color="000001"/>
-              <w:insideH w:val="single" w:sz="2" w:space="0" w:color="000001"/>
-            </w:tcBorders>
-            <w:shd w:fill="FFFFFF" w:val="clear"/>
-          </w:tcPr>
-          <w:p>
-            <w:pPr>
-              <w:pStyle w:val="Contedodatabela"/>
-              <w:spacing w:lineRule="auto" w:line="360"/>
-              <w:jc w:val="both"/>
-              <w:rPr/>
-            </w:pPr>
-            <w:r>
-              <w:rPr/>
-              <w:t>205</w:t>
-            </w:r>
-          </w:p>
-        </w:tc>
-        <w:tc>
-          <w:tcPr>
-            <w:tcW w:w="630" w:type="dxa"/>
-            <w:tcBorders>
-              <w:top w:val="single" w:sz="2" w:space="0" w:color="000001"/>
-              <w:left w:val="single" w:sz="2" w:space="0" w:color="000001"/>
-              <w:bottom w:val="single" w:sz="2" w:space="0" w:color="000001"/>
-              <w:insideH w:val="single" w:sz="2" w:space="0" w:color="000001"/>
-            </w:tcBorders>
-            <w:shd w:fill="FFFFFF" w:val="clear"/>
-          </w:tcPr>
-          <w:p>
-            <w:pPr>
-              <w:pStyle w:val="Contedodatabela"/>
-              <w:spacing w:lineRule="auto" w:line="360"/>
-              <w:jc w:val="both"/>
-              <w:rPr/>
-            </w:pPr>
-            <w:r>
-              <w:rPr/>
-              <w:t>1</w:t>
-            </w:r>
-          </w:p>
-        </w:tc>
-        <w:tc>
-          <w:tcPr>
-            <w:tcW w:w="1185" w:type="dxa"/>
-            <w:tcBorders>
-              <w:top w:val="single" w:sz="2" w:space="0" w:color="000001"/>
-              <w:left w:val="single" w:sz="2" w:space="0" w:color="000001"/>
-              <w:bottom w:val="single" w:sz="2" w:space="0" w:color="000001"/>
-              <w:insideH w:val="single" w:sz="2" w:space="0" w:color="000001"/>
-            </w:tcBorders>
-            <w:shd w:fill="FFFFFF" w:val="clear"/>
-          </w:tcPr>
-          <w:p>
-            <w:pPr>
-              <w:pStyle w:val="Contedodatabela"/>
-              <w:spacing w:lineRule="auto" w:line="360"/>
-              <w:jc w:val="both"/>
-              <w:rPr/>
-            </w:pPr>
-            <w:r>
-              <w:rPr/>
-              <w:t>Binário</w:t>
-            </w:r>
-          </w:p>
-        </w:tc>
-        <w:tc>
-          <w:tcPr>
-            <w:tcW w:w="3975" w:type="dxa"/>
-            <w:tcBorders>
-              <w:top w:val="single" w:sz="2" w:space="0" w:color="000001"/>
-              <w:left w:val="single" w:sz="2" w:space="0" w:color="000001"/>
-              <w:bottom w:val="single" w:sz="2" w:space="0" w:color="000001"/>
-              <w:insideH w:val="single" w:sz="2" w:space="0" w:color="000001"/>
-            </w:tcBorders>
-            <w:shd w:fill="FFFFFF" w:val="clear"/>
-          </w:tcPr>
-          <w:p>
-            <w:pPr>
-              <w:pStyle w:val="Contedodatabela"/>
-              <w:spacing w:lineRule="auto" w:line="360"/>
-              <w:jc w:val="both"/>
               <w:rPr/>
             </w:pPr>
             <w:r>
@@ -9340,7 +9143,7 @@
         </w:tc>
         <w:tc>
           <w:tcPr>
-            <w:tcW w:w="840" w:type="dxa"/>
+            <w:tcW w:w="839" w:type="dxa"/>
             <w:tcBorders>
               <w:top w:val="single" w:sz="2" w:space="0" w:color="000001"/>
               <w:left w:val="single" w:sz="2" w:space="0" w:color="000001"/>
@@ -11079,7 +10882,7 @@
     <w:pPr>
       <w:widowControl w:val="false"/>
       <w:suppressAutoHyphens w:val="true"/>
-      <w:overflowPunct w:val="false"/>
+      <w:overflowPunct w:val="true"/>
       <w:bidi w:val="0"/>
       <w:jc w:val="left"/>
     </w:pPr>
@@ -11971,6 +11774,133 @@
   </w:style>
   <w:style w:type="character" w:styleId="ListLabel118">
     <w:name w:val="ListLabel 118"/>
+    <w:qFormat/>
+    <w:rPr>
+      <w:rFonts w:cs="OpenSymbol"/>
+    </w:rPr>
+  </w:style>
+  <w:style w:type="character" w:styleId="ListLabel119">
+    <w:name w:val="ListLabel 119"/>
+    <w:qFormat/>
+    <w:rPr>
+      <w:rFonts w:cs="Symbol"/>
+    </w:rPr>
+  </w:style>
+  <w:style w:type="character" w:styleId="ListLabel120">
+    <w:name w:val="ListLabel 120"/>
+    <w:qFormat/>
+    <w:rPr>
+      <w:rFonts w:cs="OpenSymbol"/>
+    </w:rPr>
+  </w:style>
+  <w:style w:type="character" w:styleId="ListLabel121">
+    <w:name w:val="ListLabel 121"/>
+    <w:qFormat/>
+    <w:rPr>
+      <w:rFonts w:cs="OpenSymbol"/>
+    </w:rPr>
+  </w:style>
+  <w:style w:type="character" w:styleId="ListLabel122">
+    <w:name w:val="ListLabel 122"/>
+    <w:qFormat/>
+    <w:rPr>
+      <w:rFonts w:cs="Symbol"/>
+    </w:rPr>
+  </w:style>
+  <w:style w:type="character" w:styleId="ListLabel123">
+    <w:name w:val="ListLabel 123"/>
+    <w:qFormat/>
+    <w:rPr>
+      <w:rFonts w:cs="OpenSymbol"/>
+    </w:rPr>
+  </w:style>
+  <w:style w:type="character" w:styleId="ListLabel124">
+    <w:name w:val="ListLabel 124"/>
+    <w:qFormat/>
+    <w:rPr>
+      <w:rFonts w:cs="OpenSymbol"/>
+    </w:rPr>
+  </w:style>
+  <w:style w:type="character" w:styleId="ListLabel125">
+    <w:name w:val="ListLabel 125"/>
+    <w:qFormat/>
+    <w:rPr>
+      <w:rFonts w:cs="Symbol"/>
+    </w:rPr>
+  </w:style>
+  <w:style w:type="character" w:styleId="ListLabel126">
+    <w:name w:val="ListLabel 126"/>
+    <w:qFormat/>
+    <w:rPr>
+      <w:rFonts w:cs="OpenSymbol"/>
+    </w:rPr>
+  </w:style>
+  <w:style w:type="character" w:styleId="ListLabel127">
+    <w:name w:val="ListLabel 127"/>
+    <w:qFormat/>
+    <w:rPr>
+      <w:rFonts w:cs="OpenSymbol"/>
+    </w:rPr>
+  </w:style>
+  <w:style w:type="character" w:styleId="ListLabel128">
+    <w:name w:val="ListLabel 128"/>
+    <w:qFormat/>
+    <w:rPr>
+      <w:rFonts w:cs="Symbol"/>
+      <w:b w:val="false"/>
+    </w:rPr>
+  </w:style>
+  <w:style w:type="character" w:styleId="ListLabel129">
+    <w:name w:val="ListLabel 129"/>
+    <w:qFormat/>
+    <w:rPr>
+      <w:rFonts w:cs="OpenSymbol"/>
+    </w:rPr>
+  </w:style>
+  <w:style w:type="character" w:styleId="ListLabel130">
+    <w:name w:val="ListLabel 130"/>
+    <w:qFormat/>
+    <w:rPr>
+      <w:rFonts w:cs="OpenSymbol"/>
+    </w:rPr>
+  </w:style>
+  <w:style w:type="character" w:styleId="ListLabel131">
+    <w:name w:val="ListLabel 131"/>
+    <w:qFormat/>
+    <w:rPr>
+      <w:rFonts w:cs="Symbol"/>
+    </w:rPr>
+  </w:style>
+  <w:style w:type="character" w:styleId="ListLabel132">
+    <w:name w:val="ListLabel 132"/>
+    <w:qFormat/>
+    <w:rPr>
+      <w:rFonts w:cs="OpenSymbol"/>
+    </w:rPr>
+  </w:style>
+  <w:style w:type="character" w:styleId="ListLabel133">
+    <w:name w:val="ListLabel 133"/>
+    <w:qFormat/>
+    <w:rPr>
+      <w:rFonts w:cs="OpenSymbol"/>
+    </w:rPr>
+  </w:style>
+  <w:style w:type="character" w:styleId="ListLabel134">
+    <w:name w:val="ListLabel 134"/>
+    <w:qFormat/>
+    <w:rPr>
+      <w:rFonts w:cs="Symbol"/>
+    </w:rPr>
+  </w:style>
+  <w:style w:type="character" w:styleId="ListLabel135">
+    <w:name w:val="ListLabel 135"/>
+    <w:qFormat/>
+    <w:rPr>
+      <w:rFonts w:cs="OpenSymbol"/>
+    </w:rPr>
+  </w:style>
+  <w:style w:type="character" w:styleId="ListLabel136">
+    <w:name w:val="ListLabel 136"/>
     <w:qFormat/>
     <w:rPr>
       <w:rFonts w:cs="OpenSymbol"/>

</xml_diff>